<commit_message>
make game stop while touch pipe or ground
</commit_message>
<xml_diff>
--- a/GameEngine.docx
+++ b/GameEngine.docx
@@ -22,7 +22,18 @@
           <w:szCs w:val="28"/>
           <w:lang w:val="en"/>
         </w:rPr>
-        <w:t xml:space="preserve">TỔNG LIÊN ĐOÀN LAO ĐỘNG VIỆT </w:t>
+        <w:t>TỔNG LIÊN ĐOÀN LAO ĐỘNG VIỆT</w:t>
+      </w:r>
+      <w:bookmarkStart w:id="0" w:name="_GoBack"/>
+      <w:bookmarkEnd w:id="0"/>
+      <w:r>
+        <w:rPr>
+          <w:bCs/>
+          <w:sz w:val="28"/>
+          <w:szCs w:val="28"/>
+          <w:lang w:val="en"/>
+        </w:rPr>
+        <w:t xml:space="preserve"> </w:t>
       </w:r>
       <w:smartTag w:uri="urn:schemas-microsoft-com:office:smarttags" w:element="place">
         <w:smartTag w:uri="urn:schemas-microsoft-com:office:smarttags" w:element="country-region">
@@ -1798,7 +1809,7 @@
           <w:lang w:val="vi-VN"/>
         </w:rPr>
       </w:pPr>
-      <w:bookmarkStart w:id="0" w:name="_Toc26143559"/>
+      <w:bookmarkStart w:id="1" w:name="_Toc26143559"/>
       <w:r>
         <w:rPr>
           <w:lang w:val="vi-VN"/>
@@ -1806,7 +1817,7 @@
         <w:lastRenderedPageBreak/>
         <w:t>LỜI CẢM ƠN</w:t>
       </w:r>
-      <w:bookmarkEnd w:id="0"/>
+      <w:bookmarkEnd w:id="1"/>
     </w:p>
     <w:p>
       <w:pPr>
@@ -2333,7 +2344,7 @@
           <w:lang w:val="vi-VN"/>
         </w:rPr>
       </w:pPr>
-      <w:bookmarkStart w:id="1" w:name="_Toc26143560"/>
+      <w:bookmarkStart w:id="2" w:name="_Toc26143560"/>
       <w:r>
         <w:rPr>
           <w:lang w:val="vi-VN"/>
@@ -2341,7 +2352,7 @@
         <w:lastRenderedPageBreak/>
         <w:t>PHẦN XÁC NHẬN VÀ ĐÁNH GIÁ CỦA GIẢNG VIÊN</w:t>
       </w:r>
-      <w:bookmarkEnd w:id="1"/>
+      <w:bookmarkEnd w:id="2"/>
     </w:p>
     <w:p>
       <w:pPr>
@@ -2539,7 +2550,7 @@
           <w:lang w:val="vi-VN"/>
         </w:rPr>
       </w:pPr>
-      <w:bookmarkStart w:id="2" w:name="_Toc26143561"/>
+      <w:bookmarkStart w:id="3" w:name="_Toc26143561"/>
       <w:r>
         <w:rPr>
           <w:lang w:val="vi-VN"/>
@@ -2547,7 +2558,7 @@
         <w:lastRenderedPageBreak/>
         <w:t>TÓM TẮT</w:t>
       </w:r>
-      <w:bookmarkEnd w:id="2"/>
+      <w:bookmarkEnd w:id="3"/>
     </w:p>
     <w:p>
       <w:pPr>
@@ -2581,12 +2592,12 @@
         <w:pStyle w:val="Chng"/>
         <w:jc w:val="center"/>
       </w:pPr>
-      <w:bookmarkStart w:id="3" w:name="_Toc26143562"/>
+      <w:bookmarkStart w:id="4" w:name="_Toc26143562"/>
       <w:r>
         <w:lastRenderedPageBreak/>
         <w:t>MỤC LỤC</w:t>
       </w:r>
-      <w:bookmarkEnd w:id="3"/>
+      <w:bookmarkEnd w:id="4"/>
     </w:p>
     <w:p>
       <w:pPr>
@@ -3084,7 +3095,7 @@
             <w:sz w:val="22"/>
             <w:szCs w:val="22"/>
           </w:rPr>
-          <w:tab/>
+          <w:t xml:space="preserve"> </w:t>
         </w:r>
         <w:r>
           <w:rPr>
@@ -3311,7 +3322,7 @@
           <w:rPr>
             <w:webHidden/>
           </w:rPr>
-          <w:t>6</w:t>
+          <w:t>7</w:t>
         </w:r>
         <w:r>
           <w:rPr>
@@ -3373,7 +3384,7 @@
           <w:rPr>
             <w:webHidden/>
           </w:rPr>
-          <w:t>6</w:t>
+          <w:t>7</w:t>
         </w:r>
         <w:r>
           <w:rPr>
@@ -3435,7 +3446,7 @@
           <w:rPr>
             <w:webHidden/>
           </w:rPr>
-          <w:t>7</w:t>
+          <w:t>8</w:t>
         </w:r>
         <w:r>
           <w:rPr>
@@ -3497,7 +3508,7 @@
           <w:rPr>
             <w:webHidden/>
           </w:rPr>
-          <w:t>7</w:t>
+          <w:t>8</w:t>
         </w:r>
         <w:r>
           <w:rPr>
@@ -3559,7 +3570,7 @@
           <w:rPr>
             <w:webHidden/>
           </w:rPr>
-          <w:t>7</w:t>
+          <w:t>8</w:t>
         </w:r>
         <w:r>
           <w:rPr>
@@ -3621,7 +3632,7 @@
           <w:rPr>
             <w:webHidden/>
           </w:rPr>
-          <w:t>8</w:t>
+          <w:t>9</w:t>
         </w:r>
         <w:r>
           <w:rPr>
@@ -3683,7 +3694,7 @@
           <w:rPr>
             <w:webHidden/>
           </w:rPr>
-          <w:t>8</w:t>
+          <w:t>9</w:t>
         </w:r>
         <w:r>
           <w:rPr>
@@ -3819,12 +3830,12 @@
         <w:pStyle w:val="Chng"/>
         <w:jc w:val="center"/>
       </w:pPr>
-      <w:bookmarkStart w:id="4" w:name="_Toc26143563"/>
+      <w:bookmarkStart w:id="5" w:name="_Toc26143563"/>
       <w:r>
         <w:lastRenderedPageBreak/>
         <w:t>DANH MỤC CÁC BẢNG BIỂU, HÌNH VẼ, ĐỒ THỊ</w:t>
       </w:r>
-      <w:bookmarkEnd w:id="4"/>
+      <w:bookmarkEnd w:id="5"/>
     </w:p>
     <w:p>
       <w:pPr>
@@ -3871,7 +3882,7 @@
         </w:rPr>
         <w:fldChar w:fldCharType="separate"/>
       </w:r>
-      <w:hyperlink r:id="rId12" w:anchor="_Toc26143549" w:history="1">
+      <w:hyperlink r:id="rId12" w:anchor="_Toc26445097" w:history="1">
         <w:r>
           <w:rPr>
             <w:rStyle w:val="Hyperlink"/>
@@ -3894,7 +3905,7 @@
           <w:rPr>
             <w:webHidden/>
           </w:rPr>
-          <w:instrText xml:space="preserve"> PAGEREF _Toc26143549 \h </w:instrText>
+          <w:instrText xml:space="preserve"> PAGEREF _Toc26445097 \h </w:instrText>
         </w:r>
         <w:r>
           <w:rPr>
@@ -3933,12 +3944,12 @@
           <w:szCs w:val="22"/>
         </w:rPr>
       </w:pPr>
-      <w:hyperlink r:id="rId13" w:anchor="_Toc26143550" w:history="1">
+      <w:hyperlink r:id="rId13" w:anchor="_Toc26445098" w:history="1">
         <w:r>
           <w:rPr>
             <w:rStyle w:val="Hyperlink"/>
           </w:rPr>
-          <w:t>Hình 2: Phiên bản godot 3.0</w:t>
+          <w:t>Hình 2: Lựa chọn game engine là cần thiết</w:t>
         </w:r>
         <w:r>
           <w:rPr>
@@ -3956,7 +3967,7 @@
           <w:rPr>
             <w:webHidden/>
           </w:rPr>
-          <w:instrText xml:space="preserve"> PAGEREF _Toc26143550 \h </w:instrText>
+          <w:instrText xml:space="preserve"> PAGEREF _Toc26445098 \h </w:instrText>
         </w:r>
         <w:r>
           <w:rPr>
@@ -3973,7 +3984,7 @@
           <w:rPr>
             <w:webHidden/>
           </w:rPr>
-          <w:t>6</w:t>
+          <w:t>5</w:t>
         </w:r>
         <w:r>
           <w:rPr>
@@ -3995,12 +4006,12 @@
           <w:szCs w:val="22"/>
         </w:rPr>
       </w:pPr>
-      <w:hyperlink r:id="rId14" w:anchor="_Toc26143551" w:history="1">
+      <w:hyperlink r:id="rId14" w:anchor="_Toc26445099" w:history="1">
         <w:r>
           <w:rPr>
             <w:rStyle w:val="Hyperlink"/>
           </w:rPr>
-          <w:t>Hình 3: Một đoạn mã của GDScript</w:t>
+          <w:t>Hình 3: Phiên bản godot 3.0</w:t>
         </w:r>
         <w:r>
           <w:rPr>
@@ -4018,7 +4029,7 @@
           <w:rPr>
             <w:webHidden/>
           </w:rPr>
-          <w:instrText xml:space="preserve"> PAGEREF _Toc26143551 \h </w:instrText>
+          <w:instrText xml:space="preserve"> PAGEREF _Toc26445099 \h </w:instrText>
         </w:r>
         <w:r>
           <w:rPr>
@@ -4057,12 +4068,12 @@
           <w:szCs w:val="22"/>
         </w:rPr>
       </w:pPr>
-      <w:hyperlink r:id="rId15" w:anchor="_Toc26143552" w:history="1">
+      <w:hyperlink r:id="rId15" w:anchor="_Toc26445100" w:history="1">
         <w:r>
           <w:rPr>
             <w:rStyle w:val="Hyperlink"/>
           </w:rPr>
-          <w:t>Hình 4: Hệ thống node trong Godot</w:t>
+          <w:t>Hình 4: Một đoạn mã của GDScript</w:t>
         </w:r>
         <w:r>
           <w:rPr>
@@ -4080,7 +4091,7 @@
           <w:rPr>
             <w:webHidden/>
           </w:rPr>
-          <w:instrText xml:space="preserve"> PAGEREF _Toc26143552 \h </w:instrText>
+          <w:instrText xml:space="preserve"> PAGEREF _Toc26445100 \h </w:instrText>
         </w:r>
         <w:r>
           <w:rPr>
@@ -4119,12 +4130,12 @@
           <w:szCs w:val="22"/>
         </w:rPr>
       </w:pPr>
-      <w:hyperlink r:id="rId16" w:anchor="_Toc26143553" w:history="1">
+      <w:hyperlink r:id="rId16" w:anchor="_Toc26445101" w:history="1">
         <w:r>
           <w:rPr>
             <w:rStyle w:val="Hyperlink"/>
           </w:rPr>
-          <w:t>Hình 5: Giao diện IDE tích hợp trên Godot</w:t>
+          <w:t>Hình 5: Hệ thống node trong Godot</w:t>
         </w:r>
         <w:r>
           <w:rPr>
@@ -4142,7 +4153,7 @@
           <w:rPr>
             <w:webHidden/>
           </w:rPr>
-          <w:instrText xml:space="preserve"> PAGEREF _Toc26143553 \h </w:instrText>
+          <w:instrText xml:space="preserve"> PAGEREF _Toc26445101 \h </w:instrText>
         </w:r>
         <w:r>
           <w:rPr>
@@ -4160,6 +4171,192 @@
             <w:webHidden/>
           </w:rPr>
           <w:t>9</w:t>
+        </w:r>
+        <w:r>
+          <w:rPr>
+            <w:webHidden/>
+          </w:rPr>
+          <w:fldChar w:fldCharType="end"/>
+        </w:r>
+      </w:hyperlink>
+    </w:p>
+    <w:p>
+      <w:pPr>
+        <w:pStyle w:val="TableofFigures"/>
+        <w:tabs>
+          <w:tab w:val="right" w:leader="dot" w:pos="9111"/>
+        </w:tabs>
+        <w:rPr>
+          <w:rFonts w:asciiTheme="minorHAnsi" w:eastAsiaTheme="minorEastAsia" w:hAnsiTheme="minorHAnsi" w:cstheme="minorBidi"/>
+          <w:sz w:val="22"/>
+          <w:szCs w:val="22"/>
+        </w:rPr>
+      </w:pPr>
+      <w:hyperlink r:id="rId17" w:anchor="_Toc26445102" w:history="1">
+        <w:r>
+          <w:rPr>
+            <w:rStyle w:val="Hyperlink"/>
+          </w:rPr>
+          <w:t>Hình 6: Giao diện IDE tích hợp trên Godot</w:t>
+        </w:r>
+        <w:r>
+          <w:rPr>
+            <w:webHidden/>
+          </w:rPr>
+          <w:tab/>
+        </w:r>
+        <w:r>
+          <w:rPr>
+            <w:webHidden/>
+          </w:rPr>
+          <w:fldChar w:fldCharType="begin"/>
+        </w:r>
+        <w:r>
+          <w:rPr>
+            <w:webHidden/>
+          </w:rPr>
+          <w:instrText xml:space="preserve"> PAGEREF _Toc26445102 \h </w:instrText>
+        </w:r>
+        <w:r>
+          <w:rPr>
+            <w:webHidden/>
+          </w:rPr>
+        </w:r>
+        <w:r>
+          <w:rPr>
+            <w:webHidden/>
+          </w:rPr>
+          <w:fldChar w:fldCharType="separate"/>
+        </w:r>
+        <w:r>
+          <w:rPr>
+            <w:webHidden/>
+          </w:rPr>
+          <w:t>10</w:t>
+        </w:r>
+        <w:r>
+          <w:rPr>
+            <w:webHidden/>
+          </w:rPr>
+          <w:fldChar w:fldCharType="end"/>
+        </w:r>
+      </w:hyperlink>
+    </w:p>
+    <w:p>
+      <w:pPr>
+        <w:pStyle w:val="TableofFigures"/>
+        <w:tabs>
+          <w:tab w:val="right" w:leader="dot" w:pos="9111"/>
+        </w:tabs>
+        <w:rPr>
+          <w:rFonts w:asciiTheme="minorHAnsi" w:eastAsiaTheme="minorEastAsia" w:hAnsiTheme="minorHAnsi" w:cstheme="minorBidi"/>
+          <w:sz w:val="22"/>
+          <w:szCs w:val="22"/>
+        </w:rPr>
+      </w:pPr>
+      <w:hyperlink r:id="rId18" w:anchor="_Toc26445103" w:history="1">
+        <w:r>
+          <w:rPr>
+            <w:rStyle w:val="Hyperlink"/>
+          </w:rPr>
+          <w:t>Hình 7: Màn hình làm việc chính</w:t>
+        </w:r>
+        <w:r>
+          <w:rPr>
+            <w:webHidden/>
+          </w:rPr>
+          <w:tab/>
+        </w:r>
+        <w:r>
+          <w:rPr>
+            <w:webHidden/>
+          </w:rPr>
+          <w:fldChar w:fldCharType="begin"/>
+        </w:r>
+        <w:r>
+          <w:rPr>
+            <w:webHidden/>
+          </w:rPr>
+          <w:instrText xml:space="preserve"> PAGEREF _Toc26445103 \h </w:instrText>
+        </w:r>
+        <w:r>
+          <w:rPr>
+            <w:webHidden/>
+          </w:rPr>
+        </w:r>
+        <w:r>
+          <w:rPr>
+            <w:webHidden/>
+          </w:rPr>
+          <w:fldChar w:fldCharType="separate"/>
+        </w:r>
+        <w:r>
+          <w:rPr>
+            <w:webHidden/>
+          </w:rPr>
+          <w:t>11</w:t>
+        </w:r>
+        <w:r>
+          <w:rPr>
+            <w:webHidden/>
+          </w:rPr>
+          <w:fldChar w:fldCharType="end"/>
+        </w:r>
+      </w:hyperlink>
+    </w:p>
+    <w:p>
+      <w:pPr>
+        <w:pStyle w:val="TableofFigures"/>
+        <w:tabs>
+          <w:tab w:val="right" w:leader="dot" w:pos="9111"/>
+        </w:tabs>
+        <w:rPr>
+          <w:rFonts w:asciiTheme="minorHAnsi" w:eastAsiaTheme="minorEastAsia" w:hAnsiTheme="minorHAnsi" w:cstheme="minorBidi"/>
+          <w:sz w:val="22"/>
+          <w:szCs w:val="22"/>
+        </w:rPr>
+      </w:pPr>
+      <w:hyperlink r:id="rId19" w:anchor="_Toc26445104" w:history="1">
+        <w:r>
+          <w:rPr>
+            <w:rStyle w:val="Hyperlink"/>
+          </w:rPr>
+          <w:t>Hình 8: Chỉnh sửa cơ bản trong project</w:t>
+        </w:r>
+        <w:r>
+          <w:rPr>
+            <w:webHidden/>
+          </w:rPr>
+          <w:tab/>
+        </w:r>
+        <w:r>
+          <w:rPr>
+            <w:webHidden/>
+          </w:rPr>
+          <w:fldChar w:fldCharType="begin"/>
+        </w:r>
+        <w:r>
+          <w:rPr>
+            <w:webHidden/>
+          </w:rPr>
+          <w:instrText xml:space="preserve"> PAGEREF _Toc26445104 \h </w:instrText>
+        </w:r>
+        <w:r>
+          <w:rPr>
+            <w:webHidden/>
+          </w:rPr>
+        </w:r>
+        <w:r>
+          <w:rPr>
+            <w:webHidden/>
+          </w:rPr>
+          <w:fldChar w:fldCharType="separate"/>
+        </w:r>
+        <w:r>
+          <w:rPr>
+            <w:webHidden/>
+          </w:rPr>
+          <w:t>12</w:t>
         </w:r>
         <w:r>
           <w:rPr>
@@ -4187,129 +4384,22 @@
         </w:rPr>
         <w:fldChar w:fldCharType="end"/>
       </w:r>
-    </w:p>
-    <w:p>
-      <w:pPr>
-        <w:rPr>
-          <w:b/>
-          <w:sz w:val="28"/>
-        </w:rPr>
-      </w:pPr>
-      <w:r>
-        <w:rPr>
-          <w:b/>
-          <w:sz w:val="28"/>
-        </w:rPr>
-        <w:t>DANH MỤC BẢNG</w:t>
-      </w:r>
-    </w:p>
-    <w:p>
-      <w:pPr>
-        <w:pStyle w:val="TableofFigures"/>
-        <w:tabs>
-          <w:tab w:val="right" w:leader="dot" w:pos="9111"/>
-        </w:tabs>
-        <w:rPr>
-          <w:rFonts w:asciiTheme="minorHAnsi" w:eastAsiaTheme="minorEastAsia" w:hAnsiTheme="minorHAnsi" w:cstheme="minorBidi"/>
-          <w:sz w:val="22"/>
-          <w:szCs w:val="22"/>
-        </w:rPr>
-      </w:pPr>
-      <w:r>
-        <w:rPr>
-          <w:szCs w:val="26"/>
-        </w:rPr>
-        <w:fldChar w:fldCharType="begin"/>
-      </w:r>
-      <w:r>
-        <w:rPr>
-          <w:szCs w:val="26"/>
-        </w:rPr>
-        <w:instrText xml:space="preserve"> TOC \h \z \c "Bảng" </w:instrText>
-      </w:r>
-      <w:r>
-        <w:rPr>
-          <w:szCs w:val="26"/>
-        </w:rPr>
-        <w:fldChar w:fldCharType="separate"/>
-      </w:r>
-      <w:hyperlink w:anchor="_Toc387689363" w:history="1">
-        <w:r>
-          <w:rPr>
-            <w:rStyle w:val="Hyperlink"/>
-          </w:rPr>
-          <w:t>Bảng 3.1</w:t>
-        </w:r>
-        <w:r>
-          <w:rPr>
-            <w:rStyle w:val="Hyperlink"/>
-          </w:rPr>
-          <w:t xml:space="preserve"> </w:t>
-        </w:r>
-        <w:r>
-          <w:rPr>
-            <w:rStyle w:val="Hyperlink"/>
-          </w:rPr>
-          <w:t>Ví dụ cho chèn bảng</w:t>
-        </w:r>
-        <w:r>
-          <w:rPr>
-            <w:webHidden/>
-          </w:rPr>
-          <w:tab/>
-        </w:r>
-        <w:r>
-          <w:rPr>
-            <w:webHidden/>
-          </w:rPr>
-          <w:fldChar w:fldCharType="begin"/>
-        </w:r>
-        <w:r>
-          <w:rPr>
-            <w:webHidden/>
-          </w:rPr>
-          <w:instrText xml:space="preserve"> PAGEREF _Toc387689363 \h </w:instrText>
-        </w:r>
-        <w:r>
-          <w:rPr>
-            <w:webHidden/>
-          </w:rPr>
-        </w:r>
-        <w:r>
-          <w:rPr>
-            <w:webHidden/>
-          </w:rPr>
-          <w:fldChar w:fldCharType="separate"/>
-        </w:r>
-        <w:r>
-          <w:rPr>
-            <w:webHidden/>
-          </w:rPr>
-          <w:t>1</w:t>
-        </w:r>
-        <w:r>
-          <w:rPr>
-            <w:webHidden/>
-          </w:rPr>
-          <w:fldChar w:fldCharType="end"/>
-        </w:r>
-      </w:hyperlink>
-    </w:p>
-    <w:p>
-      <w:pPr>
-        <w:spacing w:after="200" w:line="276" w:lineRule="auto"/>
+      <w:r>
         <w:rPr>
           <w:sz w:val="26"/>
           <w:szCs w:val="26"/>
         </w:rPr>
-      </w:pPr>
-      <w:r>
+        <w:t xml:space="preserve"> </w:t>
+      </w:r>
+    </w:p>
+    <w:p>
+      <w:pPr>
+        <w:spacing w:after="200" w:line="276" w:lineRule="auto"/>
         <w:rPr>
           <w:sz w:val="26"/>
           <w:szCs w:val="26"/>
         </w:rPr>
-        <w:fldChar w:fldCharType="end"/>
-      </w:r>
+      </w:pPr>
       <w:r>
         <w:rPr>
           <w:sz w:val="26"/>
@@ -4322,7 +4412,7 @@
       <w:pPr>
         <w:pStyle w:val="Chng"/>
       </w:pPr>
-      <w:bookmarkStart w:id="5" w:name="_Toc26143564"/>
+      <w:bookmarkStart w:id="6" w:name="_Toc26143564"/>
       <w:r>
         <w:lastRenderedPageBreak/>
         <w:t>C</w:t>
@@ -4336,7 +4426,7 @@
       <w:r>
         <w:t>GAME ENGINE</w:t>
       </w:r>
-      <w:bookmarkEnd w:id="5"/>
+      <w:bookmarkEnd w:id="6"/>
     </w:p>
     <w:p>
       <w:pPr>
@@ -4346,11 +4436,11 @@
           <w:numId w:val="12"/>
         </w:numPr>
       </w:pPr>
-      <w:bookmarkStart w:id="6" w:name="_Toc26143565"/>
+      <w:bookmarkStart w:id="7" w:name="_Toc26143565"/>
       <w:r>
         <w:t>Kiến thức cơ bản về Game Engine</w:t>
       </w:r>
-      <w:bookmarkEnd w:id="6"/>
+      <w:bookmarkEnd w:id="7"/>
     </w:p>
     <w:p>
       <w:pPr>
@@ -4360,11 +4450,11 @@
           <w:numId w:val="12"/>
         </w:numPr>
       </w:pPr>
-      <w:bookmarkStart w:id="7" w:name="_Toc26143566"/>
+      <w:bookmarkStart w:id="8" w:name="_Toc26143566"/>
       <w:r>
         <w:t>Game Engine là gì?</w:t>
       </w:r>
-      <w:bookmarkEnd w:id="7"/>
+      <w:bookmarkEnd w:id="8"/>
     </w:p>
     <w:p>
       <w:pPr>
@@ -4395,7 +4485,7 @@
                     <pic:cNvPicPr/>
                   </pic:nvPicPr>
                   <pic:blipFill rotWithShape="1">
-                    <a:blip r:embed="rId17">
+                    <a:blip r:embed="rId20">
                       <a:extLst>
                         <a:ext uri="{28A0092B-C50C-407E-A947-70E740481C1C}">
                           <a14:useLocalDpi xmlns:a14="http://schemas.microsoft.com/office/drawing/2010/main" val="0"/>
@@ -4481,7 +4571,7 @@
                                 <w:sz w:val="28"/>
                               </w:rPr>
                             </w:pPr>
-                            <w:bookmarkStart w:id="8" w:name="_Toc26143549"/>
+                            <w:bookmarkStart w:id="9" w:name="_Toc26445097"/>
                             <w:r>
                               <w:t xml:space="preserve">Hình </w:t>
                             </w:r>
@@ -4501,15 +4591,9 @@
                               <w:fldChar w:fldCharType="end"/>
                             </w:r>
                             <w:r>
-                              <w:t xml:space="preserve">: </w:t>
+                              <w:t>: Godot game engine</w:t>
                             </w:r>
-                            <w:r>
-                              <w:t xml:space="preserve">Godot </w:t>
-                            </w:r>
-                            <w:r>
-                              <w:t>game engine</w:t>
-                            </w:r>
-                            <w:bookmarkEnd w:id="8"/>
+                            <w:bookmarkEnd w:id="9"/>
                           </w:p>
                         </w:txbxContent>
                       </wps:txbx>
@@ -4543,7 +4627,7 @@
                           <w:sz w:val="28"/>
                         </w:rPr>
                       </w:pPr>
-                      <w:bookmarkStart w:id="9" w:name="_Toc26143549"/>
+                      <w:bookmarkStart w:id="10" w:name="_Toc26445097"/>
                       <w:r>
                         <w:t xml:space="preserve">Hình </w:t>
                       </w:r>
@@ -4563,15 +4647,9 @@
                         <w:fldChar w:fldCharType="end"/>
                       </w:r>
                       <w:r>
-                        <w:t xml:space="preserve">: </w:t>
+                        <w:t>: Godot game engine</w:t>
                       </w:r>
-                      <w:r>
-                        <w:t xml:space="preserve">Godot </w:t>
-                      </w:r>
-                      <w:r>
-                        <w:t>game engine</w:t>
-                      </w:r>
-                      <w:bookmarkEnd w:id="9"/>
+                      <w:bookmarkEnd w:id="10"/>
                     </w:p>
                   </w:txbxContent>
                 </v:textbox>
@@ -4616,7 +4694,7 @@
       <w:pPr>
         <w:pStyle w:val="Tiumccp2"/>
       </w:pPr>
-      <w:bookmarkStart w:id="10" w:name="_Toc26143567"/>
+      <w:bookmarkStart w:id="11" w:name="_Toc26143567"/>
       <w:r>
         <w:t>1.1.2</w:t>
       </w:r>
@@ -4626,7 +4704,7 @@
       <w:r>
         <w:t>ine</w:t>
       </w:r>
-      <w:bookmarkEnd w:id="10"/>
+      <w:bookmarkEnd w:id="11"/>
     </w:p>
     <w:p>
       <w:pPr>
@@ -4655,16 +4733,204 @@
       <w:pPr>
         <w:pStyle w:val="Tiumccp2"/>
       </w:pPr>
-      <w:bookmarkStart w:id="11" w:name="_Toc26143568"/>
+      <w:bookmarkStart w:id="12" w:name="_Toc26143568"/>
       <w:r>
         <w:t>1.1.3 Lựa chọn game engine trước khi phát triển</w:t>
       </w:r>
-      <w:bookmarkEnd w:id="11"/>
+      <w:bookmarkEnd w:id="12"/>
     </w:p>
     <w:p>
       <w:pPr>
         <w:pStyle w:val="Nidungvnbn"/>
       </w:pPr>
+      <w:r>
+        <mc:AlternateContent>
+          <mc:Choice Requires="wps">
+            <w:drawing>
+              <wp:anchor distT="0" distB="0" distL="114300" distR="114300" simplePos="0" relativeHeight="251678720" behindDoc="0" locked="0" layoutInCell="1" allowOverlap="1" wp14:anchorId="50FF468D" wp14:editId="0F783064">
+                <wp:simplePos x="0" y="0"/>
+                <wp:positionH relativeFrom="column">
+                  <wp:posOffset>1405890</wp:posOffset>
+                </wp:positionH>
+                <wp:positionV relativeFrom="paragraph">
+                  <wp:posOffset>3115310</wp:posOffset>
+                </wp:positionV>
+                <wp:extent cx="2905125" cy="635"/>
+                <wp:effectExtent l="0" t="0" r="9525" b="6985"/>
+                <wp:wrapTopAndBottom/>
+                <wp:docPr id="14" name="Text Box 14"/>
+                <wp:cNvGraphicFramePr/>
+                <a:graphic xmlns:a="http://schemas.openxmlformats.org/drawingml/2006/main">
+                  <a:graphicData uri="http://schemas.microsoft.com/office/word/2010/wordprocessingShape">
+                    <wps:wsp>
+                      <wps:cNvSpPr txBox="1"/>
+                      <wps:spPr>
+                        <a:xfrm>
+                          <a:off x="0" y="0"/>
+                          <a:ext cx="2905125" cy="635"/>
+                        </a:xfrm>
+                        <a:prstGeom prst="rect">
+                          <a:avLst/>
+                        </a:prstGeom>
+                        <a:solidFill>
+                          <a:prstClr val="white"/>
+                        </a:solidFill>
+                        <a:ln>
+                          <a:noFill/>
+                        </a:ln>
+                      </wps:spPr>
+                      <wps:txbx>
+                        <w:txbxContent>
+                          <w:p>
+                            <w:pPr>
+                              <w:pStyle w:val="Caption"/>
+                            </w:pPr>
+                            <w:bookmarkStart w:id="13" w:name="_Toc26445098"/>
+                            <w:r>
+                              <w:t xml:space="preserve">Hình </w:t>
+                            </w:r>
+                            <w:r>
+                              <w:fldChar w:fldCharType="begin"/>
+                            </w:r>
+                            <w:r>
+                              <w:instrText xml:space="preserve"> SEQ Hình \* ARABIC </w:instrText>
+                            </w:r>
+                            <w:r>
+                              <w:fldChar w:fldCharType="separate"/>
+                            </w:r>
+                            <w:r>
+                              <w:t>2</w:t>
+                            </w:r>
+                            <w:r>
+                              <w:fldChar w:fldCharType="end"/>
+                            </w:r>
+                            <w:r>
+                              <w:t>: Lựa chọn game engine là cần thiết</w:t>
+                            </w:r>
+                            <w:bookmarkEnd w:id="13"/>
+                          </w:p>
+                        </w:txbxContent>
+                      </wps:txbx>
+                      <wps:bodyPr rot="0" spcFirstLastPara="0" vertOverflow="overflow" horzOverflow="overflow" vert="horz" wrap="square" lIns="0" tIns="0" rIns="0" bIns="0" numCol="1" spcCol="0" rtlCol="0" fromWordArt="0" anchor="t" anchorCtr="0" forceAA="0" compatLnSpc="1">
+                        <a:prstTxWarp prst="textNoShape">
+                          <a:avLst/>
+                        </a:prstTxWarp>
+                        <a:spAutoFit/>
+                      </wps:bodyPr>
+                    </wps:wsp>
+                  </a:graphicData>
+                </a:graphic>
+                <wp14:sizeRelH relativeFrom="margin">
+                  <wp14:pctWidth>0</wp14:pctWidth>
+                </wp14:sizeRelH>
+              </wp:anchor>
+            </w:drawing>
+          </mc:Choice>
+          <mc:Fallback>
+            <w:pict>
+              <v:shape w14:anchorId="50FF468D" id="Text Box 14" o:spid="_x0000_s1027" type="#_x0000_t202" style="position:absolute;left:0;text-align:left;margin-left:110.7pt;margin-top:245.3pt;width:228.75pt;height:.05pt;z-index:251678720;visibility:visible;mso-wrap-style:square;mso-width-percent:0;mso-wrap-distance-left:9pt;mso-wrap-distance-top:0;mso-wrap-distance-right:9pt;mso-wrap-distance-bottom:0;mso-position-horizontal:absolute;mso-position-horizontal-relative:text;mso-position-vertical:absolute;mso-position-vertical-relative:text;mso-width-percent:0;mso-width-relative:margin;v-text-anchor:top" o:gfxdata="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" stroked="f">
+                <v:textbox style="mso-fit-shape-to-text:t" inset="0,0,0,0">
+                  <w:txbxContent>
+                    <w:p>
+                      <w:pPr>
+                        <w:pStyle w:val="Caption"/>
+                      </w:pPr>
+                      <w:bookmarkStart w:id="14" w:name="_Toc26445098"/>
+                      <w:r>
+                        <w:t xml:space="preserve">Hình </w:t>
+                      </w:r>
+                      <w:r>
+                        <w:fldChar w:fldCharType="begin"/>
+                      </w:r>
+                      <w:r>
+                        <w:instrText xml:space="preserve"> SEQ Hình \* ARABIC </w:instrText>
+                      </w:r>
+                      <w:r>
+                        <w:fldChar w:fldCharType="separate"/>
+                      </w:r>
+                      <w:r>
+                        <w:t>2</w:t>
+                      </w:r>
+                      <w:r>
+                        <w:fldChar w:fldCharType="end"/>
+                      </w:r>
+                      <w:r>
+                        <w:t>: Lựa chọn game engine là cần thiết</w:t>
+                      </w:r>
+                      <w:bookmarkEnd w:id="14"/>
+                    </w:p>
+                  </w:txbxContent>
+                </v:textbox>
+                <w10:wrap type="topAndBottom"/>
+              </v:shape>
+            </w:pict>
+          </mc:Fallback>
+        </mc:AlternateContent>
+      </w:r>
+      <w:r>
+        <w:drawing>
+          <wp:anchor distT="0" distB="0" distL="114300" distR="114300" simplePos="0" relativeHeight="251676672" behindDoc="0" locked="0" layoutInCell="1" allowOverlap="1" wp14:anchorId="3D71AE3F" wp14:editId="00117222">
+            <wp:simplePos x="0" y="0"/>
+            <wp:positionH relativeFrom="page">
+              <wp:align>center</wp:align>
+            </wp:positionH>
+            <wp:positionV relativeFrom="paragraph">
+              <wp:posOffset>619760</wp:posOffset>
+            </wp:positionV>
+            <wp:extent cx="2438400" cy="2438400"/>
+            <wp:effectExtent l="0" t="0" r="0" b="0"/>
+            <wp:wrapTopAndBottom/>
+            <wp:docPr id="9" name="Picture 9" descr="Image result for game engine icon"/>
+            <wp:cNvGraphicFramePr>
+              <a:graphicFrameLocks xmlns:a="http://schemas.openxmlformats.org/drawingml/2006/main" noChangeAspect="1"/>
+            </wp:cNvGraphicFramePr>
+            <a:graphic xmlns:a="http://schemas.openxmlformats.org/drawingml/2006/main">
+              <a:graphicData uri="http://schemas.openxmlformats.org/drawingml/2006/picture">
+                <pic:pic xmlns:pic="http://schemas.openxmlformats.org/drawingml/2006/picture">
+                  <pic:nvPicPr>
+                    <pic:cNvPr id="0" name="Picture 1" descr="Image result for game engine icon"/>
+                    <pic:cNvPicPr>
+                      <a:picLocks noChangeAspect="1" noChangeArrowheads="1"/>
+                    </pic:cNvPicPr>
+                  </pic:nvPicPr>
+                  <pic:blipFill>
+                    <a:blip r:embed="rId21">
+                      <a:extLst>
+                        <a:ext uri="{28A0092B-C50C-407E-A947-70E740481C1C}">
+                          <a14:useLocalDpi xmlns:a14="http://schemas.microsoft.com/office/drawing/2010/main" val="0"/>
+                        </a:ext>
+                      </a:extLst>
+                    </a:blip>
+                    <a:srcRect/>
+                    <a:stretch>
+                      <a:fillRect/>
+                    </a:stretch>
+                  </pic:blipFill>
+                  <pic:spPr bwMode="auto">
+                    <a:xfrm>
+                      <a:off x="0" y="0"/>
+                      <a:ext cx="2438400" cy="2438400"/>
+                    </a:xfrm>
+                    <a:prstGeom prst="rect">
+                      <a:avLst/>
+                    </a:prstGeom>
+                    <a:noFill/>
+                    <a:ln>
+                      <a:noFill/>
+                    </a:ln>
+                  </pic:spPr>
+                </pic:pic>
+              </a:graphicData>
+            </a:graphic>
+            <wp14:sizeRelH relativeFrom="page">
+              <wp14:pctWidth>0</wp14:pctWidth>
+            </wp14:sizeRelH>
+            <wp14:sizeRelV relativeFrom="page">
+              <wp14:pctHeight>0</wp14:pctHeight>
+            </wp14:sizeRelV>
+          </wp:anchor>
+        </w:drawing>
+      </w:r>
       <w:r>
         <w:t>Việc lựa chọn game engine trước khi phát triển giúp cho việc lập trình giảm thiểu những sai sót không đáng có. Một số tiêu chí cho việc này như sau:</w:t>
       </w:r>
@@ -4729,7 +4995,11 @@
         <w:t xml:space="preserve">: Số lượng người sử dụng nói lên chất lượng của game engine đó. </w:t>
       </w:r>
       <w:r>
-        <w:t>Đồng thời, việc có nhiều người sử dụng thì khi gặp phải vướng mắc lúc sử dụng game engine, khi đưa câu hỏi lên ta sẽ nhanh nhận câu trả lời hơn và câu trả lời cũng chất lượng hơn.</w:t>
+        <w:t xml:space="preserve">Đồng thời, việc có nhiều người sử dụng thì khi gặp phải vướng mắc lúc sử dụng game </w:t>
+      </w:r>
+      <w:r>
+        <w:lastRenderedPageBreak/>
+        <w:t>engine, khi đưa câu hỏi lên ta sẽ nhanh nhận câu trả lời hơn và câu trả lời cũng chất lượng hơn.</w:t>
       </w:r>
     </w:p>
     <w:p>
@@ -4803,20 +5073,33 @@
     </w:p>
     <w:p>
       <w:pPr>
+        <w:spacing w:after="200" w:line="276" w:lineRule="auto"/>
+        <w:rPr>
+          <w:b/>
+          <w:sz w:val="32"/>
+          <w:szCs w:val="32"/>
+        </w:rPr>
+      </w:pPr>
+      <w:bookmarkStart w:id="15" w:name="_Toc26143569"/>
+      <w:r>
+        <w:br w:type="page"/>
+      </w:r>
+    </w:p>
+    <w:p>
+      <w:pPr>
         <w:pStyle w:val="Chng"/>
       </w:pPr>
-      <w:bookmarkStart w:id="12" w:name="_Toc26143569"/>
       <w:r>
         <w:lastRenderedPageBreak/>
         <w:t>CHƯƠNG 2 – GAME ENGINE GODOT</w:t>
       </w:r>
-      <w:bookmarkEnd w:id="12"/>
+      <w:bookmarkEnd w:id="15"/>
     </w:p>
     <w:p>
       <w:pPr>
         <w:pStyle w:val="Tiumccp1"/>
       </w:pPr>
-      <w:bookmarkStart w:id="13" w:name="_Toc26143570"/>
+      <w:bookmarkStart w:id="16" w:name="_Toc26143570"/>
       <w:r>
         <w:t xml:space="preserve">2.1 </w:t>
       </w:r>
@@ -4829,7 +5112,7 @@
       <w:r>
         <w:t xml:space="preserve"> GODOT</w:t>
       </w:r>
-      <w:bookmarkEnd w:id="13"/>
+      <w:bookmarkEnd w:id="16"/>
     </w:p>
     <w:p>
       <w:pPr>
@@ -4877,7 +5160,7 @@
                             <w:pPr>
                               <w:pStyle w:val="Caption"/>
                             </w:pPr>
-                            <w:bookmarkStart w:id="14" w:name="_Toc26143550"/>
+                            <w:bookmarkStart w:id="17" w:name="_Toc26445099"/>
                             <w:r>
                               <w:t xml:space="preserve">Hình </w:t>
                             </w:r>
@@ -4891,7 +5174,7 @@
                               <w:fldChar w:fldCharType="separate"/>
                             </w:r>
                             <w:r>
-                              <w:t>2</w:t>
+                              <w:t>3</w:t>
                             </w:r>
                             <w:r>
                               <w:fldChar w:fldCharType="end"/>
@@ -4899,7 +5182,7 @@
                             <w:r>
                               <w:t>: Phiên bản godot 3.0</w:t>
                             </w:r>
-                            <w:bookmarkEnd w:id="14"/>
+                            <w:bookmarkEnd w:id="17"/>
                           </w:p>
                         </w:txbxContent>
                       </wps:txbx>
@@ -4917,14 +5200,14 @@
           </mc:Choice>
           <mc:Fallback>
             <w:pict>
-              <v:shape w14:anchorId="07720FF2" id="Text Box 6" o:spid="_x0000_s1027" type="#_x0000_t202" style="position:absolute;left:0;text-align:left;margin-left:4.55pt;margin-top:365.75pt;width:451.5pt;height:.05pt;z-index:251662336;visibility:visible;mso-wrap-style:square;mso-wrap-distance-left:9pt;mso-wrap-distance-top:0;mso-wrap-distance-right:9pt;mso-wrap-distance-bottom:0;mso-position-horizontal:absolute;mso-position-horizontal-relative:text;mso-position-vertical:absolute;mso-position-vertical-relative:text;v-text-anchor:top" o:gfxdata="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" stroked="f">
+              <v:shape w14:anchorId="07720FF2" id="Text Box 6" o:spid="_x0000_s1028" type="#_x0000_t202" style="position:absolute;left:0;text-align:left;margin-left:4.55pt;margin-top:365.75pt;width:451.5pt;height:.05pt;z-index:251662336;visibility:visible;mso-wrap-style:square;mso-wrap-distance-left:9pt;mso-wrap-distance-top:0;mso-wrap-distance-right:9pt;mso-wrap-distance-bottom:0;mso-position-horizontal:absolute;mso-position-horizontal-relative:text;mso-position-vertical:absolute;mso-position-vertical-relative:text;v-text-anchor:top" o:gfxdata="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" stroked="f">
                 <v:textbox style="mso-fit-shape-to-text:t" inset="0,0,0,0">
                   <w:txbxContent>
                     <w:p>
                       <w:pPr>
                         <w:pStyle w:val="Caption"/>
                       </w:pPr>
-                      <w:bookmarkStart w:id="15" w:name="_Toc26143550"/>
+                      <w:bookmarkStart w:id="18" w:name="_Toc26445099"/>
                       <w:r>
                         <w:t xml:space="preserve">Hình </w:t>
                       </w:r>
@@ -4938,7 +5221,7 @@
                         <w:fldChar w:fldCharType="separate"/>
                       </w:r>
                       <w:r>
-                        <w:t>2</w:t>
+                        <w:t>3</w:t>
                       </w:r>
                       <w:r>
                         <w:fldChar w:fldCharType="end"/>
@@ -4946,7 +5229,7 @@
                       <w:r>
                         <w:t>: Phiên bản godot 3.0</w:t>
                       </w:r>
-                      <w:bookmarkEnd w:id="15"/>
+                      <w:bookmarkEnd w:id="18"/>
                     </w:p>
                   </w:txbxContent>
                 </v:textbox>
@@ -4983,7 +5266,7 @@
                     </pic:cNvPicPr>
                   </pic:nvPicPr>
                   <pic:blipFill rotWithShape="1">
-                    <a:blip r:embed="rId18">
+                    <a:blip r:embed="rId22">
                       <a:extLst>
                         <a:ext uri="{28A0092B-C50C-407E-A947-70E740481C1C}">
                           <a14:useLocalDpi xmlns:a14="http://schemas.microsoft.com/office/drawing/2010/main" val="0"/>
@@ -5072,7 +5355,7 @@
       <w:pPr>
         <w:pStyle w:val="Tiumccp2"/>
       </w:pPr>
-      <w:bookmarkStart w:id="16" w:name="_Toc26143571"/>
+      <w:bookmarkStart w:id="19" w:name="_Toc26143571"/>
       <w:r>
         <w:lastRenderedPageBreak/>
         <w:t xml:space="preserve">2.1.1 </w:t>
@@ -5080,7 +5363,7 @@
       <w:r>
         <w:t>Ngôn ngữ lập trình</w:t>
       </w:r>
-      <w:bookmarkEnd w:id="16"/>
+      <w:bookmarkEnd w:id="19"/>
     </w:p>
     <w:p>
       <w:pPr>
@@ -5128,7 +5411,7 @@
                             <w:pPr>
                               <w:pStyle w:val="Caption"/>
                             </w:pPr>
-                            <w:bookmarkStart w:id="17" w:name="_Toc26143551"/>
+                            <w:bookmarkStart w:id="20" w:name="_Toc26445100"/>
                             <w:r>
                               <w:t xml:space="preserve">Hình </w:t>
                             </w:r>
@@ -5142,7 +5425,7 @@
                               <w:fldChar w:fldCharType="separate"/>
                             </w:r>
                             <w:r>
-                              <w:t>3</w:t>
+                              <w:t>4</w:t>
                             </w:r>
                             <w:r>
                               <w:fldChar w:fldCharType="end"/>
@@ -5150,7 +5433,7 @@
                             <w:r>
                               <w:t>: Một đoạn mã của GDScript</w:t>
                             </w:r>
-                            <w:bookmarkEnd w:id="17"/>
+                            <w:bookmarkEnd w:id="20"/>
                           </w:p>
                         </w:txbxContent>
                       </wps:txbx>
@@ -5168,14 +5451,14 @@
           </mc:Choice>
           <mc:Fallback>
             <w:pict>
-              <v:shape w14:anchorId="1C3C7873" id="Text Box 8" o:spid="_x0000_s1028" type="#_x0000_t202" style="position:absolute;left:0;text-align:left;margin-left:4.55pt;margin-top:271.85pt;width:451.5pt;height:.05pt;z-index:251665408;visibility:visible;mso-wrap-style:square;mso-wrap-distance-left:9pt;mso-wrap-distance-top:0;mso-wrap-distance-right:9pt;mso-wrap-distance-bottom:0;mso-position-horizontal:absolute;mso-position-horizontal-relative:text;mso-position-vertical:absolute;mso-position-vertical-relative:text;v-text-anchor:top" o:gfxdata="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" stroked="f">
+              <v:shape w14:anchorId="1C3C7873" id="Text Box 8" o:spid="_x0000_s1029" type="#_x0000_t202" style="position:absolute;left:0;text-align:left;margin-left:4.55pt;margin-top:271.85pt;width:451.5pt;height:.05pt;z-index:251665408;visibility:visible;mso-wrap-style:square;mso-wrap-distance-left:9pt;mso-wrap-distance-top:0;mso-wrap-distance-right:9pt;mso-wrap-distance-bottom:0;mso-position-horizontal:absolute;mso-position-horizontal-relative:text;mso-position-vertical:absolute;mso-position-vertical-relative:text;v-text-anchor:top" o:gfxdata="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" stroked="f">
                 <v:textbox style="mso-fit-shape-to-text:t" inset="0,0,0,0">
                   <w:txbxContent>
                     <w:p>
                       <w:pPr>
                         <w:pStyle w:val="Caption"/>
                       </w:pPr>
-                      <w:bookmarkStart w:id="18" w:name="_Toc26143551"/>
+                      <w:bookmarkStart w:id="21" w:name="_Toc26445100"/>
                       <w:r>
                         <w:t xml:space="preserve">Hình </w:t>
                       </w:r>
@@ -5189,7 +5472,7 @@
                         <w:fldChar w:fldCharType="separate"/>
                       </w:r>
                       <w:r>
-                        <w:t>3</w:t>
+                        <w:t>4</w:t>
                       </w:r>
                       <w:r>
                         <w:fldChar w:fldCharType="end"/>
@@ -5197,7 +5480,7 @@
                       <w:r>
                         <w:t>: Một đoạn mã của GDScript</w:t>
                       </w:r>
-                      <w:bookmarkEnd w:id="18"/>
+                      <w:bookmarkEnd w:id="21"/>
                     </w:p>
                   </w:txbxContent>
                 </v:textbox>
@@ -5234,7 +5517,7 @@
                     </pic:cNvPicPr>
                   </pic:nvPicPr>
                   <pic:blipFill>
-                    <a:blip r:embed="rId19">
+                    <a:blip r:embed="rId23">
                       <a:extLst>
                         <a:ext uri="{28A0092B-C50C-407E-A947-70E740481C1C}">
                           <a14:useLocalDpi xmlns:a14="http://schemas.microsoft.com/office/drawing/2010/main" val="0"/>
@@ -5279,14 +5562,14 @@
       <w:pPr>
         <w:pStyle w:val="Tiumccp2"/>
       </w:pPr>
-      <w:bookmarkStart w:id="19" w:name="_Toc26143572"/>
+      <w:bookmarkStart w:id="22" w:name="_Toc26143572"/>
       <w:r>
         <w:t xml:space="preserve">2.1.2 </w:t>
       </w:r>
       <w:r>
         <w:t>Godot hỗ trợ nhiều ngôn ngữ</w:t>
       </w:r>
-      <w:bookmarkEnd w:id="19"/>
+      <w:bookmarkEnd w:id="22"/>
     </w:p>
     <w:p>
       <w:pPr>
@@ -5308,14 +5591,14 @@
       <w:pPr>
         <w:pStyle w:val="Tiumccp2"/>
       </w:pPr>
-      <w:bookmarkStart w:id="20" w:name="_Toc26143573"/>
+      <w:bookmarkStart w:id="23" w:name="_Toc26143573"/>
       <w:r>
         <w:t>2.1.3</w:t>
       </w:r>
       <w:r>
         <w:t xml:space="preserve"> Godot hỗ trợ liên kết ngôn ngữ</w:t>
       </w:r>
-      <w:bookmarkEnd w:id="20"/>
+      <w:bookmarkEnd w:id="23"/>
     </w:p>
     <w:p>
       <w:pPr>
@@ -5344,11 +5627,11 @@
       <w:pPr>
         <w:pStyle w:val="Tiumccp2"/>
       </w:pPr>
-      <w:bookmarkStart w:id="21" w:name="_Toc26143574"/>
+      <w:bookmarkStart w:id="24" w:name="_Toc26143574"/>
       <w:r>
         <w:t>2.1.4 Hệ thống node của godot</w:t>
       </w:r>
-      <w:bookmarkEnd w:id="21"/>
+      <w:bookmarkEnd w:id="24"/>
     </w:p>
     <w:p>
       <w:pPr>
@@ -5396,7 +5679,7 @@
                             <w:pPr>
                               <w:pStyle w:val="Caption"/>
                             </w:pPr>
-                            <w:bookmarkStart w:id="22" w:name="_Toc26143552"/>
+                            <w:bookmarkStart w:id="25" w:name="_Toc26445101"/>
                             <w:r>
                               <w:t xml:space="preserve">Hình </w:t>
                             </w:r>
@@ -5410,7 +5693,7 @@
                               <w:fldChar w:fldCharType="separate"/>
                             </w:r>
                             <w:r>
-                              <w:t>4</w:t>
+                              <w:t>5</w:t>
                             </w:r>
                             <w:r>
                               <w:fldChar w:fldCharType="end"/>
@@ -5418,7 +5701,7 @@
                             <w:r>
                               <w:t>: Hệ thống node trong Godot</w:t>
                             </w:r>
-                            <w:bookmarkEnd w:id="22"/>
+                            <w:bookmarkEnd w:id="25"/>
                             <w:r>
                               <w:t xml:space="preserve"> </w:t>
                             </w:r>
@@ -5439,14 +5722,14 @@
           </mc:Choice>
           <mc:Fallback>
             <w:pict>
-              <v:shape w14:anchorId="62F4211F" id="Text Box 11" o:spid="_x0000_s1029" type="#_x0000_t202" style="position:absolute;left:0;text-align:left;margin-left:0;margin-top:233.45pt;width:456.05pt;height:.05pt;z-index:251668480;visibility:visible;mso-wrap-style:square;mso-wrap-distance-left:9pt;mso-wrap-distance-top:0;mso-wrap-distance-right:9pt;mso-wrap-distance-bottom:0;mso-position-horizontal:absolute;mso-position-horizontal-relative:text;mso-position-vertical:absolute;mso-position-vertical-relative:text;v-text-anchor:top" o:gfxdata="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" stroked="f">
+              <v:shape w14:anchorId="62F4211F" id="Text Box 11" o:spid="_x0000_s1030" type="#_x0000_t202" style="position:absolute;left:0;text-align:left;margin-left:0;margin-top:233.45pt;width:456.05pt;height:.05pt;z-index:251668480;visibility:visible;mso-wrap-style:square;mso-wrap-distance-left:9pt;mso-wrap-distance-top:0;mso-wrap-distance-right:9pt;mso-wrap-distance-bottom:0;mso-position-horizontal:absolute;mso-position-horizontal-relative:text;mso-position-vertical:absolute;mso-position-vertical-relative:text;v-text-anchor:top" o:gfxdata="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" stroked="f">
                 <v:textbox style="mso-fit-shape-to-text:t" inset="0,0,0,0">
                   <w:txbxContent>
                     <w:p>
                       <w:pPr>
                         <w:pStyle w:val="Caption"/>
                       </w:pPr>
-                      <w:bookmarkStart w:id="23" w:name="_Toc26143552"/>
+                      <w:bookmarkStart w:id="26" w:name="_Toc26445101"/>
                       <w:r>
                         <w:t xml:space="preserve">Hình </w:t>
                       </w:r>
@@ -5460,7 +5743,7 @@
                         <w:fldChar w:fldCharType="separate"/>
                       </w:r>
                       <w:r>
-                        <w:t>4</w:t>
+                        <w:t>5</w:t>
                       </w:r>
                       <w:r>
                         <w:fldChar w:fldCharType="end"/>
@@ -5468,7 +5751,7 @@
                       <w:r>
                         <w:t>: Hệ thống node trong Godot</w:t>
                       </w:r>
-                      <w:bookmarkEnd w:id="23"/>
+                      <w:bookmarkEnd w:id="26"/>
                       <w:r>
                         <w:t xml:space="preserve"> </w:t>
                       </w:r>
@@ -5508,7 +5791,7 @@
                     </pic:cNvPicPr>
                   </pic:nvPicPr>
                   <pic:blipFill>
-                    <a:blip r:embed="rId20">
+                    <a:blip r:embed="rId24">
                       <a:extLst>
                         <a:ext uri="{28A0092B-C50C-407E-A947-70E740481C1C}">
                           <a14:useLocalDpi xmlns:a14="http://schemas.microsoft.com/office/drawing/2010/main" val="0"/>
@@ -5567,11 +5850,11 @@
       <w:pPr>
         <w:pStyle w:val="Tiumccp2"/>
       </w:pPr>
-      <w:bookmarkStart w:id="24" w:name="_Toc26143575"/>
+      <w:bookmarkStart w:id="27" w:name="_Toc26143575"/>
       <w:r>
         <w:t>2.1.5 Godot có IDE riêng và nhẹ</w:t>
       </w:r>
-      <w:bookmarkEnd w:id="24"/>
+      <w:bookmarkEnd w:id="27"/>
     </w:p>
     <w:p>
       <w:pPr>
@@ -5631,7 +5914,7 @@
                             <w:pPr>
                               <w:pStyle w:val="Caption"/>
                             </w:pPr>
-                            <w:bookmarkStart w:id="25" w:name="_Toc26143553"/>
+                            <w:bookmarkStart w:id="28" w:name="_Toc26445102"/>
                             <w:r>
                               <w:t xml:space="preserve">Hình </w:t>
                             </w:r>
@@ -5645,21 +5928,15 @@
                               <w:fldChar w:fldCharType="separate"/>
                             </w:r>
                             <w:r>
-                              <w:t>5</w:t>
+                              <w:t>6</w:t>
                             </w:r>
                             <w:r>
                               <w:fldChar w:fldCharType="end"/>
                             </w:r>
                             <w:r>
-                              <w:t xml:space="preserve">: Giao diện IDE tích hợp trên </w:t>
+                              <w:t>: Giao diện IDE tích hợp trên Godot</w:t>
                             </w:r>
-                            <w:r>
-                              <w:t>G</w:t>
-                            </w:r>
-                            <w:r>
-                              <w:t>odot</w:t>
-                            </w:r>
-                            <w:bookmarkEnd w:id="25"/>
+                            <w:bookmarkEnd w:id="28"/>
                           </w:p>
                         </w:txbxContent>
                       </wps:txbx>
@@ -5677,14 +5954,14 @@
           </mc:Choice>
           <mc:Fallback>
             <w:pict>
-              <v:shape w14:anchorId="67BFB3D6" id="Text Box 13" o:spid="_x0000_s1030" type="#_x0000_t202" style="position:absolute;left:0;text-align:left;margin-left:0;margin-top:297pt;width:456.05pt;height:.05pt;z-index:251671552;visibility:visible;mso-wrap-style:square;mso-wrap-distance-left:9pt;mso-wrap-distance-top:0;mso-wrap-distance-right:9pt;mso-wrap-distance-bottom:0;mso-position-horizontal:absolute;mso-position-horizontal-relative:text;mso-position-vertical:absolute;mso-position-vertical-relative:text;v-text-anchor:top" o:gfxdata="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" stroked="f">
+              <v:shape w14:anchorId="67BFB3D6" id="Text Box 13" o:spid="_x0000_s1031" type="#_x0000_t202" style="position:absolute;left:0;text-align:left;margin-left:0;margin-top:297pt;width:456.05pt;height:.05pt;z-index:251671552;visibility:visible;mso-wrap-style:square;mso-wrap-distance-left:9pt;mso-wrap-distance-top:0;mso-wrap-distance-right:9pt;mso-wrap-distance-bottom:0;mso-position-horizontal:absolute;mso-position-horizontal-relative:text;mso-position-vertical:absolute;mso-position-vertical-relative:text;v-text-anchor:top" o:gfxdata="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" stroked="f">
                 <v:textbox style="mso-fit-shape-to-text:t" inset="0,0,0,0">
                   <w:txbxContent>
                     <w:p>
                       <w:pPr>
                         <w:pStyle w:val="Caption"/>
                       </w:pPr>
-                      <w:bookmarkStart w:id="26" w:name="_Toc26143553"/>
+                      <w:bookmarkStart w:id="29" w:name="_Toc26445102"/>
                       <w:r>
                         <w:t xml:space="preserve">Hình </w:t>
                       </w:r>
@@ -5698,21 +5975,15 @@
                         <w:fldChar w:fldCharType="separate"/>
                       </w:r>
                       <w:r>
-                        <w:t>5</w:t>
+                        <w:t>6</w:t>
                       </w:r>
                       <w:r>
                         <w:fldChar w:fldCharType="end"/>
                       </w:r>
                       <w:r>
-                        <w:t xml:space="preserve">: Giao diện IDE tích hợp trên </w:t>
+                        <w:t>: Giao diện IDE tích hợp trên Godot</w:t>
                       </w:r>
-                      <w:r>
-                        <w:t>G</w:t>
-                      </w:r>
-                      <w:r>
-                        <w:t>odot</w:t>
-                      </w:r>
-                      <w:bookmarkEnd w:id="26"/>
+                      <w:bookmarkEnd w:id="29"/>
                     </w:p>
                   </w:txbxContent>
                 </v:textbox>
@@ -5749,7 +6020,7 @@
                     </pic:cNvPicPr>
                   </pic:nvPicPr>
                   <pic:blipFill rotWithShape="1">
-                    <a:blip r:embed="rId21">
+                    <a:blip r:embed="rId25">
                       <a:extLst>
                         <a:ext uri="{28A0092B-C50C-407E-A947-70E740481C1C}">
                           <a14:useLocalDpi xmlns:a14="http://schemas.microsoft.com/office/drawing/2010/main" val="0"/>
@@ -5841,118 +6112,79 @@
       </w:pPr>
       <w:r>
         <mc:AlternateContent>
-          <mc:Choice Requires="wpg">
+          <mc:Choice Requires="wps">
             <w:drawing>
-              <wp:anchor distT="0" distB="0" distL="114300" distR="114300" simplePos="0" relativeHeight="251675648" behindDoc="0" locked="0" layoutInCell="1" allowOverlap="1" wp14:anchorId="1663F763" wp14:editId="45B253FF">
+              <wp:anchor distT="0" distB="0" distL="114300" distR="114300" simplePos="0" relativeHeight="251681792" behindDoc="0" locked="0" layoutInCell="1" allowOverlap="1" wp14:anchorId="67E5DD2E" wp14:editId="53057CA7">
                 <wp:simplePos x="0" y="0"/>
-                <wp:positionH relativeFrom="margin">
-                  <wp:align>right</wp:align>
+                <wp:positionH relativeFrom="column">
+                  <wp:posOffset>0</wp:posOffset>
                 </wp:positionH>
                 <wp:positionV relativeFrom="paragraph">
-                  <wp:posOffset>749300</wp:posOffset>
+                  <wp:posOffset>3938905</wp:posOffset>
                 </wp:positionV>
-                <wp:extent cx="5791835" cy="3602990"/>
+                <wp:extent cx="5791835" cy="635"/>
                 <wp:effectExtent l="0" t="0" r="0" b="0"/>
                 <wp:wrapTopAndBottom/>
-                <wp:docPr id="17" name="Group 17"/>
+                <wp:docPr id="19" name="Text Box 19"/>
                 <wp:cNvGraphicFramePr/>
                 <a:graphic xmlns:a="http://schemas.openxmlformats.org/drawingml/2006/main">
-                  <a:graphicData uri="http://schemas.microsoft.com/office/word/2010/wordprocessingGroup">
-                    <wpg:wgp>
-                      <wpg:cNvGrpSpPr/>
-                      <wpg:grpSpPr>
+                  <a:graphicData uri="http://schemas.microsoft.com/office/word/2010/wordprocessingShape">
+                    <wps:wsp>
+                      <wps:cNvSpPr txBox="1"/>
+                      <wps:spPr>
                         <a:xfrm>
                           <a:off x="0" y="0"/>
-                          <a:ext cx="5791835" cy="3602990"/>
-                          <a:chOff x="0" y="0"/>
-                          <a:chExt cx="5791835" cy="3602990"/>
+                          <a:ext cx="5791835" cy="635"/>
                         </a:xfrm>
-                      </wpg:grpSpPr>
-                      <pic:pic xmlns:pic="http://schemas.openxmlformats.org/drawingml/2006/picture">
-                        <pic:nvPicPr>
-                          <pic:cNvPr id="15" name="Picture 15"/>
-                          <pic:cNvPicPr>
-                            <a:picLocks noChangeAspect="1"/>
-                          </pic:cNvPicPr>
-                        </pic:nvPicPr>
-                        <pic:blipFill>
-                          <a:blip r:embed="rId22">
-                            <a:extLst>
-                              <a:ext uri="{28A0092B-C50C-407E-A947-70E740481C1C}">
-                                <a14:useLocalDpi xmlns:a14="http://schemas.microsoft.com/office/drawing/2010/main" val="0"/>
-                              </a:ext>
-                            </a:extLst>
-                          </a:blip>
-                          <a:stretch>
-                            <a:fillRect/>
-                          </a:stretch>
-                        </pic:blipFill>
-                        <pic:spPr>
-                          <a:xfrm>
-                            <a:off x="0" y="0"/>
-                            <a:ext cx="5791835" cy="3256280"/>
-                          </a:xfrm>
-                          <a:prstGeom prst="rect">
-                            <a:avLst/>
-                          </a:prstGeom>
-                        </pic:spPr>
-                      </pic:pic>
-                      <wps:wsp>
-                        <wps:cNvPr id="16" name="Text Box 16"/>
-                        <wps:cNvSpPr txBox="1"/>
-                        <wps:spPr>
-                          <a:xfrm>
-                            <a:off x="0" y="3286125"/>
-                            <a:ext cx="5791835" cy="316865"/>
-                          </a:xfrm>
-                          <a:prstGeom prst="rect">
-                            <a:avLst/>
-                          </a:prstGeom>
-                          <a:solidFill>
-                            <a:prstClr val="white"/>
-                          </a:solidFill>
-                          <a:ln>
-                            <a:noFill/>
-                          </a:ln>
-                        </wps:spPr>
-                        <wps:txbx>
-                          <w:txbxContent>
-                            <w:p>
-                              <w:pPr>
-                                <w:pStyle w:val="Caption"/>
-                              </w:pPr>
-                              <w:r>
-                                <w:t xml:space="preserve">Hình </w:t>
-                              </w:r>
-                              <w:r>
-                                <w:fldChar w:fldCharType="begin"/>
-                              </w:r>
-                              <w:r>
-                                <w:instrText xml:space="preserve"> SEQ Hình \* ARABIC </w:instrText>
-                              </w:r>
-                              <w:r>
-                                <w:fldChar w:fldCharType="separate"/>
-                              </w:r>
-                              <w:r>
-                                <w:t>6</w:t>
-                              </w:r>
-                              <w:r>
-                                <w:fldChar w:fldCharType="end"/>
-                              </w:r>
-                              <w:r>
-                                <w:t>: Màn hình làm việc chính của Godot</w:t>
-                              </w:r>
-                            </w:p>
-                          </w:txbxContent>
-                        </wps:txbx>
-                        <wps:bodyPr rot="0" spcFirstLastPara="0" vertOverflow="overflow" horzOverflow="overflow" vert="horz" wrap="square" lIns="0" tIns="0" rIns="0" bIns="0" numCol="1" spcCol="0" rtlCol="0" fromWordArt="0" anchor="t" anchorCtr="0" forceAA="0" compatLnSpc="1">
-                          <a:prstTxWarp prst="textNoShape">
-                            <a:avLst/>
-                          </a:prstTxWarp>
-                          <a:spAutoFit/>
-                        </wps:bodyPr>
-                      </wps:wsp>
-                    </wpg:wgp>
+                        <a:prstGeom prst="rect">
+                          <a:avLst/>
+                        </a:prstGeom>
+                        <a:solidFill>
+                          <a:prstClr val="white"/>
+                        </a:solidFill>
+                        <a:ln>
+                          <a:noFill/>
+                        </a:ln>
+                      </wps:spPr>
+                      <wps:txbx>
+                        <w:txbxContent>
+                          <w:p>
+                            <w:pPr>
+                              <w:pStyle w:val="Caption"/>
+                            </w:pPr>
+                            <w:bookmarkStart w:id="30" w:name="_Toc26445103"/>
+                            <w:r>
+                              <w:t xml:space="preserve">Hình </w:t>
+                            </w:r>
+                            <w:r>
+                              <w:fldChar w:fldCharType="begin"/>
+                            </w:r>
+                            <w:r>
+                              <w:instrText xml:space="preserve"> SEQ Hình \* ARABIC </w:instrText>
+                            </w:r>
+                            <w:r>
+                              <w:fldChar w:fldCharType="separate"/>
+                            </w:r>
+                            <w:r>
+                              <w:t>7</w:t>
+                            </w:r>
+                            <w:r>
+                              <w:fldChar w:fldCharType="end"/>
+                            </w:r>
+                            <w:r>
+                              <w:t>: Màn hình làm việc chính</w:t>
+                            </w:r>
+                            <w:bookmarkEnd w:id="30"/>
+                          </w:p>
+                        </w:txbxContent>
+                      </wps:txbx>
+                      <wps:bodyPr rot="0" spcFirstLastPara="0" vertOverflow="overflow" horzOverflow="overflow" vert="horz" wrap="square" lIns="0" tIns="0" rIns="0" bIns="0" numCol="1" spcCol="0" rtlCol="0" fromWordArt="0" anchor="t" anchorCtr="0" forceAA="0" compatLnSpc="1">
+                        <a:prstTxWarp prst="textNoShape">
+                          <a:avLst/>
+                        </a:prstTxWarp>
+                        <a:spAutoFit/>
+                      </wps:bodyPr>
+                    </wps:wsp>
                   </a:graphicData>
                 </a:graphic>
               </wp:anchor>
@@ -5960,72 +6192,303 @@
           </mc:Choice>
           <mc:Fallback>
             <w:pict>
-              <v:group w14:anchorId="1663F763" id="Group 17" o:spid="_x0000_s1031" style="position:absolute;left:0;text-align:left;margin-left:404.85pt;margin-top:59pt;width:456.05pt;height:283.7pt;z-index:251675648;mso-position-horizontal:right;mso-position-horizontal-relative:margin" coordsize="57918,36029" o:gfxdata="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">
-                <v:shapetype id="_x0000_t75" coordsize="21600,21600" o:spt="75" o:preferrelative="t" path="m@4@5l@4@11@9@11@9@5xe" filled="f" stroked="f">
-                  <v:stroke joinstyle="miter"/>
-                  <v:formulas>
-                    <v:f eqn="if lineDrawn pixelLineWidth 0"/>
-                    <v:f eqn="sum @0 1 0"/>
-                    <v:f eqn="sum 0 0 @1"/>
-                    <v:f eqn="prod @2 1 2"/>
-                    <v:f eqn="prod @3 21600 pixelWidth"/>
-                    <v:f eqn="prod @3 21600 pixelHeight"/>
-                    <v:f eqn="sum @0 0 1"/>
-                    <v:f eqn="prod @6 1 2"/>
-                    <v:f eqn="prod @7 21600 pixelWidth"/>
-                    <v:f eqn="sum @8 21600 0"/>
-                    <v:f eqn="prod @7 21600 pixelHeight"/>
-                    <v:f eqn="sum @10 21600 0"/>
-                  </v:formulas>
-                  <v:path o:extrusionok="f" gradientshapeok="t" o:connecttype="rect"/>
-                  <o:lock v:ext="edit" aspectratio="t"/>
-                </v:shapetype>
-                <v:shape id="Picture 15" o:spid="_x0000_s1032" type="#_x0000_t75" style="position:absolute;width:57918;height:32562;visibility:visible;mso-wrap-style:square" o:gfxdata="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">
-                  <v:imagedata r:id="rId23" o:title=""/>
-                </v:shape>
-                <v:shape id="Text Box 16" o:spid="_x0000_s1033" type="#_x0000_t202" style="position:absolute;top:32861;width:57918;height:3168;visibility:visible;mso-wrap-style:square;v-text-anchor:top" o:gfxdata="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" stroked="f">
-                  <v:textbox style="mso-fit-shape-to-text:t" inset="0,0,0,0">
-                    <w:txbxContent>
-                      <w:p>
-                        <w:pPr>
-                          <w:pStyle w:val="Caption"/>
-                        </w:pPr>
-                        <w:r>
-                          <w:t xml:space="preserve">Hình </w:t>
-                        </w:r>
-                        <w:r>
-                          <w:fldChar w:fldCharType="begin"/>
-                        </w:r>
-                        <w:r>
-                          <w:instrText xml:space="preserve"> SEQ Hình \* ARABIC </w:instrText>
-                        </w:r>
-                        <w:r>
-                          <w:fldChar w:fldCharType="separate"/>
-                        </w:r>
-                        <w:r>
-                          <w:t>6</w:t>
-                        </w:r>
-                        <w:r>
-                          <w:fldChar w:fldCharType="end"/>
-                        </w:r>
-                        <w:r>
-                          <w:t>: Màn hình làm việc chính của Godot</w:t>
-                        </w:r>
-                      </w:p>
-                    </w:txbxContent>
-                  </v:textbox>
-                </v:shape>
-                <w10:wrap type="topAndBottom" anchorx="margin"/>
-              </v:group>
+              <v:shape w14:anchorId="67E5DD2E" id="Text Box 19" o:spid="_x0000_s1032" type="#_x0000_t202" style="position:absolute;left:0;text-align:left;margin-left:0;margin-top:310.15pt;width:456.05pt;height:.05pt;z-index:251681792;visibility:visible;mso-wrap-style:square;mso-wrap-distance-left:9pt;mso-wrap-distance-top:0;mso-wrap-distance-right:9pt;mso-wrap-distance-bottom:0;mso-position-horizontal:absolute;mso-position-horizontal-relative:text;mso-position-vertical:absolute;mso-position-vertical-relative:text;v-text-anchor:top" o:gfxdata="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" stroked="f">
+                <v:textbox style="mso-fit-shape-to-text:t" inset="0,0,0,0">
+                  <w:txbxContent>
+                    <w:p>
+                      <w:pPr>
+                        <w:pStyle w:val="Caption"/>
+                      </w:pPr>
+                      <w:bookmarkStart w:id="31" w:name="_Toc26445103"/>
+                      <w:r>
+                        <w:t xml:space="preserve">Hình </w:t>
+                      </w:r>
+                      <w:r>
+                        <w:fldChar w:fldCharType="begin"/>
+                      </w:r>
+                      <w:r>
+                        <w:instrText xml:space="preserve"> SEQ Hình \* ARABIC </w:instrText>
+                      </w:r>
+                      <w:r>
+                        <w:fldChar w:fldCharType="separate"/>
+                      </w:r>
+                      <w:r>
+                        <w:t>7</w:t>
+                      </w:r>
+                      <w:r>
+                        <w:fldChar w:fldCharType="end"/>
+                      </w:r>
+                      <w:r>
+                        <w:t>: Màn hình làm việc chính</w:t>
+                      </w:r>
+                      <w:bookmarkEnd w:id="31"/>
+                    </w:p>
+                  </w:txbxContent>
+                </v:textbox>
+                <w10:wrap type="topAndBottom"/>
+              </v:shape>
             </w:pict>
           </mc:Fallback>
         </mc:AlternateContent>
       </w:r>
       <w:r>
+        <w:drawing>
+          <wp:anchor distT="0" distB="0" distL="114300" distR="114300" simplePos="0" relativeHeight="251679744" behindDoc="0" locked="0" layoutInCell="1" allowOverlap="1" wp14:anchorId="3583E905" wp14:editId="30BD992B">
+            <wp:simplePos x="0" y="0"/>
+            <wp:positionH relativeFrom="margin">
+              <wp:align>right</wp:align>
+            </wp:positionH>
+            <wp:positionV relativeFrom="paragraph">
+              <wp:posOffset>625475</wp:posOffset>
+            </wp:positionV>
+            <wp:extent cx="5791835" cy="3256280"/>
+            <wp:effectExtent l="0" t="0" r="0" b="1270"/>
+            <wp:wrapTopAndBottom/>
+            <wp:docPr id="18" name="Picture 18"/>
+            <wp:cNvGraphicFramePr>
+              <a:graphicFrameLocks xmlns:a="http://schemas.openxmlformats.org/drawingml/2006/main" noChangeAspect="1"/>
+            </wp:cNvGraphicFramePr>
+            <a:graphic xmlns:a="http://schemas.openxmlformats.org/drawingml/2006/main">
+              <a:graphicData uri="http://schemas.openxmlformats.org/drawingml/2006/picture">
+                <pic:pic xmlns:pic="http://schemas.openxmlformats.org/drawingml/2006/picture">
+                  <pic:nvPicPr>
+                    <pic:cNvPr id="1" name=""/>
+                    <pic:cNvPicPr/>
+                  </pic:nvPicPr>
+                  <pic:blipFill>
+                    <a:blip r:embed="rId26">
+                      <a:extLst>
+                        <a:ext uri="{28A0092B-C50C-407E-A947-70E740481C1C}">
+                          <a14:useLocalDpi xmlns:a14="http://schemas.microsoft.com/office/drawing/2010/main" val="0"/>
+                        </a:ext>
+                      </a:extLst>
+                    </a:blip>
+                    <a:stretch>
+                      <a:fillRect/>
+                    </a:stretch>
+                  </pic:blipFill>
+                  <pic:spPr>
+                    <a:xfrm>
+                      <a:off x="0" y="0"/>
+                      <a:ext cx="5791835" cy="3256280"/>
+                    </a:xfrm>
+                    <a:prstGeom prst="rect">
+                      <a:avLst/>
+                    </a:prstGeom>
+                  </pic:spPr>
+                </pic:pic>
+              </a:graphicData>
+            </a:graphic>
+            <wp14:sizeRelH relativeFrom="page">
+              <wp14:pctWidth>0</wp14:pctWidth>
+            </wp14:sizeRelH>
+            <wp14:sizeRelV relativeFrom="page">
+              <wp14:pctHeight>0</wp14:pctHeight>
+            </wp14:sizeRelV>
+          </wp:anchor>
+        </w:drawing>
+      </w:r>
+      <w:r>
         <w:t>Giao diện của Godot engine khá đơn giản và trực quan, nó bao gồm những tính năng cần thiết nhất để tạo ra game.</w:t>
       </w:r>
-      <w:bookmarkStart w:id="27" w:name="_GoBack"/>
-      <w:bookmarkEnd w:id="27"/>
+    </w:p>
+    <w:p>
+      <w:pPr>
+        <w:spacing w:after="200" w:line="276" w:lineRule="auto"/>
+        <w:rPr>
+          <w:b/>
+          <w:sz w:val="28"/>
+          <w:szCs w:val="28"/>
+        </w:rPr>
+      </w:pPr>
+      <w:r>
+        <w:br w:type="page"/>
+      </w:r>
+    </w:p>
+    <w:p>
+      <w:pPr>
+        <w:pStyle w:val="Nidungvnbn"/>
+        <w:ind w:firstLine="0"/>
+      </w:pPr>
+      <w:r>
+        <w:lastRenderedPageBreak/>
+        <mc:AlternateContent>
+          <mc:Choice Requires="wps">
+            <w:drawing>
+              <wp:anchor distT="0" distB="0" distL="114300" distR="114300" simplePos="0" relativeHeight="251685888" behindDoc="0" locked="0" layoutInCell="1" allowOverlap="1" wp14:anchorId="50B02D2E" wp14:editId="6E200A04">
+                <wp:simplePos x="0" y="0"/>
+                <wp:positionH relativeFrom="column">
+                  <wp:posOffset>0</wp:posOffset>
+                </wp:positionH>
+                <wp:positionV relativeFrom="paragraph">
+                  <wp:posOffset>3596005</wp:posOffset>
+                </wp:positionV>
+                <wp:extent cx="5791835" cy="635"/>
+                <wp:effectExtent l="0" t="0" r="0" b="0"/>
+                <wp:wrapTopAndBottom/>
+                <wp:docPr id="21" name="Text Box 21"/>
+                <wp:cNvGraphicFramePr/>
+                <a:graphic xmlns:a="http://schemas.openxmlformats.org/drawingml/2006/main">
+                  <a:graphicData uri="http://schemas.microsoft.com/office/word/2010/wordprocessingShape">
+                    <wps:wsp>
+                      <wps:cNvSpPr txBox="1"/>
+                      <wps:spPr>
+                        <a:xfrm>
+                          <a:off x="0" y="0"/>
+                          <a:ext cx="5791835" cy="635"/>
+                        </a:xfrm>
+                        <a:prstGeom prst="rect">
+                          <a:avLst/>
+                        </a:prstGeom>
+                        <a:solidFill>
+                          <a:prstClr val="white"/>
+                        </a:solidFill>
+                        <a:ln>
+                          <a:noFill/>
+                        </a:ln>
+                      </wps:spPr>
+                      <wps:txbx>
+                        <w:txbxContent>
+                          <w:p>
+                            <w:pPr>
+                              <w:pStyle w:val="Caption"/>
+                            </w:pPr>
+                            <w:bookmarkStart w:id="32" w:name="_Toc26445104"/>
+                            <w:r>
+                              <w:t xml:space="preserve">Hình </w:t>
+                            </w:r>
+                            <w:r>
+                              <w:fldChar w:fldCharType="begin"/>
+                            </w:r>
+                            <w:r>
+                              <w:instrText xml:space="preserve"> SEQ Hình \* ARABIC </w:instrText>
+                            </w:r>
+                            <w:r>
+                              <w:fldChar w:fldCharType="separate"/>
+                            </w:r>
+                            <w:r>
+                              <w:t>8</w:t>
+                            </w:r>
+                            <w:r>
+                              <w:fldChar w:fldCharType="end"/>
+                            </w:r>
+                            <w:r>
+                              <w:t>: Chỉnh sửa cơ bản trong project</w:t>
+                            </w:r>
+                            <w:bookmarkEnd w:id="32"/>
+                          </w:p>
+                        </w:txbxContent>
+                      </wps:txbx>
+                      <wps:bodyPr rot="0" spcFirstLastPara="0" vertOverflow="overflow" horzOverflow="overflow" vert="horz" wrap="square" lIns="0" tIns="0" rIns="0" bIns="0" numCol="1" spcCol="0" rtlCol="0" fromWordArt="0" anchor="t" anchorCtr="0" forceAA="0" compatLnSpc="1">
+                        <a:prstTxWarp prst="textNoShape">
+                          <a:avLst/>
+                        </a:prstTxWarp>
+                        <a:spAutoFit/>
+                      </wps:bodyPr>
+                    </wps:wsp>
+                  </a:graphicData>
+                </a:graphic>
+              </wp:anchor>
+            </w:drawing>
+          </mc:Choice>
+          <mc:Fallback>
+            <w:pict>
+              <v:shape w14:anchorId="50B02D2E" id="Text Box 21" o:spid="_x0000_s1033" type="#_x0000_t202" style="position:absolute;left:0;text-align:left;margin-left:0;margin-top:283.15pt;width:456.05pt;height:.05pt;z-index:251685888;visibility:visible;mso-wrap-style:square;mso-wrap-distance-left:9pt;mso-wrap-distance-top:0;mso-wrap-distance-right:9pt;mso-wrap-distance-bottom:0;mso-position-horizontal:absolute;mso-position-horizontal-relative:text;mso-position-vertical:absolute;mso-position-vertical-relative:text;v-text-anchor:top" o:gfxdata="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" stroked="f">
+                <v:textbox style="mso-fit-shape-to-text:t" inset="0,0,0,0">
+                  <w:txbxContent>
+                    <w:p>
+                      <w:pPr>
+                        <w:pStyle w:val="Caption"/>
+                      </w:pPr>
+                      <w:bookmarkStart w:id="33" w:name="_Toc26445104"/>
+                      <w:r>
+                        <w:t xml:space="preserve">Hình </w:t>
+                      </w:r>
+                      <w:r>
+                        <w:fldChar w:fldCharType="begin"/>
+                      </w:r>
+                      <w:r>
+                        <w:instrText xml:space="preserve"> SEQ Hình \* ARABIC </w:instrText>
+                      </w:r>
+                      <w:r>
+                        <w:fldChar w:fldCharType="separate"/>
+                      </w:r>
+                      <w:r>
+                        <w:t>8</w:t>
+                      </w:r>
+                      <w:r>
+                        <w:fldChar w:fldCharType="end"/>
+                      </w:r>
+                      <w:r>
+                        <w:t>: Chỉnh sửa cơ bản trong project</w:t>
+                      </w:r>
+                      <w:bookmarkEnd w:id="33"/>
+                    </w:p>
+                  </w:txbxContent>
+                </v:textbox>
+                <w10:wrap type="topAndBottom"/>
+              </v:shape>
+            </w:pict>
+          </mc:Fallback>
+        </mc:AlternateContent>
+      </w:r>
+      <w:r>
+        <w:drawing>
+          <wp:anchor distT="0" distB="0" distL="114300" distR="114300" simplePos="0" relativeHeight="251683840" behindDoc="0" locked="0" layoutInCell="1" allowOverlap="1" wp14:anchorId="64B31C96" wp14:editId="0E4368FC">
+            <wp:simplePos x="0" y="0"/>
+            <wp:positionH relativeFrom="margin">
+              <wp:align>right</wp:align>
+            </wp:positionH>
+            <wp:positionV relativeFrom="paragraph">
+              <wp:posOffset>282575</wp:posOffset>
+            </wp:positionV>
+            <wp:extent cx="5791835" cy="3256280"/>
+            <wp:effectExtent l="0" t="0" r="0" b="1270"/>
+            <wp:wrapTopAndBottom/>
+            <wp:docPr id="20" name="Picture 20"/>
+            <wp:cNvGraphicFramePr>
+              <a:graphicFrameLocks xmlns:a="http://schemas.openxmlformats.org/drawingml/2006/main" noChangeAspect="1"/>
+            </wp:cNvGraphicFramePr>
+            <a:graphic xmlns:a="http://schemas.openxmlformats.org/drawingml/2006/main">
+              <a:graphicData uri="http://schemas.openxmlformats.org/drawingml/2006/picture">
+                <pic:pic xmlns:pic="http://schemas.openxmlformats.org/drawingml/2006/picture">
+                  <pic:nvPicPr>
+                    <pic:cNvPr id="1" name=""/>
+                    <pic:cNvPicPr/>
+                  </pic:nvPicPr>
+                  <pic:blipFill>
+                    <a:blip r:embed="rId27">
+                      <a:extLst>
+                        <a:ext uri="{28A0092B-C50C-407E-A947-70E740481C1C}">
+                          <a14:useLocalDpi xmlns:a14="http://schemas.microsoft.com/office/drawing/2010/main" val="0"/>
+                        </a:ext>
+                      </a:extLst>
+                    </a:blip>
+                    <a:stretch>
+                      <a:fillRect/>
+                    </a:stretch>
+                  </pic:blipFill>
+                  <pic:spPr>
+                    <a:xfrm>
+                      <a:off x="0" y="0"/>
+                      <a:ext cx="5791835" cy="3256280"/>
+                    </a:xfrm>
+                    <a:prstGeom prst="rect">
+                      <a:avLst/>
+                    </a:prstGeom>
+                  </pic:spPr>
+                </pic:pic>
+              </a:graphicData>
+            </a:graphic>
+            <wp14:sizeRelH relativeFrom="page">
+              <wp14:pctWidth>0</wp14:pctWidth>
+            </wp14:sizeRelH>
+            <wp14:sizeRelV relativeFrom="page">
+              <wp14:pctHeight>0</wp14:pctHeight>
+            </wp14:sizeRelV>
+          </wp:anchor>
+        </w:drawing>
+      </w:r>
     </w:p>
     <w:p>
       <w:pPr>
@@ -6200,7 +6663,7 @@
       </w:r>
     </w:p>
     <w:sectPr>
-      <w:headerReference w:type="default" r:id="rId24"/>
+      <w:headerReference w:type="default" r:id="rId28"/>
       <w:pgSz w:w="12240" w:h="15840"/>
       <w:pgMar w:top="1985" w:right="1134" w:bottom="1701" w:left="1985" w:header="720" w:footer="720" w:gutter="0"/>
       <w:pgNumType w:start="1"/>
@@ -6291,7 +6754,6 @@
         <w:docPartUnique/>
       </w:docPartObj>
     </w:sdtPr>
-    <w:sdtEndPr/>
     <w:sdtContent>
       <w:p>
         <w:pPr>
@@ -6340,7 +6802,6 @@
         <w:docPartUnique/>
       </w:docPartObj>
     </w:sdtPr>
-    <w:sdtEndPr/>
     <w:sdtContent>
       <w:p>
         <w:pPr>
@@ -9437,7 +9898,7 @@
 </file>
 
 <file path=customXml/itemProps1.xml><?xml version="1.0" encoding="utf-8"?>
-<ds:datastoreItem xmlns:ds="http://schemas.openxmlformats.org/officeDocument/2006/customXml" ds:itemID="{CBCD7B3B-5A97-4A56-BFDE-382AF70BB345}">
+<ds:datastoreItem xmlns:ds="http://schemas.openxmlformats.org/officeDocument/2006/customXml" ds:itemID="{ED411C35-661E-481F-9524-4D0BBC243F12}">
   <ds:schemaRefs>
     <ds:schemaRef ds:uri="http://schemas.openxmlformats.org/officeDocument/2006/bibliography"/>
   </ds:schemaRefs>

</xml_diff>

<commit_message>
complete document, set score and gameover
</commit_message>
<xml_diff>
--- a/GameEngine.docx
+++ b/GameEngine.docx
@@ -8,6 +8,7 @@
         <w:autoSpaceDE w:val="0"/>
         <w:autoSpaceDN w:val="0"/>
         <w:adjustRightInd w:val="0"/>
+        <w:spacing w:line="360" w:lineRule="auto"/>
         <w:jc w:val="center"/>
         <w:rPr>
           <w:sz w:val="28"/>
@@ -22,18 +23,7 @@
           <w:szCs w:val="28"/>
           <w:lang w:val="en"/>
         </w:rPr>
-        <w:t>TỔNG LIÊN ĐOÀN LAO ĐỘNG VIỆT</w:t>
-      </w:r>
-      <w:bookmarkStart w:id="0" w:name="_GoBack"/>
-      <w:bookmarkEnd w:id="0"/>
-      <w:r>
-        <w:rPr>
-          <w:bCs/>
-          <w:sz w:val="28"/>
-          <w:szCs w:val="28"/>
-          <w:lang w:val="en"/>
-        </w:rPr>
-        <w:t xml:space="preserve"> </w:t>
+        <w:t xml:space="preserve">TỔNG LIÊN ĐOÀN LAO ĐỘNG VIỆT </w:t>
       </w:r>
       <w:smartTag w:uri="urn:schemas-microsoft-com:office:smarttags" w:element="place">
         <w:smartTag w:uri="urn:schemas-microsoft-com:office:smarttags" w:element="country-region">
@@ -65,6 +55,7 @@
         <w:autoSpaceDE w:val="0"/>
         <w:autoSpaceDN w:val="0"/>
         <w:adjustRightInd w:val="0"/>
+        <w:spacing w:line="360" w:lineRule="auto"/>
         <w:jc w:val="center"/>
         <w:rPr>
           <w:sz w:val="28"/>
@@ -110,6 +101,7 @@
         <w:autoSpaceDE w:val="0"/>
         <w:autoSpaceDN w:val="0"/>
         <w:adjustRightInd w:val="0"/>
+        <w:spacing w:line="360" w:lineRule="auto"/>
         <w:rPr>
           <w:sz w:val="28"/>
           <w:szCs w:val="28"/>
@@ -163,6 +155,7 @@
         <w:autoSpaceDE w:val="0"/>
         <w:autoSpaceDN w:val="0"/>
         <w:adjustRightInd w:val="0"/>
+        <w:spacing w:line="360" w:lineRule="auto"/>
         <w:ind w:firstLine="720"/>
         <w:jc w:val="center"/>
         <w:rPr>
@@ -176,6 +169,7 @@
         <w:autoSpaceDE w:val="0"/>
         <w:autoSpaceDN w:val="0"/>
         <w:adjustRightInd w:val="0"/>
+        <w:spacing w:line="360" w:lineRule="auto"/>
         <w:ind w:firstLine="720"/>
         <w:jc w:val="center"/>
         <w:rPr>
@@ -247,6 +241,7 @@
         <w:autoSpaceDE w:val="0"/>
         <w:autoSpaceDN w:val="0"/>
         <w:adjustRightInd w:val="0"/>
+        <w:spacing w:line="360" w:lineRule="auto"/>
         <w:ind w:firstLine="720"/>
         <w:rPr>
           <w:b/>
@@ -826,6 +821,7 @@
         <w:autoSpaceDE w:val="0"/>
         <w:autoSpaceDN w:val="0"/>
         <w:adjustRightInd w:val="0"/>
+        <w:spacing w:line="360" w:lineRule="auto"/>
         <w:jc w:val="center"/>
         <w:rPr>
           <w:b/>
@@ -840,6 +836,7 @@
         <w:autoSpaceDE w:val="0"/>
         <w:autoSpaceDN w:val="0"/>
         <w:adjustRightInd w:val="0"/>
+        <w:spacing w:line="360" w:lineRule="auto"/>
         <w:jc w:val="center"/>
         <w:rPr>
           <w:b/>
@@ -854,6 +851,7 @@
         <w:autoSpaceDE w:val="0"/>
         <w:autoSpaceDN w:val="0"/>
         <w:adjustRightInd w:val="0"/>
+        <w:spacing w:line="360" w:lineRule="auto"/>
         <w:jc w:val="center"/>
         <w:rPr>
           <w:b/>
@@ -868,6 +866,7 @@
         <w:autoSpaceDE w:val="0"/>
         <w:autoSpaceDN w:val="0"/>
         <w:adjustRightInd w:val="0"/>
+        <w:spacing w:line="360" w:lineRule="auto"/>
         <w:jc w:val="center"/>
         <w:rPr>
           <w:b/>
@@ -881,6 +880,7 @@
         <w:autoSpaceDE w:val="0"/>
         <w:autoSpaceDN w:val="0"/>
         <w:adjustRightInd w:val="0"/>
+        <w:spacing w:line="360" w:lineRule="auto"/>
         <w:jc w:val="center"/>
         <w:rPr>
           <w:b/>
@@ -895,6 +895,7 @@
         <w:autoSpaceDE w:val="0"/>
         <w:autoSpaceDN w:val="0"/>
         <w:adjustRightInd w:val="0"/>
+        <w:spacing w:line="360" w:lineRule="auto"/>
         <w:jc w:val="center"/>
         <w:rPr>
           <w:b/>
@@ -939,6 +940,7 @@
         <w:autoSpaceDE w:val="0"/>
         <w:autoSpaceDN w:val="0"/>
         <w:adjustRightInd w:val="0"/>
+        <w:spacing w:line="360" w:lineRule="auto"/>
         <w:jc w:val="center"/>
         <w:rPr>
           <w:sz w:val="28"/>
@@ -986,6 +988,7 @@
         <w:autoSpaceDE w:val="0"/>
         <w:autoSpaceDN w:val="0"/>
         <w:adjustRightInd w:val="0"/>
+        <w:spacing w:line="360" w:lineRule="auto"/>
         <w:jc w:val="center"/>
         <w:rPr>
           <w:sz w:val="28"/>
@@ -1031,6 +1034,7 @@
         <w:autoSpaceDE w:val="0"/>
         <w:autoSpaceDN w:val="0"/>
         <w:adjustRightInd w:val="0"/>
+        <w:spacing w:line="360" w:lineRule="auto"/>
         <w:rPr>
           <w:sz w:val="28"/>
           <w:szCs w:val="28"/>
@@ -1084,6 +1088,7 @@
         <w:autoSpaceDE w:val="0"/>
         <w:autoSpaceDN w:val="0"/>
         <w:adjustRightInd w:val="0"/>
+        <w:spacing w:line="360" w:lineRule="auto"/>
         <w:ind w:firstLine="720"/>
         <w:jc w:val="center"/>
         <w:rPr>
@@ -1097,6 +1102,7 @@
         <w:autoSpaceDE w:val="0"/>
         <w:autoSpaceDN w:val="0"/>
         <w:adjustRightInd w:val="0"/>
+        <w:spacing w:line="360" w:lineRule="auto"/>
         <w:ind w:firstLine="720"/>
         <w:jc w:val="center"/>
         <w:rPr>
@@ -1168,6 +1174,7 @@
         <w:autoSpaceDE w:val="0"/>
         <w:autoSpaceDN w:val="0"/>
         <w:adjustRightInd w:val="0"/>
+        <w:spacing w:line="360" w:lineRule="auto"/>
         <w:ind w:firstLine="720"/>
         <w:rPr>
           <w:b/>
@@ -1693,7 +1700,7 @@
         <w:autoSpaceDE w:val="0"/>
         <w:autoSpaceDN w:val="0"/>
         <w:adjustRightInd w:val="0"/>
-        <w:jc w:val="center"/>
+        <w:spacing w:line="360" w:lineRule="auto"/>
         <w:rPr>
           <w:b/>
           <w:bCs/>
@@ -1707,62 +1714,7 @@
         <w:autoSpaceDE w:val="0"/>
         <w:autoSpaceDN w:val="0"/>
         <w:adjustRightInd w:val="0"/>
-        <w:jc w:val="center"/>
-        <w:rPr>
-          <w:b/>
-          <w:bCs/>
-          <w:lang w:val="vi-VN"/>
-        </w:rPr>
-      </w:pPr>
-    </w:p>
-    <w:p>
-      <w:pPr>
-        <w:suppressAutoHyphens/>
-        <w:autoSpaceDE w:val="0"/>
-        <w:autoSpaceDN w:val="0"/>
-        <w:adjustRightInd w:val="0"/>
-        <w:jc w:val="center"/>
-        <w:rPr>
-          <w:b/>
-          <w:bCs/>
-          <w:lang w:val="vi-VN"/>
-        </w:rPr>
-      </w:pPr>
-    </w:p>
-    <w:p>
-      <w:pPr>
-        <w:suppressAutoHyphens/>
-        <w:autoSpaceDE w:val="0"/>
-        <w:autoSpaceDN w:val="0"/>
-        <w:adjustRightInd w:val="0"/>
-        <w:jc w:val="center"/>
-        <w:rPr>
-          <w:b/>
-          <w:bCs/>
-          <w:lang w:val="vi-VN"/>
-        </w:rPr>
-      </w:pPr>
-    </w:p>
-    <w:p>
-      <w:pPr>
-        <w:suppressAutoHyphens/>
-        <w:autoSpaceDE w:val="0"/>
-        <w:autoSpaceDN w:val="0"/>
-        <w:adjustRightInd w:val="0"/>
-        <w:jc w:val="center"/>
-        <w:rPr>
-          <w:b/>
-          <w:bCs/>
-          <w:lang w:val="vi-VN"/>
-        </w:rPr>
-      </w:pPr>
-    </w:p>
-    <w:p>
-      <w:pPr>
-        <w:suppressAutoHyphens/>
-        <w:autoSpaceDE w:val="0"/>
-        <w:autoSpaceDN w:val="0"/>
-        <w:adjustRightInd w:val="0"/>
+        <w:spacing w:line="360" w:lineRule="auto"/>
         <w:jc w:val="center"/>
         <w:rPr>
           <w:b/>
@@ -1809,7 +1761,7 @@
           <w:lang w:val="vi-VN"/>
         </w:rPr>
       </w:pPr>
-      <w:bookmarkStart w:id="1" w:name="_Toc26143559"/>
+      <w:bookmarkStart w:id="0" w:name="_Toc26560155"/>
       <w:r>
         <w:rPr>
           <w:lang w:val="vi-VN"/>
@@ -1817,7 +1769,7 @@
         <w:lastRenderedPageBreak/>
         <w:t>LỜI CẢM ƠN</w:t>
       </w:r>
-      <w:bookmarkEnd w:id="1"/>
+      <w:bookmarkEnd w:id="0"/>
     </w:p>
     <w:p>
       <w:pPr>
@@ -1838,6 +1790,7 @@
     </w:p>
     <w:p>
       <w:pPr>
+        <w:spacing w:line="360" w:lineRule="auto"/>
         <w:jc w:val="center"/>
         <w:rPr>
           <w:b/>
@@ -1868,6 +1821,7 @@
     </w:p>
     <w:p>
       <w:pPr>
+        <w:spacing w:line="360" w:lineRule="auto"/>
         <w:jc w:val="center"/>
         <w:rPr>
           <w:b/>
@@ -2172,7 +2126,7 @@
         <w:tabs>
           <w:tab w:val="center" w:pos="6379"/>
         </w:tabs>
-        <w:spacing w:after="200" w:line="276" w:lineRule="auto"/>
+        <w:spacing w:after="200" w:line="360" w:lineRule="auto"/>
         <w:rPr>
           <w:i/>
           <w:sz w:val="26"/>
@@ -2204,7 +2158,7 @@
         <w:tabs>
           <w:tab w:val="center" w:pos="6379"/>
         </w:tabs>
-        <w:spacing w:after="200" w:line="276" w:lineRule="auto"/>
+        <w:spacing w:after="200" w:line="360" w:lineRule="auto"/>
         <w:rPr>
           <w:i/>
           <w:sz w:val="26"/>
@@ -2218,7 +2172,7 @@
         <w:tabs>
           <w:tab w:val="center" w:pos="6379"/>
         </w:tabs>
-        <w:spacing w:after="200" w:line="276" w:lineRule="auto"/>
+        <w:spacing w:after="200" w:line="360" w:lineRule="auto"/>
         <w:rPr>
           <w:i/>
           <w:sz w:val="26"/>
@@ -2249,7 +2203,7 @@
         <w:tabs>
           <w:tab w:val="center" w:pos="6379"/>
         </w:tabs>
-        <w:spacing w:after="200" w:line="276" w:lineRule="auto"/>
+        <w:spacing w:after="200" w:line="360" w:lineRule="auto"/>
         <w:rPr>
           <w:i/>
           <w:sz w:val="26"/>
@@ -2263,7 +2217,7 @@
         <w:tabs>
           <w:tab w:val="center" w:pos="6379"/>
         </w:tabs>
-        <w:spacing w:after="200" w:line="276" w:lineRule="auto"/>
+        <w:spacing w:after="200" w:line="360" w:lineRule="auto"/>
         <w:rPr>
           <w:i/>
           <w:sz w:val="26"/>
@@ -2277,7 +2231,7 @@
         <w:tabs>
           <w:tab w:val="center" w:pos="6379"/>
         </w:tabs>
-        <w:spacing w:after="200" w:line="276" w:lineRule="auto"/>
+        <w:spacing w:after="200" w:line="360" w:lineRule="auto"/>
         <w:rPr>
           <w:i/>
           <w:sz w:val="26"/>
@@ -2291,7 +2245,7 @@
         <w:tabs>
           <w:tab w:val="center" w:pos="6379"/>
         </w:tabs>
-        <w:spacing w:after="200" w:line="276" w:lineRule="auto"/>
+        <w:spacing w:after="200" w:line="360" w:lineRule="auto"/>
         <w:rPr>
           <w:i/>
           <w:sz w:val="26"/>
@@ -2318,33 +2272,13 @@
     </w:p>
     <w:p>
       <w:pPr>
-        <w:spacing w:after="200" w:line="276" w:lineRule="auto"/>
-        <w:rPr>
-          <w:i/>
-          <w:sz w:val="26"/>
-          <w:szCs w:val="26"/>
-          <w:lang w:val="vi-VN"/>
-        </w:rPr>
-      </w:pPr>
-      <w:r>
-        <w:rPr>
-          <w:i/>
-          <w:sz w:val="26"/>
-          <w:szCs w:val="26"/>
-          <w:lang w:val="vi-VN"/>
-        </w:rPr>
-        <w:br w:type="page"/>
-      </w:r>
-    </w:p>
-    <w:p>
-      <w:pPr>
         <w:pStyle w:val="Chng"/>
         <w:jc w:val="center"/>
         <w:rPr>
           <w:lang w:val="vi-VN"/>
         </w:rPr>
       </w:pPr>
-      <w:bookmarkStart w:id="2" w:name="_Toc26143560"/>
+      <w:bookmarkStart w:id="1" w:name="_Toc26560156"/>
       <w:r>
         <w:rPr>
           <w:lang w:val="vi-VN"/>
@@ -2352,7 +2286,7 @@
         <w:lastRenderedPageBreak/>
         <w:t>PHẦN XÁC NHẬN VÀ ĐÁNH GIÁ CỦA GIẢNG VIÊN</w:t>
       </w:r>
-      <w:bookmarkEnd w:id="2"/>
+      <w:bookmarkEnd w:id="1"/>
     </w:p>
     <w:p>
       <w:pPr>
@@ -2372,7 +2306,7 @@
     </w:p>
     <w:p>
       <w:pPr>
-        <w:spacing w:after="200" w:line="276" w:lineRule="auto"/>
+        <w:spacing w:after="200" w:line="360" w:lineRule="auto"/>
         <w:rPr>
           <w:sz w:val="32"/>
           <w:szCs w:val="32"/>
@@ -2393,7 +2327,7 @@
         <w:tabs>
           <w:tab w:val="center" w:pos="6237"/>
         </w:tabs>
-        <w:spacing w:line="276" w:lineRule="auto"/>
+        <w:spacing w:line="360" w:lineRule="auto"/>
         <w:rPr>
           <w:lang w:val="vi-VN"/>
         </w:rPr>
@@ -2411,7 +2345,7 @@
         <w:tabs>
           <w:tab w:val="center" w:pos="6237"/>
         </w:tabs>
-        <w:spacing w:line="276" w:lineRule="auto"/>
+        <w:spacing w:line="360" w:lineRule="auto"/>
         <w:rPr>
           <w:lang w:val="vi-VN"/>
         </w:rPr>
@@ -2426,7 +2360,10 @@
     </w:p>
     <w:p>
       <w:pPr>
-        <w:spacing w:after="200" w:line="276" w:lineRule="auto"/>
+        <w:tabs>
+          <w:tab w:val="center" w:pos="6237"/>
+        </w:tabs>
+        <w:spacing w:line="360" w:lineRule="auto"/>
         <w:rPr>
           <w:lang w:val="vi-VN"/>
         </w:rPr>
@@ -2434,7 +2371,10 @@
     </w:p>
     <w:p>
       <w:pPr>
-        <w:spacing w:after="200" w:line="276" w:lineRule="auto"/>
+        <w:tabs>
+          <w:tab w:val="center" w:pos="6237"/>
+        </w:tabs>
+        <w:spacing w:line="360" w:lineRule="auto"/>
         <w:rPr>
           <w:lang w:val="vi-VN"/>
         </w:rPr>
@@ -2442,31 +2382,23 @@
     </w:p>
     <w:p>
       <w:pPr>
-        <w:spacing w:after="200" w:line="276" w:lineRule="auto"/>
-        <w:rPr>
+        <w:pStyle w:val="Nidungvnbn"/>
+        <w:rPr>
+          <w:b/>
           <w:lang w:val="vi-VN"/>
         </w:rPr>
       </w:pPr>
-    </w:p>
-    <w:p>
-      <w:pPr>
-        <w:pStyle w:val="Nidungvnbn"/>
+      <w:r>
         <w:rPr>
           <w:b/>
           <w:lang w:val="vi-VN"/>
         </w:rPr>
-      </w:pPr>
-      <w:r>
-        <w:rPr>
-          <w:b/>
-          <w:lang w:val="vi-VN"/>
-        </w:rPr>
         <w:t>Phần đánh giá của GV chấm bài</w:t>
       </w:r>
     </w:p>
     <w:p>
       <w:pPr>
-        <w:spacing w:after="200" w:line="276" w:lineRule="auto"/>
+        <w:spacing w:after="200" w:line="360" w:lineRule="auto"/>
         <w:rPr>
           <w:sz w:val="32"/>
           <w:szCs w:val="32"/>
@@ -2487,7 +2419,7 @@
         <w:tabs>
           <w:tab w:val="center" w:pos="6237"/>
         </w:tabs>
-        <w:spacing w:line="276" w:lineRule="auto"/>
+        <w:spacing w:line="360" w:lineRule="auto"/>
         <w:rPr>
           <w:lang w:val="vi-VN"/>
         </w:rPr>
@@ -2505,7 +2437,7 @@
         <w:tabs>
           <w:tab w:val="center" w:pos="6237"/>
         </w:tabs>
-        <w:spacing w:line="276" w:lineRule="auto"/>
+        <w:spacing w:line="360" w:lineRule="auto"/>
         <w:rPr>
           <w:lang w:val="vi-VN"/>
         </w:rPr>
@@ -2520,37 +2452,13 @@
     </w:p>
     <w:p>
       <w:pPr>
-        <w:spacing w:after="200" w:line="276" w:lineRule="auto"/>
-        <w:rPr>
-          <w:lang w:val="vi-VN"/>
-        </w:rPr>
-      </w:pPr>
-    </w:p>
-    <w:p>
-      <w:pPr>
-        <w:pStyle w:val="Tiumccp1"/>
-        <w:rPr>
-          <w:sz w:val="32"/>
-          <w:szCs w:val="32"/>
-          <w:lang w:val="vi-VN"/>
-        </w:rPr>
-      </w:pPr>
-      <w:r>
-        <w:rPr>
-          <w:lang w:val="vi-VN"/>
-        </w:rPr>
-        <w:br w:type="page"/>
-      </w:r>
-    </w:p>
-    <w:p>
-      <w:pPr>
         <w:pStyle w:val="Chng"/>
         <w:jc w:val="center"/>
         <w:rPr>
           <w:lang w:val="vi-VN"/>
         </w:rPr>
       </w:pPr>
-      <w:bookmarkStart w:id="3" w:name="_Toc26143561"/>
+      <w:bookmarkStart w:id="2" w:name="_Toc26560157"/>
       <w:r>
         <w:rPr>
           <w:lang w:val="vi-VN"/>
@@ -2558,16 +2466,11 @@
         <w:lastRenderedPageBreak/>
         <w:t>TÓM TẮT</w:t>
       </w:r>
-      <w:bookmarkEnd w:id="3"/>
+      <w:bookmarkEnd w:id="2"/>
     </w:p>
     <w:p>
       <w:pPr>
         <w:pStyle w:val="Nidungvnbn"/>
-        <w:rPr>
-          <w:sz w:val="32"/>
-          <w:szCs w:val="32"/>
-          <w:lang w:val="vi-VN"/>
-        </w:rPr>
         <w:sectPr>
           <w:headerReference w:type="default" r:id="rId11"/>
           <w:pgSz w:w="12240" w:h="15840"/>
@@ -2581,18 +2484,23 @@
         <w:t xml:space="preserve">Hiện nay, lập trình game là một trong những công việc được rất nhiều lập trình viên lựa chọn, chính vì thế nên những công cụ hỗ trợ cho việc làm game cũng ngày một nhiều hơn. </w:t>
       </w:r>
       <w:r>
-        <w:rPr>
-          <w:lang w:val="vi-VN"/>
-        </w:rPr>
-        <w:br w:type="page"/>
-      </w:r>
+        <w:t>Godot engine là một trong những công cụ lập trình game phổ biến dành cho những lập trình viên yêu thích làm game nhưng lại khá hạn chế về mặt cấu hình máy, đây là một game engine nhẹ và tương đối dễ sử dụng, ngôn ngữ được hỗ trợ cũng khá đa dạng nên cũng có nhiều lựa chọn.</w:t>
+      </w:r>
+      <w:r>
+        <w:t xml:space="preserve"> Phần nội dung chủ yếu chỉ ra những điểm cơ bản nhất để tạo, tùy chỉnh để làm một game đơn giản trên Godot engine</w:t>
+      </w:r>
+      <w:r>
+        <w:t>.</w:t>
+      </w:r>
+      <w:bookmarkStart w:id="3" w:name="_GoBack"/>
+      <w:bookmarkEnd w:id="3"/>
     </w:p>
     <w:p>
       <w:pPr>
         <w:pStyle w:val="Chng"/>
         <w:jc w:val="center"/>
       </w:pPr>
-      <w:bookmarkStart w:id="4" w:name="_Toc26143562"/>
+      <w:bookmarkStart w:id="4" w:name="_Toc26560158"/>
       <w:r>
         <w:lastRenderedPageBreak/>
         <w:t>MỤC LỤC</w:t>
@@ -2629,7 +2537,7 @@
         </w:rPr>
         <w:fldChar w:fldCharType="separate"/>
       </w:r>
-      <w:hyperlink w:anchor="_Toc26143559" w:history="1">
+      <w:hyperlink w:anchor="_Toc26560155" w:history="1">
         <w:r>
           <w:rPr>
             <w:rStyle w:val="Hyperlink"/>
@@ -2653,7 +2561,7 @@
           <w:rPr>
             <w:webHidden/>
           </w:rPr>
-          <w:instrText xml:space="preserve"> PAGEREF _Toc26143559 \h </w:instrText>
+          <w:instrText xml:space="preserve"> PAGEREF _Toc26560155 \h </w:instrText>
         </w:r>
         <w:r>
           <w:rPr>
@@ -2692,7 +2600,7 @@
           <w:szCs w:val="22"/>
         </w:rPr>
       </w:pPr>
-      <w:hyperlink w:anchor="_Toc26143560" w:history="1">
+      <w:hyperlink w:anchor="_Toc26560156" w:history="1">
         <w:r>
           <w:rPr>
             <w:rStyle w:val="Hyperlink"/>
@@ -2716,7 +2624,7 @@
           <w:rPr>
             <w:webHidden/>
           </w:rPr>
-          <w:instrText xml:space="preserve"> PAGEREF _Toc26143560 \h </w:instrText>
+          <w:instrText xml:space="preserve"> PAGEREF _Toc26560156 \h </w:instrText>
         </w:r>
         <w:r>
           <w:rPr>
@@ -2755,7 +2663,7 @@
           <w:szCs w:val="22"/>
         </w:rPr>
       </w:pPr>
-      <w:hyperlink w:anchor="_Toc26143561" w:history="1">
+      <w:hyperlink w:anchor="_Toc26560157" w:history="1">
         <w:r>
           <w:rPr>
             <w:rStyle w:val="Hyperlink"/>
@@ -2779,7 +2687,7 @@
           <w:rPr>
             <w:webHidden/>
           </w:rPr>
-          <w:instrText xml:space="preserve"> PAGEREF _Toc26143561 \h </w:instrText>
+          <w:instrText xml:space="preserve"> PAGEREF _Toc26560157 \h </w:instrText>
         </w:r>
         <w:r>
           <w:rPr>
@@ -2818,7 +2726,7 @@
           <w:szCs w:val="22"/>
         </w:rPr>
       </w:pPr>
-      <w:hyperlink w:anchor="_Toc26143562" w:history="1">
+      <w:hyperlink w:anchor="_Toc26560158" w:history="1">
         <w:r>
           <w:rPr>
             <w:rStyle w:val="Hyperlink"/>
@@ -2841,7 +2749,7 @@
           <w:rPr>
             <w:webHidden/>
           </w:rPr>
-          <w:instrText xml:space="preserve"> PAGEREF _Toc26143562 \h </w:instrText>
+          <w:instrText xml:space="preserve"> PAGEREF _Toc26560158 \h </w:instrText>
         </w:r>
         <w:r>
           <w:rPr>
@@ -2880,7 +2788,7 @@
           <w:szCs w:val="22"/>
         </w:rPr>
       </w:pPr>
-      <w:hyperlink w:anchor="_Toc26143563" w:history="1">
+      <w:hyperlink w:anchor="_Toc26560159" w:history="1">
         <w:r>
           <w:rPr>
             <w:rStyle w:val="Hyperlink"/>
@@ -2903,7 +2811,7 @@
           <w:rPr>
             <w:webHidden/>
           </w:rPr>
-          <w:instrText xml:space="preserve"> PAGEREF _Toc26143563 \h </w:instrText>
+          <w:instrText xml:space="preserve"> PAGEREF _Toc26560159 \h </w:instrText>
         </w:r>
         <w:r>
           <w:rPr>
@@ -2942,7 +2850,7 @@
           <w:szCs w:val="22"/>
         </w:rPr>
       </w:pPr>
-      <w:hyperlink w:anchor="_Toc26143564" w:history="1">
+      <w:hyperlink w:anchor="_Toc26560160" w:history="1">
         <w:r>
           <w:rPr>
             <w:rStyle w:val="Hyperlink"/>
@@ -2965,7 +2873,7 @@
           <w:rPr>
             <w:webHidden/>
           </w:rPr>
-          <w:instrText xml:space="preserve"> PAGEREF _Toc26143564 \h </w:instrText>
+          <w:instrText xml:space="preserve"> PAGEREF _Toc26560160 \h </w:instrText>
         </w:r>
         <w:r>
           <w:rPr>
@@ -3005,7 +2913,7 @@
           <w:szCs w:val="22"/>
         </w:rPr>
       </w:pPr>
-      <w:hyperlink w:anchor="_Toc26143565" w:history="1">
+      <w:hyperlink w:anchor="_Toc26560161" w:history="1">
         <w:r>
           <w:rPr>
             <w:rStyle w:val="Hyperlink"/>
@@ -3042,7 +2950,7 @@
           <w:rPr>
             <w:webHidden/>
           </w:rPr>
-          <w:instrText xml:space="preserve"> PAGEREF _Toc26143565 \h </w:instrText>
+          <w:instrText xml:space="preserve"> PAGEREF _Toc26560161 \h </w:instrText>
         </w:r>
         <w:r>
           <w:rPr>
@@ -3082,7 +2990,7 @@
           <w:szCs w:val="22"/>
         </w:rPr>
       </w:pPr>
-      <w:hyperlink w:anchor="_Toc26143566" w:history="1">
+      <w:hyperlink w:anchor="_Toc26560162" w:history="1">
         <w:r>
           <w:rPr>
             <w:rStyle w:val="Hyperlink"/>
@@ -3095,7 +3003,7 @@
             <w:sz w:val="22"/>
             <w:szCs w:val="22"/>
           </w:rPr>
-          <w:t xml:space="preserve"> </w:t>
+          <w:tab/>
         </w:r>
         <w:r>
           <w:rPr>
@@ -3119,7 +3027,7 @@
           <w:rPr>
             <w:webHidden/>
           </w:rPr>
-          <w:instrText xml:space="preserve"> PAGEREF _Toc26143566 \h </w:instrText>
+          <w:instrText xml:space="preserve"> PAGEREF _Toc26560162 \h </w:instrText>
         </w:r>
         <w:r>
           <w:rPr>
@@ -3158,7 +3066,7 @@
           <w:szCs w:val="22"/>
         </w:rPr>
       </w:pPr>
-      <w:hyperlink w:anchor="_Toc26143567" w:history="1">
+      <w:hyperlink w:anchor="_Toc26560163" w:history="1">
         <w:r>
           <w:rPr>
             <w:rStyle w:val="Hyperlink"/>
@@ -3181,7 +3089,7 @@
           <w:rPr>
             <w:webHidden/>
           </w:rPr>
-          <w:instrText xml:space="preserve"> PAGEREF _Toc26143567 \h </w:instrText>
+          <w:instrText xml:space="preserve"> PAGEREF _Toc26560163 \h </w:instrText>
         </w:r>
         <w:r>
           <w:rPr>
@@ -3220,7 +3128,7 @@
           <w:szCs w:val="22"/>
         </w:rPr>
       </w:pPr>
-      <w:hyperlink w:anchor="_Toc26143568" w:history="1">
+      <w:hyperlink w:anchor="_Toc26560164" w:history="1">
         <w:r>
           <w:rPr>
             <w:rStyle w:val="Hyperlink"/>
@@ -3243,7 +3151,7 @@
           <w:rPr>
             <w:webHidden/>
           </w:rPr>
-          <w:instrText xml:space="preserve"> PAGEREF _Toc26143568 \h </w:instrText>
+          <w:instrText xml:space="preserve"> PAGEREF _Toc26560164 \h </w:instrText>
         </w:r>
         <w:r>
           <w:rPr>
@@ -3282,7 +3190,7 @@
           <w:szCs w:val="22"/>
         </w:rPr>
       </w:pPr>
-      <w:hyperlink w:anchor="_Toc26143569" w:history="1">
+      <w:hyperlink w:anchor="_Toc26560165" w:history="1">
         <w:r>
           <w:rPr>
             <w:rStyle w:val="Hyperlink"/>
@@ -3305,7 +3213,7 @@
           <w:rPr>
             <w:webHidden/>
           </w:rPr>
-          <w:instrText xml:space="preserve"> PAGEREF _Toc26143569 \h </w:instrText>
+          <w:instrText xml:space="preserve"> PAGEREF _Toc26560165 \h </w:instrText>
         </w:r>
         <w:r>
           <w:rPr>
@@ -3344,7 +3252,7 @@
           <w:szCs w:val="22"/>
         </w:rPr>
       </w:pPr>
-      <w:hyperlink w:anchor="_Toc26143570" w:history="1">
+      <w:hyperlink w:anchor="_Toc26560166" w:history="1">
         <w:r>
           <w:rPr>
             <w:rStyle w:val="Hyperlink"/>
@@ -3367,7 +3275,7 @@
           <w:rPr>
             <w:webHidden/>
           </w:rPr>
-          <w:instrText xml:space="preserve"> PAGEREF _Toc26143570 \h </w:instrText>
+          <w:instrText xml:space="preserve"> PAGEREF _Toc26560166 \h </w:instrText>
         </w:r>
         <w:r>
           <w:rPr>
@@ -3406,7 +3314,7 @@
           <w:szCs w:val="22"/>
         </w:rPr>
       </w:pPr>
-      <w:hyperlink w:anchor="_Toc26143571" w:history="1">
+      <w:hyperlink w:anchor="_Toc26560167" w:history="1">
         <w:r>
           <w:rPr>
             <w:rStyle w:val="Hyperlink"/>
@@ -3429,7 +3337,7 @@
           <w:rPr>
             <w:webHidden/>
           </w:rPr>
-          <w:instrText xml:space="preserve"> PAGEREF _Toc26143571 \h </w:instrText>
+          <w:instrText xml:space="preserve"> PAGEREF _Toc26560167 \h </w:instrText>
         </w:r>
         <w:r>
           <w:rPr>
@@ -3468,7 +3376,7 @@
           <w:szCs w:val="22"/>
         </w:rPr>
       </w:pPr>
-      <w:hyperlink w:anchor="_Toc26143572" w:history="1">
+      <w:hyperlink w:anchor="_Toc26560168" w:history="1">
         <w:r>
           <w:rPr>
             <w:rStyle w:val="Hyperlink"/>
@@ -3491,7 +3399,7 @@
           <w:rPr>
             <w:webHidden/>
           </w:rPr>
-          <w:instrText xml:space="preserve"> PAGEREF _Toc26143572 \h </w:instrText>
+          <w:instrText xml:space="preserve"> PAGEREF _Toc26560168 \h </w:instrText>
         </w:r>
         <w:r>
           <w:rPr>
@@ -3530,7 +3438,7 @@
           <w:szCs w:val="22"/>
         </w:rPr>
       </w:pPr>
-      <w:hyperlink w:anchor="_Toc26143573" w:history="1">
+      <w:hyperlink w:anchor="_Toc26560169" w:history="1">
         <w:r>
           <w:rPr>
             <w:rStyle w:val="Hyperlink"/>
@@ -3553,7 +3461,7 @@
           <w:rPr>
             <w:webHidden/>
           </w:rPr>
-          <w:instrText xml:space="preserve"> PAGEREF _Toc26143573 \h </w:instrText>
+          <w:instrText xml:space="preserve"> PAGEREF _Toc26560169 \h </w:instrText>
         </w:r>
         <w:r>
           <w:rPr>
@@ -3592,7 +3500,7 @@
           <w:szCs w:val="22"/>
         </w:rPr>
       </w:pPr>
-      <w:hyperlink w:anchor="_Toc26143574" w:history="1">
+      <w:hyperlink w:anchor="_Toc26560170" w:history="1">
         <w:r>
           <w:rPr>
             <w:rStyle w:val="Hyperlink"/>
@@ -3615,7 +3523,7 @@
           <w:rPr>
             <w:webHidden/>
           </w:rPr>
-          <w:instrText xml:space="preserve"> PAGEREF _Toc26143574 \h </w:instrText>
+          <w:instrText xml:space="preserve"> PAGEREF _Toc26560170 \h </w:instrText>
         </w:r>
         <w:r>
           <w:rPr>
@@ -3654,7 +3562,7 @@
           <w:szCs w:val="22"/>
         </w:rPr>
       </w:pPr>
-      <w:hyperlink w:anchor="_Toc26143575" w:history="1">
+      <w:hyperlink w:anchor="_Toc26560171" w:history="1">
         <w:r>
           <w:rPr>
             <w:rStyle w:val="Hyperlink"/>
@@ -3677,7 +3585,7 @@
           <w:rPr>
             <w:webHidden/>
           </w:rPr>
-          <w:instrText xml:space="preserve"> PAGEREF _Toc26143575 \h </w:instrText>
+          <w:instrText xml:space="preserve"> PAGEREF _Toc26560171 \h </w:instrText>
         </w:r>
         <w:r>
           <w:rPr>
@@ -3706,7 +3614,193 @@
     </w:p>
     <w:p>
       <w:pPr>
-        <w:spacing w:after="200" w:line="276" w:lineRule="auto"/>
+        <w:pStyle w:val="TOC1"/>
+        <w:tabs>
+          <w:tab w:val="right" w:leader="dot" w:pos="9111"/>
+        </w:tabs>
+        <w:rPr>
+          <w:rFonts w:asciiTheme="minorHAnsi" w:eastAsiaTheme="minorEastAsia" w:hAnsiTheme="minorHAnsi" w:cstheme="minorBidi"/>
+          <w:sz w:val="22"/>
+          <w:szCs w:val="22"/>
+        </w:rPr>
+      </w:pPr>
+      <w:hyperlink w:anchor="_Toc26560172" w:history="1">
+        <w:r>
+          <w:rPr>
+            <w:rStyle w:val="Hyperlink"/>
+          </w:rPr>
+          <w:t>CHƯƠNG 3 – SỬ DỤNG GODOT TẠO GAME FLAPPY BIRD</w:t>
+        </w:r>
+        <w:r>
+          <w:rPr>
+            <w:webHidden/>
+          </w:rPr>
+          <w:tab/>
+        </w:r>
+        <w:r>
+          <w:rPr>
+            <w:webHidden/>
+          </w:rPr>
+          <w:fldChar w:fldCharType="begin"/>
+        </w:r>
+        <w:r>
+          <w:rPr>
+            <w:webHidden/>
+          </w:rPr>
+          <w:instrText xml:space="preserve"> PAGEREF _Toc26560172 \h </w:instrText>
+        </w:r>
+        <w:r>
+          <w:rPr>
+            <w:webHidden/>
+          </w:rPr>
+        </w:r>
+        <w:r>
+          <w:rPr>
+            <w:webHidden/>
+          </w:rPr>
+          <w:fldChar w:fldCharType="separate"/>
+        </w:r>
+        <w:r>
+          <w:rPr>
+            <w:webHidden/>
+          </w:rPr>
+          <w:t>11</w:t>
+        </w:r>
+        <w:r>
+          <w:rPr>
+            <w:webHidden/>
+          </w:rPr>
+          <w:fldChar w:fldCharType="end"/>
+        </w:r>
+      </w:hyperlink>
+    </w:p>
+    <w:p>
+      <w:pPr>
+        <w:pStyle w:val="TOC2"/>
+        <w:tabs>
+          <w:tab w:val="right" w:leader="dot" w:pos="9111"/>
+        </w:tabs>
+        <w:rPr>
+          <w:rFonts w:asciiTheme="minorHAnsi" w:eastAsiaTheme="minorEastAsia" w:hAnsiTheme="minorHAnsi" w:cstheme="minorBidi"/>
+          <w:sz w:val="22"/>
+          <w:szCs w:val="22"/>
+        </w:rPr>
+      </w:pPr>
+      <w:hyperlink w:anchor="_Toc26560173" w:history="1">
+        <w:r>
+          <w:rPr>
+            <w:rStyle w:val="Hyperlink"/>
+          </w:rPr>
+          <w:t>3.1 Giao diện sử dụng và một số tính năng cơ bản</w:t>
+        </w:r>
+        <w:r>
+          <w:rPr>
+            <w:webHidden/>
+          </w:rPr>
+          <w:tab/>
+        </w:r>
+        <w:r>
+          <w:rPr>
+            <w:webHidden/>
+          </w:rPr>
+          <w:fldChar w:fldCharType="begin"/>
+        </w:r>
+        <w:r>
+          <w:rPr>
+            <w:webHidden/>
+          </w:rPr>
+          <w:instrText xml:space="preserve"> PAGEREF _Toc26560173 \h </w:instrText>
+        </w:r>
+        <w:r>
+          <w:rPr>
+            <w:webHidden/>
+          </w:rPr>
+        </w:r>
+        <w:r>
+          <w:rPr>
+            <w:webHidden/>
+          </w:rPr>
+          <w:fldChar w:fldCharType="separate"/>
+        </w:r>
+        <w:r>
+          <w:rPr>
+            <w:webHidden/>
+          </w:rPr>
+          <w:t>11</w:t>
+        </w:r>
+        <w:r>
+          <w:rPr>
+            <w:webHidden/>
+          </w:rPr>
+          <w:fldChar w:fldCharType="end"/>
+        </w:r>
+      </w:hyperlink>
+    </w:p>
+    <w:p>
+      <w:pPr>
+        <w:pStyle w:val="TOC2"/>
+        <w:tabs>
+          <w:tab w:val="right" w:leader="dot" w:pos="9111"/>
+        </w:tabs>
+        <w:rPr>
+          <w:rFonts w:asciiTheme="minorHAnsi" w:eastAsiaTheme="minorEastAsia" w:hAnsiTheme="minorHAnsi" w:cstheme="minorBidi"/>
+          <w:sz w:val="22"/>
+          <w:szCs w:val="22"/>
+        </w:rPr>
+      </w:pPr>
+      <w:hyperlink w:anchor="_Toc26560174" w:history="1">
+        <w:r>
+          <w:rPr>
+            <w:rStyle w:val="Hyperlink"/>
+          </w:rPr>
+          <w:t>3.2 Demo game Flappy Bird</w:t>
+        </w:r>
+        <w:r>
+          <w:rPr>
+            <w:webHidden/>
+          </w:rPr>
+          <w:tab/>
+        </w:r>
+        <w:r>
+          <w:rPr>
+            <w:webHidden/>
+          </w:rPr>
+          <w:fldChar w:fldCharType="begin"/>
+        </w:r>
+        <w:r>
+          <w:rPr>
+            <w:webHidden/>
+          </w:rPr>
+          <w:instrText xml:space="preserve"> PAGEREF _Toc26560174 \h </w:instrText>
+        </w:r>
+        <w:r>
+          <w:rPr>
+            <w:webHidden/>
+          </w:rPr>
+        </w:r>
+        <w:r>
+          <w:rPr>
+            <w:webHidden/>
+          </w:rPr>
+          <w:fldChar w:fldCharType="separate"/>
+        </w:r>
+        <w:r>
+          <w:rPr>
+            <w:webHidden/>
+          </w:rPr>
+          <w:t>14</w:t>
+        </w:r>
+        <w:r>
+          <w:rPr>
+            <w:webHidden/>
+          </w:rPr>
+          <w:fldChar w:fldCharType="end"/>
+        </w:r>
+      </w:hyperlink>
+    </w:p>
+    <w:p>
+      <w:pPr>
+        <w:spacing w:after="200" w:line="360" w:lineRule="auto"/>
         <w:rPr>
           <w:sz w:val="26"/>
           <w:szCs w:val="26"/>
@@ -3722,7 +3816,7 @@
     </w:p>
     <w:p>
       <w:pPr>
-        <w:spacing w:after="200" w:line="276" w:lineRule="auto"/>
+        <w:spacing w:after="200" w:line="360" w:lineRule="auto"/>
         <w:rPr>
           <w:sz w:val="26"/>
           <w:szCs w:val="26"/>
@@ -3741,7 +3835,7 @@
         <w:tabs>
           <w:tab w:val="center" w:pos="6379"/>
         </w:tabs>
-        <w:spacing w:after="200" w:line="276" w:lineRule="auto"/>
+        <w:spacing w:after="200" w:line="360" w:lineRule="auto"/>
         <w:jc w:val="center"/>
         <w:rPr>
           <w:b/>
@@ -3761,7 +3855,7 @@
     </w:p>
     <w:p>
       <w:pPr>
-        <w:spacing w:before="60" w:after="60" w:line="276" w:lineRule="auto"/>
+        <w:spacing w:before="60" w:after="60" w:line="360" w:lineRule="auto"/>
         <w:jc w:val="both"/>
         <w:rPr>
           <w:b/>
@@ -3778,7 +3872,7 @@
     </w:p>
     <w:p>
       <w:pPr>
-        <w:spacing w:before="60" w:after="60" w:line="276" w:lineRule="auto"/>
+        <w:spacing w:before="60" w:after="60" w:line="360" w:lineRule="auto"/>
         <w:ind w:firstLine="720"/>
         <w:jc w:val="both"/>
       </w:pPr>
@@ -3811,7 +3905,7 @@
     </w:p>
     <w:p>
       <w:pPr>
-        <w:spacing w:after="200" w:line="276" w:lineRule="auto"/>
+        <w:spacing w:after="200" w:line="360" w:lineRule="auto"/>
         <w:rPr>
           <w:sz w:val="26"/>
           <w:szCs w:val="26"/>
@@ -3830,7 +3924,7 @@
         <w:pStyle w:val="Chng"/>
         <w:jc w:val="center"/>
       </w:pPr>
-      <w:bookmarkStart w:id="5" w:name="_Toc26143563"/>
+      <w:bookmarkStart w:id="5" w:name="_Toc26560159"/>
       <w:r>
         <w:lastRenderedPageBreak/>
         <w:t>DANH MỤC CÁC BẢNG BIỂU, HÌNH VẼ, ĐỒ THỊ</w:t>
@@ -3839,6 +3933,7 @@
     </w:p>
     <w:p>
       <w:pPr>
+        <w:spacing w:line="360" w:lineRule="auto"/>
         <w:rPr>
           <w:b/>
           <w:sz w:val="28"/>
@@ -3882,7 +3977,7 @@
         </w:rPr>
         <w:fldChar w:fldCharType="separate"/>
       </w:r>
-      <w:hyperlink r:id="rId12" w:anchor="_Toc26445097" w:history="1">
+      <w:hyperlink r:id="rId12" w:anchor="_Toc26560175" w:history="1">
         <w:r>
           <w:rPr>
             <w:rStyle w:val="Hyperlink"/>
@@ -3905,7 +4000,7 @@
           <w:rPr>
             <w:webHidden/>
           </w:rPr>
-          <w:instrText xml:space="preserve"> PAGEREF _Toc26445097 \h </w:instrText>
+          <w:instrText xml:space="preserve"> PAGEREF _Toc26560175 \h </w:instrText>
         </w:r>
         <w:r>
           <w:rPr>
@@ -3944,7 +4039,7 @@
           <w:szCs w:val="22"/>
         </w:rPr>
       </w:pPr>
-      <w:hyperlink r:id="rId13" w:anchor="_Toc26445098" w:history="1">
+      <w:hyperlink r:id="rId13" w:anchor="_Toc26560176" w:history="1">
         <w:r>
           <w:rPr>
             <w:rStyle w:val="Hyperlink"/>
@@ -3967,7 +4062,7 @@
           <w:rPr>
             <w:webHidden/>
           </w:rPr>
-          <w:instrText xml:space="preserve"> PAGEREF _Toc26445098 \h </w:instrText>
+          <w:instrText xml:space="preserve"> PAGEREF _Toc26560176 \h </w:instrText>
         </w:r>
         <w:r>
           <w:rPr>
@@ -4006,7 +4101,7 @@
           <w:szCs w:val="22"/>
         </w:rPr>
       </w:pPr>
-      <w:hyperlink r:id="rId14" w:anchor="_Toc26445099" w:history="1">
+      <w:hyperlink r:id="rId14" w:anchor="_Toc26560177" w:history="1">
         <w:r>
           <w:rPr>
             <w:rStyle w:val="Hyperlink"/>
@@ -4029,7 +4124,7 @@
           <w:rPr>
             <w:webHidden/>
           </w:rPr>
-          <w:instrText xml:space="preserve"> PAGEREF _Toc26445099 \h </w:instrText>
+          <w:instrText xml:space="preserve"> PAGEREF _Toc26560177 \h </w:instrText>
         </w:r>
         <w:r>
           <w:rPr>
@@ -4068,7 +4163,7 @@
           <w:szCs w:val="22"/>
         </w:rPr>
       </w:pPr>
-      <w:hyperlink r:id="rId15" w:anchor="_Toc26445100" w:history="1">
+      <w:hyperlink r:id="rId15" w:anchor="_Toc26560178" w:history="1">
         <w:r>
           <w:rPr>
             <w:rStyle w:val="Hyperlink"/>
@@ -4091,7 +4186,7 @@
           <w:rPr>
             <w:webHidden/>
           </w:rPr>
-          <w:instrText xml:space="preserve"> PAGEREF _Toc26445100 \h </w:instrText>
+          <w:instrText xml:space="preserve"> PAGEREF _Toc26560178 \h </w:instrText>
         </w:r>
         <w:r>
           <w:rPr>
@@ -4130,7 +4225,7 @@
           <w:szCs w:val="22"/>
         </w:rPr>
       </w:pPr>
-      <w:hyperlink r:id="rId16" w:anchor="_Toc26445101" w:history="1">
+      <w:hyperlink r:id="rId16" w:anchor="_Toc26560179" w:history="1">
         <w:r>
           <w:rPr>
             <w:rStyle w:val="Hyperlink"/>
@@ -4153,7 +4248,7 @@
           <w:rPr>
             <w:webHidden/>
           </w:rPr>
-          <w:instrText xml:space="preserve"> PAGEREF _Toc26445101 \h </w:instrText>
+          <w:instrText xml:space="preserve"> PAGEREF _Toc26560179 \h </w:instrText>
         </w:r>
         <w:r>
           <w:rPr>
@@ -4192,7 +4287,7 @@
           <w:szCs w:val="22"/>
         </w:rPr>
       </w:pPr>
-      <w:hyperlink r:id="rId17" w:anchor="_Toc26445102" w:history="1">
+      <w:hyperlink r:id="rId17" w:anchor="_Toc26560180" w:history="1">
         <w:r>
           <w:rPr>
             <w:rStyle w:val="Hyperlink"/>
@@ -4215,7 +4310,7 @@
           <w:rPr>
             <w:webHidden/>
           </w:rPr>
-          <w:instrText xml:space="preserve"> PAGEREF _Toc26445102 \h </w:instrText>
+          <w:instrText xml:space="preserve"> PAGEREF _Toc26560180 \h </w:instrText>
         </w:r>
         <w:r>
           <w:rPr>
@@ -4254,7 +4349,7 @@
           <w:szCs w:val="22"/>
         </w:rPr>
       </w:pPr>
-      <w:hyperlink r:id="rId18" w:anchor="_Toc26445103" w:history="1">
+      <w:hyperlink r:id="rId18" w:anchor="_Toc26560181" w:history="1">
         <w:r>
           <w:rPr>
             <w:rStyle w:val="Hyperlink"/>
@@ -4277,7 +4372,7 @@
           <w:rPr>
             <w:webHidden/>
           </w:rPr>
-          <w:instrText xml:space="preserve"> PAGEREF _Toc26445103 \h </w:instrText>
+          <w:instrText xml:space="preserve"> PAGEREF _Toc26560181 \h </w:instrText>
         </w:r>
         <w:r>
           <w:rPr>
@@ -4316,12 +4411,12 @@
           <w:szCs w:val="22"/>
         </w:rPr>
       </w:pPr>
-      <w:hyperlink r:id="rId19" w:anchor="_Toc26445104" w:history="1">
+      <w:hyperlink r:id="rId19" w:anchor="_Toc26560182" w:history="1">
         <w:r>
           <w:rPr>
             <w:rStyle w:val="Hyperlink"/>
           </w:rPr>
-          <w:t>Hình 8: Chỉnh sửa cơ bản trong project</w:t>
+          <w:t>Hình 8: Lựa chọn template</w:t>
         </w:r>
         <w:r>
           <w:rPr>
@@ -4339,7 +4434,7 @@
           <w:rPr>
             <w:webHidden/>
           </w:rPr>
-          <w:instrText xml:space="preserve"> PAGEREF _Toc26445104 \h </w:instrText>
+          <w:instrText xml:space="preserve"> PAGEREF _Toc26560182 \h </w:instrText>
         </w:r>
         <w:r>
           <w:rPr>
@@ -4357,6 +4452,316 @@
             <w:webHidden/>
           </w:rPr>
           <w:t>12</w:t>
+        </w:r>
+        <w:r>
+          <w:rPr>
+            <w:webHidden/>
+          </w:rPr>
+          <w:fldChar w:fldCharType="end"/>
+        </w:r>
+      </w:hyperlink>
+    </w:p>
+    <w:p>
+      <w:pPr>
+        <w:pStyle w:val="TableofFigures"/>
+        <w:tabs>
+          <w:tab w:val="right" w:leader="dot" w:pos="9111"/>
+        </w:tabs>
+        <w:rPr>
+          <w:rFonts w:asciiTheme="minorHAnsi" w:eastAsiaTheme="minorEastAsia" w:hAnsiTheme="minorHAnsi" w:cstheme="minorBidi"/>
+          <w:sz w:val="22"/>
+          <w:szCs w:val="22"/>
+        </w:rPr>
+      </w:pPr>
+      <w:hyperlink r:id="rId20" w:anchor="_Toc26560183" w:history="1">
+        <w:r>
+          <w:rPr>
+            <w:rStyle w:val="Hyperlink"/>
+          </w:rPr>
+          <w:t>Hình 9: Tạo một project</w:t>
+        </w:r>
+        <w:r>
+          <w:rPr>
+            <w:webHidden/>
+          </w:rPr>
+          <w:tab/>
+        </w:r>
+        <w:r>
+          <w:rPr>
+            <w:webHidden/>
+          </w:rPr>
+          <w:fldChar w:fldCharType="begin"/>
+        </w:r>
+        <w:r>
+          <w:rPr>
+            <w:webHidden/>
+          </w:rPr>
+          <w:instrText xml:space="preserve"> PAGEREF _Toc26560183 \h </w:instrText>
+        </w:r>
+        <w:r>
+          <w:rPr>
+            <w:webHidden/>
+          </w:rPr>
+        </w:r>
+        <w:r>
+          <w:rPr>
+            <w:webHidden/>
+          </w:rPr>
+          <w:fldChar w:fldCharType="separate"/>
+        </w:r>
+        <w:r>
+          <w:rPr>
+            <w:webHidden/>
+          </w:rPr>
+          <w:t>12</w:t>
+        </w:r>
+        <w:r>
+          <w:rPr>
+            <w:webHidden/>
+          </w:rPr>
+          <w:fldChar w:fldCharType="end"/>
+        </w:r>
+      </w:hyperlink>
+    </w:p>
+    <w:p>
+      <w:pPr>
+        <w:pStyle w:val="TableofFigures"/>
+        <w:tabs>
+          <w:tab w:val="right" w:leader="dot" w:pos="9111"/>
+        </w:tabs>
+        <w:rPr>
+          <w:rFonts w:asciiTheme="minorHAnsi" w:eastAsiaTheme="minorEastAsia" w:hAnsiTheme="minorHAnsi" w:cstheme="minorBidi"/>
+          <w:sz w:val="22"/>
+          <w:szCs w:val="22"/>
+        </w:rPr>
+      </w:pPr>
+      <w:hyperlink r:id="rId21" w:anchor="_Toc26560184" w:history="1">
+        <w:r>
+          <w:rPr>
+            <w:rStyle w:val="Hyperlink"/>
+          </w:rPr>
+          <w:t>Hình 10: Chỉnh sửa cơ bản trong project</w:t>
+        </w:r>
+        <w:r>
+          <w:rPr>
+            <w:webHidden/>
+          </w:rPr>
+          <w:tab/>
+        </w:r>
+        <w:r>
+          <w:rPr>
+            <w:webHidden/>
+          </w:rPr>
+          <w:fldChar w:fldCharType="begin"/>
+        </w:r>
+        <w:r>
+          <w:rPr>
+            <w:webHidden/>
+          </w:rPr>
+          <w:instrText xml:space="preserve"> PAGEREF _Toc26560184 \h </w:instrText>
+        </w:r>
+        <w:r>
+          <w:rPr>
+            <w:webHidden/>
+          </w:rPr>
+        </w:r>
+        <w:r>
+          <w:rPr>
+            <w:webHidden/>
+          </w:rPr>
+          <w:fldChar w:fldCharType="separate"/>
+        </w:r>
+        <w:r>
+          <w:rPr>
+            <w:webHidden/>
+          </w:rPr>
+          <w:t>13</w:t>
+        </w:r>
+        <w:r>
+          <w:rPr>
+            <w:webHidden/>
+          </w:rPr>
+          <w:fldChar w:fldCharType="end"/>
+        </w:r>
+      </w:hyperlink>
+    </w:p>
+    <w:p>
+      <w:pPr>
+        <w:pStyle w:val="TableofFigures"/>
+        <w:tabs>
+          <w:tab w:val="right" w:leader="dot" w:pos="9111"/>
+        </w:tabs>
+        <w:rPr>
+          <w:rFonts w:asciiTheme="minorHAnsi" w:eastAsiaTheme="minorEastAsia" w:hAnsiTheme="minorHAnsi" w:cstheme="minorBidi"/>
+          <w:sz w:val="22"/>
+          <w:szCs w:val="22"/>
+        </w:rPr>
+      </w:pPr>
+      <w:hyperlink r:id="rId22" w:anchor="_Toc26560185" w:history="1">
+        <w:r>
+          <w:rPr>
+            <w:rStyle w:val="Hyperlink"/>
+          </w:rPr>
+          <w:t>Hình 11: Bắt đầu game</w:t>
+        </w:r>
+        <w:r>
+          <w:rPr>
+            <w:webHidden/>
+          </w:rPr>
+          <w:tab/>
+        </w:r>
+        <w:r>
+          <w:rPr>
+            <w:webHidden/>
+          </w:rPr>
+          <w:fldChar w:fldCharType="begin"/>
+        </w:r>
+        <w:r>
+          <w:rPr>
+            <w:webHidden/>
+          </w:rPr>
+          <w:instrText xml:space="preserve"> PAGEREF _Toc26560185 \h </w:instrText>
+        </w:r>
+        <w:r>
+          <w:rPr>
+            <w:webHidden/>
+          </w:rPr>
+        </w:r>
+        <w:r>
+          <w:rPr>
+            <w:webHidden/>
+          </w:rPr>
+          <w:fldChar w:fldCharType="separate"/>
+        </w:r>
+        <w:r>
+          <w:rPr>
+            <w:webHidden/>
+          </w:rPr>
+          <w:t>14</w:t>
+        </w:r>
+        <w:r>
+          <w:rPr>
+            <w:webHidden/>
+          </w:rPr>
+          <w:fldChar w:fldCharType="end"/>
+        </w:r>
+      </w:hyperlink>
+    </w:p>
+    <w:p>
+      <w:pPr>
+        <w:pStyle w:val="TableofFigures"/>
+        <w:tabs>
+          <w:tab w:val="right" w:leader="dot" w:pos="9111"/>
+        </w:tabs>
+        <w:rPr>
+          <w:rFonts w:asciiTheme="minorHAnsi" w:eastAsiaTheme="minorEastAsia" w:hAnsiTheme="minorHAnsi" w:cstheme="minorBidi"/>
+          <w:sz w:val="22"/>
+          <w:szCs w:val="22"/>
+        </w:rPr>
+      </w:pPr>
+      <w:hyperlink r:id="rId23" w:anchor="_Toc26560186" w:history="1">
+        <w:r>
+          <w:rPr>
+            <w:rStyle w:val="Hyperlink"/>
+          </w:rPr>
+          <w:t>Hình 12: Giao diện chơi</w:t>
+        </w:r>
+        <w:r>
+          <w:rPr>
+            <w:webHidden/>
+          </w:rPr>
+          <w:tab/>
+        </w:r>
+        <w:r>
+          <w:rPr>
+            <w:webHidden/>
+          </w:rPr>
+          <w:fldChar w:fldCharType="begin"/>
+        </w:r>
+        <w:r>
+          <w:rPr>
+            <w:webHidden/>
+          </w:rPr>
+          <w:instrText xml:space="preserve"> PAGEREF _Toc26560186 \h </w:instrText>
+        </w:r>
+        <w:r>
+          <w:rPr>
+            <w:webHidden/>
+          </w:rPr>
+        </w:r>
+        <w:r>
+          <w:rPr>
+            <w:webHidden/>
+          </w:rPr>
+          <w:fldChar w:fldCharType="separate"/>
+        </w:r>
+        <w:r>
+          <w:rPr>
+            <w:webHidden/>
+          </w:rPr>
+          <w:t>14</w:t>
+        </w:r>
+        <w:r>
+          <w:rPr>
+            <w:webHidden/>
+          </w:rPr>
+          <w:fldChar w:fldCharType="end"/>
+        </w:r>
+      </w:hyperlink>
+    </w:p>
+    <w:p>
+      <w:pPr>
+        <w:pStyle w:val="TableofFigures"/>
+        <w:tabs>
+          <w:tab w:val="right" w:leader="dot" w:pos="9111"/>
+        </w:tabs>
+        <w:rPr>
+          <w:rFonts w:asciiTheme="minorHAnsi" w:eastAsiaTheme="minorEastAsia" w:hAnsiTheme="minorHAnsi" w:cstheme="minorBidi"/>
+          <w:sz w:val="22"/>
+          <w:szCs w:val="22"/>
+        </w:rPr>
+      </w:pPr>
+      <w:hyperlink w:anchor="_Toc26560187" w:history="1">
+        <w:r>
+          <w:rPr>
+            <w:rStyle w:val="Hyperlink"/>
+          </w:rPr>
+          <w:t>Hình 13: Game over</w:t>
+        </w:r>
+        <w:r>
+          <w:rPr>
+            <w:webHidden/>
+          </w:rPr>
+          <w:tab/>
+        </w:r>
+        <w:r>
+          <w:rPr>
+            <w:webHidden/>
+          </w:rPr>
+          <w:fldChar w:fldCharType="begin"/>
+        </w:r>
+        <w:r>
+          <w:rPr>
+            <w:webHidden/>
+          </w:rPr>
+          <w:instrText xml:space="preserve"> PAGEREF _Toc26560187 \h </w:instrText>
+        </w:r>
+        <w:r>
+          <w:rPr>
+            <w:webHidden/>
+          </w:rPr>
+        </w:r>
+        <w:r>
+          <w:rPr>
+            <w:webHidden/>
+          </w:rPr>
+          <w:fldChar w:fldCharType="separate"/>
+        </w:r>
+        <w:r>
+          <w:rPr>
+            <w:webHidden/>
+          </w:rPr>
+          <w:t>15</w:t>
         </w:r>
         <w:r>
           <w:rPr>
@@ -4394,7 +4799,7 @@
     </w:p>
     <w:p>
       <w:pPr>
-        <w:spacing w:after="200" w:line="276" w:lineRule="auto"/>
+        <w:spacing w:after="200" w:line="360" w:lineRule="auto"/>
         <w:rPr>
           <w:sz w:val="26"/>
           <w:szCs w:val="26"/>
@@ -4412,7 +4817,7 @@
       <w:pPr>
         <w:pStyle w:val="Chng"/>
       </w:pPr>
-      <w:bookmarkStart w:id="6" w:name="_Toc26143564"/>
+      <w:bookmarkStart w:id="6" w:name="_Toc26560160"/>
       <w:r>
         <w:lastRenderedPageBreak/>
         <w:t>C</w:t>
@@ -4436,7 +4841,7 @@
           <w:numId w:val="12"/>
         </w:numPr>
       </w:pPr>
-      <w:bookmarkStart w:id="7" w:name="_Toc26143565"/>
+      <w:bookmarkStart w:id="7" w:name="_Toc26560161"/>
       <w:r>
         <w:t>Kiến thức cơ bản về Game Engine</w:t>
       </w:r>
@@ -4450,7 +4855,7 @@
           <w:numId w:val="12"/>
         </w:numPr>
       </w:pPr>
-      <w:bookmarkStart w:id="8" w:name="_Toc26143566"/>
+      <w:bookmarkStart w:id="8" w:name="_Toc26560162"/>
       <w:r>
         <w:t>Game Engine là gì?</w:t>
       </w:r>
@@ -4462,7 +4867,7 @@
       </w:pPr>
       <w:r>
         <w:drawing>
-          <wp:anchor distT="0" distB="0" distL="114300" distR="114300" simplePos="0" relativeHeight="251657216" behindDoc="0" locked="0" layoutInCell="1" allowOverlap="1" wp14:anchorId="451F9F57" wp14:editId="4D93366A">
+          <wp:anchor distT="0" distB="0" distL="114300" distR="114300" simplePos="0" relativeHeight="251656192" behindDoc="0" locked="0" layoutInCell="1" allowOverlap="1" wp14:anchorId="451F9F57" wp14:editId="739CA925">
             <wp:simplePos x="0" y="0"/>
             <wp:positionH relativeFrom="margin">
               <wp:posOffset>752475</wp:posOffset>
@@ -4485,7 +4890,7 @@
                     <pic:cNvPicPr/>
                   </pic:nvPicPr>
                   <pic:blipFill rotWithShape="1">
-                    <a:blip r:embed="rId20">
+                    <a:blip r:embed="rId24">
                       <a:extLst>
                         <a:ext uri="{28A0092B-C50C-407E-A947-70E740481C1C}">
                           <a14:useLocalDpi xmlns:a14="http://schemas.microsoft.com/office/drawing/2010/main" val="0"/>
@@ -4528,7 +4933,7 @@
         <mc:AlternateContent>
           <mc:Choice Requires="wps">
             <w:drawing>
-              <wp:anchor distT="0" distB="0" distL="114300" distR="114300" simplePos="0" relativeHeight="251659264" behindDoc="0" locked="0" layoutInCell="1" allowOverlap="1" wp14:anchorId="26E0D1A9" wp14:editId="239B62BE">
+              <wp:anchor distT="0" distB="0" distL="114300" distR="114300" simplePos="0" relativeHeight="251658240" behindDoc="0" locked="0" layoutInCell="1" allowOverlap="1" wp14:anchorId="26E0D1A9" wp14:editId="5C11EE65">
                 <wp:simplePos x="0" y="0"/>
                 <wp:positionH relativeFrom="column">
                   <wp:posOffset>752475</wp:posOffset>
@@ -4571,7 +4976,7 @@
                                 <w:sz w:val="28"/>
                               </w:rPr>
                             </w:pPr>
-                            <w:bookmarkStart w:id="9" w:name="_Toc26445097"/>
+                            <w:bookmarkStart w:id="9" w:name="_Toc26560175"/>
                             <w:r>
                               <w:t xml:space="preserve">Hình </w:t>
                             </w:r>
@@ -4615,7 +5020,7 @@
                 <v:stroke joinstyle="miter"/>
                 <v:path gradientshapeok="t" o:connecttype="rect"/>
               </v:shapetype>
-              <v:shape id="Text Box 3" o:spid="_x0000_s1026" type="#_x0000_t202" style="position:absolute;left:0;text-align:left;margin-left:59.25pt;margin-top:219.35pt;width:337.5pt;height:.05pt;z-index:251659264;visibility:visible;mso-wrap-style:square;mso-wrap-distance-left:9pt;mso-wrap-distance-top:0;mso-wrap-distance-right:9pt;mso-wrap-distance-bottom:0;mso-position-horizontal:absolute;mso-position-horizontal-relative:text;mso-position-vertical:absolute;mso-position-vertical-relative:text;v-text-anchor:top" o:gfxdata="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" stroked="f">
+              <v:shape id="Text Box 3" o:spid="_x0000_s1026" type="#_x0000_t202" style="position:absolute;left:0;text-align:left;margin-left:59.25pt;margin-top:219.35pt;width:337.5pt;height:.05pt;z-index:251658240;visibility:visible;mso-wrap-style:square;mso-wrap-distance-left:9pt;mso-wrap-distance-top:0;mso-wrap-distance-right:9pt;mso-wrap-distance-bottom:0;mso-position-horizontal:absolute;mso-position-horizontal-relative:text;mso-position-vertical:absolute;mso-position-vertical-relative:text;v-text-anchor:top" o:gfxdata="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" stroked="f">
                 <v:textbox style="mso-fit-shape-to-text:t" inset="0,0,0,0">
                   <w:txbxContent>
                     <w:p>
@@ -4627,7 +5032,7 @@
                           <w:sz w:val="28"/>
                         </w:rPr>
                       </w:pPr>
-                      <w:bookmarkStart w:id="10" w:name="_Toc26445097"/>
+                      <w:bookmarkStart w:id="10" w:name="_Toc26560175"/>
                       <w:r>
                         <w:t xml:space="preserve">Hình </w:t>
                       </w:r>
@@ -4694,7 +5099,7 @@
       <w:pPr>
         <w:pStyle w:val="Tiumccp2"/>
       </w:pPr>
-      <w:bookmarkStart w:id="11" w:name="_Toc26143567"/>
+      <w:bookmarkStart w:id="11" w:name="_Toc26560163"/>
       <w:r>
         <w:t>1.1.2</w:t>
       </w:r>
@@ -4733,7 +5138,7 @@
       <w:pPr>
         <w:pStyle w:val="Tiumccp2"/>
       </w:pPr>
-      <w:bookmarkStart w:id="12" w:name="_Toc26143568"/>
+      <w:bookmarkStart w:id="12" w:name="_Toc26560164"/>
       <w:r>
         <w:t>1.1.3 Lựa chọn game engine trước khi phát triển</w:t>
       </w:r>
@@ -4747,7 +5152,7 @@
         <mc:AlternateContent>
           <mc:Choice Requires="wps">
             <w:drawing>
-              <wp:anchor distT="0" distB="0" distL="114300" distR="114300" simplePos="0" relativeHeight="251678720" behindDoc="0" locked="0" layoutInCell="1" allowOverlap="1" wp14:anchorId="50FF468D" wp14:editId="0F783064">
+              <wp:anchor distT="0" distB="0" distL="114300" distR="114300" simplePos="0" relativeHeight="251677696" behindDoc="0" locked="0" layoutInCell="1" allowOverlap="1" wp14:anchorId="50FF468D" wp14:editId="36F37F92">
                 <wp:simplePos x="0" y="0"/>
                 <wp:positionH relativeFrom="column">
                   <wp:posOffset>1405890</wp:posOffset>
@@ -4785,7 +5190,7 @@
                             <w:pPr>
                               <w:pStyle w:val="Caption"/>
                             </w:pPr>
-                            <w:bookmarkStart w:id="13" w:name="_Toc26445098"/>
+                            <w:bookmarkStart w:id="13" w:name="_Toc26560176"/>
                             <w:r>
                               <w:t xml:space="preserve">Hình </w:t>
                             </w:r>
@@ -4828,14 +5233,14 @@
           </mc:Choice>
           <mc:Fallback>
             <w:pict>
-              <v:shape w14:anchorId="50FF468D" id="Text Box 14" o:spid="_x0000_s1027" type="#_x0000_t202" style="position:absolute;left:0;text-align:left;margin-left:110.7pt;margin-top:245.3pt;width:228.75pt;height:.05pt;z-index:251678720;visibility:visible;mso-wrap-style:square;mso-width-percent:0;mso-wrap-distance-left:9pt;mso-wrap-distance-top:0;mso-wrap-distance-right:9pt;mso-wrap-distance-bottom:0;mso-position-horizontal:absolute;mso-position-horizontal-relative:text;mso-position-vertical:absolute;mso-position-vertical-relative:text;mso-width-percent:0;mso-width-relative:margin;v-text-anchor:top" o:gfxdata="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" stroked="f">
+              <v:shape w14:anchorId="50FF468D" id="Text Box 14" o:spid="_x0000_s1027" type="#_x0000_t202" style="position:absolute;left:0;text-align:left;margin-left:110.7pt;margin-top:245.3pt;width:228.75pt;height:.05pt;z-index:251677696;visibility:visible;mso-wrap-style:square;mso-width-percent:0;mso-wrap-distance-left:9pt;mso-wrap-distance-top:0;mso-wrap-distance-right:9pt;mso-wrap-distance-bottom:0;mso-position-horizontal:absolute;mso-position-horizontal-relative:text;mso-position-vertical:absolute;mso-position-vertical-relative:text;mso-width-percent:0;mso-width-relative:margin;v-text-anchor:top" o:gfxdata="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" stroked="f">
                 <v:textbox style="mso-fit-shape-to-text:t" inset="0,0,0,0">
                   <w:txbxContent>
                     <w:p>
                       <w:pPr>
                         <w:pStyle w:val="Caption"/>
                       </w:pPr>
-                      <w:bookmarkStart w:id="14" w:name="_Toc26445098"/>
+                      <w:bookmarkStart w:id="14" w:name="_Toc26560176"/>
                       <w:r>
                         <w:t xml:space="preserve">Hình </w:t>
                       </w:r>
@@ -4869,7 +5274,7 @@
       </w:r>
       <w:r>
         <w:drawing>
-          <wp:anchor distT="0" distB="0" distL="114300" distR="114300" simplePos="0" relativeHeight="251676672" behindDoc="0" locked="0" layoutInCell="1" allowOverlap="1" wp14:anchorId="3D71AE3F" wp14:editId="00117222">
+          <wp:anchor distT="0" distB="0" distL="114300" distR="114300" simplePos="0" relativeHeight="251675648" behindDoc="0" locked="0" layoutInCell="1" allowOverlap="1" wp14:anchorId="3D71AE3F" wp14:editId="3671C694">
             <wp:simplePos x="0" y="0"/>
             <wp:positionH relativeFrom="page">
               <wp:align>center</wp:align>
@@ -4894,7 +5299,7 @@
                     </pic:cNvPicPr>
                   </pic:nvPicPr>
                   <pic:blipFill>
-                    <a:blip r:embed="rId21">
+                    <a:blip r:embed="rId25">
                       <a:extLst>
                         <a:ext uri="{28A0092B-C50C-407E-A947-70E740481C1C}">
                           <a14:useLocalDpi xmlns:a14="http://schemas.microsoft.com/office/drawing/2010/main" val="0"/>
@@ -5073,14 +5478,13 @@
     </w:p>
     <w:p>
       <w:pPr>
-        <w:spacing w:after="200" w:line="276" w:lineRule="auto"/>
+        <w:spacing w:after="200" w:line="360" w:lineRule="auto"/>
         <w:rPr>
           <w:b/>
           <w:sz w:val="32"/>
           <w:szCs w:val="32"/>
         </w:rPr>
       </w:pPr>
-      <w:bookmarkStart w:id="15" w:name="_Toc26143569"/>
       <w:r>
         <w:br w:type="page"/>
       </w:r>
@@ -5089,6 +5493,7 @@
       <w:pPr>
         <w:pStyle w:val="Chng"/>
       </w:pPr>
+      <w:bookmarkStart w:id="15" w:name="_Toc26560165"/>
       <w:r>
         <w:lastRenderedPageBreak/>
         <w:t>CHƯƠNG 2 – GAME ENGINE GODOT</w:t>
@@ -5099,7 +5504,7 @@
       <w:pPr>
         <w:pStyle w:val="Tiumccp1"/>
       </w:pPr>
-      <w:bookmarkStart w:id="16" w:name="_Toc26143570"/>
+      <w:bookmarkStart w:id="16" w:name="_Toc26560166"/>
       <w:r>
         <w:t xml:space="preserve">2.1 </w:t>
       </w:r>
@@ -5122,7 +5527,7 @@
         <mc:AlternateContent>
           <mc:Choice Requires="wps">
             <w:drawing>
-              <wp:anchor distT="0" distB="0" distL="114300" distR="114300" simplePos="0" relativeHeight="251662336" behindDoc="0" locked="0" layoutInCell="1" allowOverlap="1" wp14:anchorId="07720FF2" wp14:editId="1B27CB86">
+              <wp:anchor distT="0" distB="0" distL="114300" distR="114300" simplePos="0" relativeHeight="251661312" behindDoc="0" locked="0" layoutInCell="1" allowOverlap="1" wp14:anchorId="07720FF2" wp14:editId="45DBDAA1">
                 <wp:simplePos x="0" y="0"/>
                 <wp:positionH relativeFrom="column">
                   <wp:posOffset>57785</wp:posOffset>
@@ -5160,7 +5565,7 @@
                             <w:pPr>
                               <w:pStyle w:val="Caption"/>
                             </w:pPr>
-                            <w:bookmarkStart w:id="17" w:name="_Toc26445099"/>
+                            <w:bookmarkStart w:id="17" w:name="_Toc26560177"/>
                             <w:r>
                               <w:t xml:space="preserve">Hình </w:t>
                             </w:r>
@@ -5200,14 +5605,14 @@
           </mc:Choice>
           <mc:Fallback>
             <w:pict>
-              <v:shape w14:anchorId="07720FF2" id="Text Box 6" o:spid="_x0000_s1028" type="#_x0000_t202" style="position:absolute;left:0;text-align:left;margin-left:4.55pt;margin-top:365.75pt;width:451.5pt;height:.05pt;z-index:251662336;visibility:visible;mso-wrap-style:square;mso-wrap-distance-left:9pt;mso-wrap-distance-top:0;mso-wrap-distance-right:9pt;mso-wrap-distance-bottom:0;mso-position-horizontal:absolute;mso-position-horizontal-relative:text;mso-position-vertical:absolute;mso-position-vertical-relative:text;v-text-anchor:top" o:gfxdata="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" stroked="f">
+              <v:shape w14:anchorId="07720FF2" id="Text Box 6" o:spid="_x0000_s1028" type="#_x0000_t202" style="position:absolute;left:0;text-align:left;margin-left:4.55pt;margin-top:365.75pt;width:451.5pt;height:.05pt;z-index:251661312;visibility:visible;mso-wrap-style:square;mso-wrap-distance-left:9pt;mso-wrap-distance-top:0;mso-wrap-distance-right:9pt;mso-wrap-distance-bottom:0;mso-position-horizontal:absolute;mso-position-horizontal-relative:text;mso-position-vertical:absolute;mso-position-vertical-relative:text;v-text-anchor:top" o:gfxdata="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" stroked="f">
                 <v:textbox style="mso-fit-shape-to-text:t" inset="0,0,0,0">
                   <w:txbxContent>
                     <w:p>
                       <w:pPr>
                         <w:pStyle w:val="Caption"/>
                       </w:pPr>
-                      <w:bookmarkStart w:id="18" w:name="_Toc26445099"/>
+                      <w:bookmarkStart w:id="18" w:name="_Toc26560177"/>
                       <w:r>
                         <w:t xml:space="preserve">Hình </w:t>
                       </w:r>
@@ -5241,7 +5646,7 @@
       </w:r>
       <w:r>
         <w:drawing>
-          <wp:anchor distT="0" distB="0" distL="114300" distR="114300" simplePos="0" relativeHeight="251660288" behindDoc="0" locked="0" layoutInCell="1" allowOverlap="1" wp14:anchorId="43DCC926" wp14:editId="60B78581">
+          <wp:anchor distT="0" distB="0" distL="114300" distR="114300" simplePos="0" relativeHeight="251659264" behindDoc="0" locked="0" layoutInCell="1" allowOverlap="1" wp14:anchorId="43DCC926" wp14:editId="1E5F3B8A">
             <wp:simplePos x="0" y="0"/>
             <wp:positionH relativeFrom="margin">
               <wp:align>right</wp:align>
@@ -5266,7 +5671,7 @@
                     </pic:cNvPicPr>
                   </pic:nvPicPr>
                   <pic:blipFill rotWithShape="1">
-                    <a:blip r:embed="rId22">
+                    <a:blip r:embed="rId26">
                       <a:extLst>
                         <a:ext uri="{28A0092B-C50C-407E-A947-70E740481C1C}">
                           <a14:useLocalDpi xmlns:a14="http://schemas.microsoft.com/office/drawing/2010/main" val="0"/>
@@ -5341,7 +5746,7 @@
     </w:p>
     <w:p>
       <w:pPr>
-        <w:spacing w:after="200" w:line="276" w:lineRule="auto"/>
+        <w:spacing w:after="200" w:line="360" w:lineRule="auto"/>
         <w:rPr>
           <w:sz w:val="26"/>
           <w:szCs w:val="26"/>
@@ -5355,7 +5760,7 @@
       <w:pPr>
         <w:pStyle w:val="Tiumccp2"/>
       </w:pPr>
-      <w:bookmarkStart w:id="19" w:name="_Toc26143571"/>
+      <w:bookmarkStart w:id="19" w:name="_Toc26560167"/>
       <w:r>
         <w:lastRenderedPageBreak/>
         <w:t xml:space="preserve">2.1.1 </w:t>
@@ -5373,7 +5778,7 @@
         <mc:AlternateContent>
           <mc:Choice Requires="wps">
             <w:drawing>
-              <wp:anchor distT="0" distB="0" distL="114300" distR="114300" simplePos="0" relativeHeight="251665408" behindDoc="0" locked="0" layoutInCell="1" allowOverlap="1" wp14:anchorId="1C3C7873" wp14:editId="7B899E0C">
+              <wp:anchor distT="0" distB="0" distL="114300" distR="114300" simplePos="0" relativeHeight="251664384" behindDoc="0" locked="0" layoutInCell="1" allowOverlap="1" wp14:anchorId="1C3C7873" wp14:editId="467BE9EF">
                 <wp:simplePos x="0" y="0"/>
                 <wp:positionH relativeFrom="column">
                   <wp:posOffset>57785</wp:posOffset>
@@ -5411,7 +5816,7 @@
                             <w:pPr>
                               <w:pStyle w:val="Caption"/>
                             </w:pPr>
-                            <w:bookmarkStart w:id="20" w:name="_Toc26445100"/>
+                            <w:bookmarkStart w:id="20" w:name="_Toc26560178"/>
                             <w:r>
                               <w:t xml:space="preserve">Hình </w:t>
                             </w:r>
@@ -5451,14 +5856,14 @@
           </mc:Choice>
           <mc:Fallback>
             <w:pict>
-              <v:shape w14:anchorId="1C3C7873" id="Text Box 8" o:spid="_x0000_s1029" type="#_x0000_t202" style="position:absolute;left:0;text-align:left;margin-left:4.55pt;margin-top:271.85pt;width:451.5pt;height:.05pt;z-index:251665408;visibility:visible;mso-wrap-style:square;mso-wrap-distance-left:9pt;mso-wrap-distance-top:0;mso-wrap-distance-right:9pt;mso-wrap-distance-bottom:0;mso-position-horizontal:absolute;mso-position-horizontal-relative:text;mso-position-vertical:absolute;mso-position-vertical-relative:text;v-text-anchor:top" o:gfxdata="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" stroked="f">
+              <v:shape w14:anchorId="1C3C7873" id="Text Box 8" o:spid="_x0000_s1029" type="#_x0000_t202" style="position:absolute;left:0;text-align:left;margin-left:4.55pt;margin-top:271.85pt;width:451.5pt;height:.05pt;z-index:251664384;visibility:visible;mso-wrap-style:square;mso-wrap-distance-left:9pt;mso-wrap-distance-top:0;mso-wrap-distance-right:9pt;mso-wrap-distance-bottom:0;mso-position-horizontal:absolute;mso-position-horizontal-relative:text;mso-position-vertical:absolute;mso-position-vertical-relative:text;v-text-anchor:top" o:gfxdata="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" stroked="f">
                 <v:textbox style="mso-fit-shape-to-text:t" inset="0,0,0,0">
                   <w:txbxContent>
                     <w:p>
                       <w:pPr>
                         <w:pStyle w:val="Caption"/>
                       </w:pPr>
-                      <w:bookmarkStart w:id="21" w:name="_Toc26445100"/>
+                      <w:bookmarkStart w:id="21" w:name="_Toc26560178"/>
                       <w:r>
                         <w:t xml:space="preserve">Hình </w:t>
                       </w:r>
@@ -5492,7 +5897,7 @@
       </w:r>
       <w:r>
         <w:drawing>
-          <wp:anchor distT="0" distB="0" distL="114300" distR="114300" simplePos="0" relativeHeight="251663360" behindDoc="0" locked="0" layoutInCell="1" allowOverlap="1" wp14:anchorId="1B9DC368" wp14:editId="698119AF">
+          <wp:anchor distT="0" distB="0" distL="114300" distR="114300" simplePos="0" relativeHeight="251662336" behindDoc="0" locked="0" layoutInCell="1" allowOverlap="1" wp14:anchorId="1B9DC368" wp14:editId="1ACA56A2">
             <wp:simplePos x="0" y="0"/>
             <wp:positionH relativeFrom="margin">
               <wp:align>right</wp:align>
@@ -5517,7 +5922,7 @@
                     </pic:cNvPicPr>
                   </pic:nvPicPr>
                   <pic:blipFill>
-                    <a:blip r:embed="rId23">
+                    <a:blip r:embed="rId27">
                       <a:extLst>
                         <a:ext uri="{28A0092B-C50C-407E-A947-70E740481C1C}">
                           <a14:useLocalDpi xmlns:a14="http://schemas.microsoft.com/office/drawing/2010/main" val="0"/>
@@ -5562,7 +5967,7 @@
       <w:pPr>
         <w:pStyle w:val="Tiumccp2"/>
       </w:pPr>
-      <w:bookmarkStart w:id="22" w:name="_Toc26143572"/>
+      <w:bookmarkStart w:id="22" w:name="_Toc26560168"/>
       <w:r>
         <w:t xml:space="preserve">2.1.2 </w:t>
       </w:r>
@@ -5591,7 +5996,7 @@
       <w:pPr>
         <w:pStyle w:val="Tiumccp2"/>
       </w:pPr>
-      <w:bookmarkStart w:id="23" w:name="_Toc26143573"/>
+      <w:bookmarkStart w:id="23" w:name="_Toc26560169"/>
       <w:r>
         <w:t>2.1.3</w:t>
       </w:r>
@@ -5627,7 +6032,7 @@
       <w:pPr>
         <w:pStyle w:val="Tiumccp2"/>
       </w:pPr>
-      <w:bookmarkStart w:id="24" w:name="_Toc26143574"/>
+      <w:bookmarkStart w:id="24" w:name="_Toc26560170"/>
       <w:r>
         <w:t>2.1.4 Hệ thống node của godot</w:t>
       </w:r>
@@ -5641,7 +6046,7 @@
         <mc:AlternateContent>
           <mc:Choice Requires="wps">
             <w:drawing>
-              <wp:anchor distT="0" distB="0" distL="114300" distR="114300" simplePos="0" relativeHeight="251668480" behindDoc="0" locked="0" layoutInCell="1" allowOverlap="1" wp14:anchorId="62F4211F" wp14:editId="18C33B00">
+              <wp:anchor distT="0" distB="0" distL="114300" distR="114300" simplePos="0" relativeHeight="251667456" behindDoc="0" locked="0" layoutInCell="1" allowOverlap="1" wp14:anchorId="62F4211F" wp14:editId="5F6A5267">
                 <wp:simplePos x="0" y="0"/>
                 <wp:positionH relativeFrom="column">
                   <wp:posOffset>0</wp:posOffset>
@@ -5679,7 +6084,7 @@
                             <w:pPr>
                               <w:pStyle w:val="Caption"/>
                             </w:pPr>
-                            <w:bookmarkStart w:id="25" w:name="_Toc26445101"/>
+                            <w:bookmarkStart w:id="25" w:name="_Toc26560179"/>
                             <w:r>
                               <w:t xml:space="preserve">Hình </w:t>
                             </w:r>
@@ -5722,14 +6127,14 @@
           </mc:Choice>
           <mc:Fallback>
             <w:pict>
-              <v:shape w14:anchorId="62F4211F" id="Text Box 11" o:spid="_x0000_s1030" type="#_x0000_t202" style="position:absolute;left:0;text-align:left;margin-left:0;margin-top:233.45pt;width:456.05pt;height:.05pt;z-index:251668480;visibility:visible;mso-wrap-style:square;mso-wrap-distance-left:9pt;mso-wrap-distance-top:0;mso-wrap-distance-right:9pt;mso-wrap-distance-bottom:0;mso-position-horizontal:absolute;mso-position-horizontal-relative:text;mso-position-vertical:absolute;mso-position-vertical-relative:text;v-text-anchor:top" o:gfxdata="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" stroked="f">
+              <v:shape w14:anchorId="62F4211F" id="Text Box 11" o:spid="_x0000_s1030" type="#_x0000_t202" style="position:absolute;left:0;text-align:left;margin-left:0;margin-top:233.45pt;width:456.05pt;height:.05pt;z-index:251667456;visibility:visible;mso-wrap-style:square;mso-wrap-distance-left:9pt;mso-wrap-distance-top:0;mso-wrap-distance-right:9pt;mso-wrap-distance-bottom:0;mso-position-horizontal:absolute;mso-position-horizontal-relative:text;mso-position-vertical:absolute;mso-position-vertical-relative:text;v-text-anchor:top" o:gfxdata="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" stroked="f">
                 <v:textbox style="mso-fit-shape-to-text:t" inset="0,0,0,0">
                   <w:txbxContent>
                     <w:p>
                       <w:pPr>
                         <w:pStyle w:val="Caption"/>
                       </w:pPr>
-                      <w:bookmarkStart w:id="26" w:name="_Toc26445101"/>
+                      <w:bookmarkStart w:id="26" w:name="_Toc26560179"/>
                       <w:r>
                         <w:t xml:space="preserve">Hình </w:t>
                       </w:r>
@@ -5766,7 +6171,7 @@
       </w:r>
       <w:r>
         <w:drawing>
-          <wp:anchor distT="0" distB="0" distL="114300" distR="114300" simplePos="0" relativeHeight="251666432" behindDoc="0" locked="0" layoutInCell="1" allowOverlap="1" wp14:anchorId="78D9B06A" wp14:editId="14BB1C1C">
+          <wp:anchor distT="0" distB="0" distL="114300" distR="114300" simplePos="0" relativeHeight="251665408" behindDoc="0" locked="0" layoutInCell="1" allowOverlap="1" wp14:anchorId="78D9B06A" wp14:editId="0CE8132F">
             <wp:simplePos x="0" y="0"/>
             <wp:positionH relativeFrom="margin">
               <wp:align>right</wp:align>
@@ -5791,7 +6196,7 @@
                     </pic:cNvPicPr>
                   </pic:nvPicPr>
                   <pic:blipFill>
-                    <a:blip r:embed="rId24">
+                    <a:blip r:embed="rId28">
                       <a:extLst>
                         <a:ext uri="{28A0092B-C50C-407E-A947-70E740481C1C}">
                           <a14:useLocalDpi xmlns:a14="http://schemas.microsoft.com/office/drawing/2010/main" val="0"/>
@@ -5850,7 +6255,7 @@
       <w:pPr>
         <w:pStyle w:val="Tiumccp2"/>
       </w:pPr>
-      <w:bookmarkStart w:id="27" w:name="_Toc26143575"/>
+      <w:bookmarkStart w:id="27" w:name="_Toc26560171"/>
       <w:r>
         <w:t>2.1.5 Godot có IDE riêng và nhẹ</w:t>
       </w:r>
@@ -5876,7 +6281,7 @@
         <mc:AlternateContent>
           <mc:Choice Requires="wps">
             <w:drawing>
-              <wp:anchor distT="0" distB="0" distL="114300" distR="114300" simplePos="0" relativeHeight="251671552" behindDoc="0" locked="0" layoutInCell="1" allowOverlap="1" wp14:anchorId="67BFB3D6" wp14:editId="69321EFC">
+              <wp:anchor distT="0" distB="0" distL="114300" distR="114300" simplePos="0" relativeHeight="251670528" behindDoc="0" locked="0" layoutInCell="1" allowOverlap="1" wp14:anchorId="67BFB3D6" wp14:editId="3E34BCC7">
                 <wp:simplePos x="0" y="0"/>
                 <wp:positionH relativeFrom="column">
                   <wp:posOffset>0</wp:posOffset>
@@ -5914,7 +6319,7 @@
                             <w:pPr>
                               <w:pStyle w:val="Caption"/>
                             </w:pPr>
-                            <w:bookmarkStart w:id="28" w:name="_Toc26445102"/>
+                            <w:bookmarkStart w:id="28" w:name="_Toc26560180"/>
                             <w:r>
                               <w:t xml:space="preserve">Hình </w:t>
                             </w:r>
@@ -5954,14 +6359,14 @@
           </mc:Choice>
           <mc:Fallback>
             <w:pict>
-              <v:shape w14:anchorId="67BFB3D6" id="Text Box 13" o:spid="_x0000_s1031" type="#_x0000_t202" style="position:absolute;left:0;text-align:left;margin-left:0;margin-top:297pt;width:456.05pt;height:.05pt;z-index:251671552;visibility:visible;mso-wrap-style:square;mso-wrap-distance-left:9pt;mso-wrap-distance-top:0;mso-wrap-distance-right:9pt;mso-wrap-distance-bottom:0;mso-position-horizontal:absolute;mso-position-horizontal-relative:text;mso-position-vertical:absolute;mso-position-vertical-relative:text;v-text-anchor:top" o:gfxdata="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" stroked="f">
+              <v:shape w14:anchorId="67BFB3D6" id="Text Box 13" o:spid="_x0000_s1031" type="#_x0000_t202" style="position:absolute;left:0;text-align:left;margin-left:0;margin-top:297pt;width:456.05pt;height:.05pt;z-index:251670528;visibility:visible;mso-wrap-style:square;mso-wrap-distance-left:9pt;mso-wrap-distance-top:0;mso-wrap-distance-right:9pt;mso-wrap-distance-bottom:0;mso-position-horizontal:absolute;mso-position-horizontal-relative:text;mso-position-vertical:absolute;mso-position-vertical-relative:text;v-text-anchor:top" o:gfxdata="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" stroked="f">
                 <v:textbox style="mso-fit-shape-to-text:t" inset="0,0,0,0">
                   <w:txbxContent>
                     <w:p>
                       <w:pPr>
                         <w:pStyle w:val="Caption"/>
                       </w:pPr>
-                      <w:bookmarkStart w:id="29" w:name="_Toc26445102"/>
+                      <w:bookmarkStart w:id="29" w:name="_Toc26560180"/>
                       <w:r>
                         <w:t xml:space="preserve">Hình </w:t>
                       </w:r>
@@ -5995,7 +6400,7 @@
       </w:r>
       <w:r>
         <w:drawing>
-          <wp:anchor distT="0" distB="0" distL="114300" distR="114300" simplePos="0" relativeHeight="251669504" behindDoc="0" locked="0" layoutInCell="1" allowOverlap="1" wp14:anchorId="244AFA0E" wp14:editId="42DB87F5">
+          <wp:anchor distT="0" distB="0" distL="114300" distR="114300" simplePos="0" relativeHeight="251668480" behindDoc="0" locked="0" layoutInCell="1" allowOverlap="1" wp14:anchorId="244AFA0E" wp14:editId="083AFBCF">
             <wp:simplePos x="0" y="0"/>
             <wp:positionH relativeFrom="margin">
               <wp:align>right</wp:align>
@@ -6020,7 +6425,7 @@
                     </pic:cNvPicPr>
                   </pic:nvPicPr>
                   <pic:blipFill rotWithShape="1">
-                    <a:blip r:embed="rId25">
+                    <a:blip r:embed="rId29">
                       <a:extLst>
                         <a:ext uri="{28A0092B-C50C-407E-A947-70E740481C1C}">
                           <a14:useLocalDpi xmlns:a14="http://schemas.microsoft.com/office/drawing/2010/main" val="0"/>
@@ -6069,7 +6474,7 @@
     </w:p>
     <w:p>
       <w:pPr>
-        <w:spacing w:after="200" w:line="276" w:lineRule="auto"/>
+        <w:spacing w:after="200" w:line="360" w:lineRule="auto"/>
         <w:rPr>
           <w:b/>
           <w:sz w:val="32"/>
@@ -6084,6 +6489,7 @@
       <w:pPr>
         <w:pStyle w:val="Chng"/>
       </w:pPr>
+      <w:bookmarkStart w:id="30" w:name="_Toc26560172"/>
       <w:r>
         <w:lastRenderedPageBreak/>
         <w:t xml:space="preserve">CHƯƠNG 3 </w:t>
@@ -6095,35 +6501,98 @@
         <w:t xml:space="preserve"> </w:t>
       </w:r>
       <w:r>
-        <w:t xml:space="preserve">SỬ DỤNG GODOT TẠO GAME FLAPPY BIRD </w:t>
+        <w:t>SỬ DỤNG GODOT TẠO GAME FLAPPY BIRD</w:t>
+      </w:r>
+      <w:bookmarkEnd w:id="30"/>
+      <w:r>
+        <w:t xml:space="preserve"> </w:t>
       </w:r>
     </w:p>
     <w:p>
       <w:pPr>
         <w:pStyle w:val="Tiumccp1"/>
       </w:pPr>
+      <w:bookmarkStart w:id="31" w:name="_Toc26560173"/>
       <w:r>
         <w:t>3.1 Giao diện sử dụng và một số tính năng cơ bản</w:t>
       </w:r>
+      <w:bookmarkEnd w:id="31"/>
     </w:p>
     <w:p>
       <w:pPr>
         <w:pStyle w:val="Nidungvnbn"/>
       </w:pPr>
+      <w:r>
+        <w:drawing>
+          <wp:anchor distT="0" distB="0" distL="114300" distR="114300" simplePos="0" relativeHeight="251678720" behindDoc="0" locked="0" layoutInCell="1" allowOverlap="1" wp14:anchorId="3583E905" wp14:editId="475701DD">
+            <wp:simplePos x="0" y="0"/>
+            <wp:positionH relativeFrom="margin">
+              <wp:align>center</wp:align>
+            </wp:positionH>
+            <wp:positionV relativeFrom="paragraph">
+              <wp:posOffset>615950</wp:posOffset>
+            </wp:positionV>
+            <wp:extent cx="5257800" cy="2955925"/>
+            <wp:effectExtent l="0" t="0" r="0" b="0"/>
+            <wp:wrapTopAndBottom/>
+            <wp:docPr id="18" name="Picture 18"/>
+            <wp:cNvGraphicFramePr>
+              <a:graphicFrameLocks xmlns:a="http://schemas.openxmlformats.org/drawingml/2006/main" noChangeAspect="1"/>
+            </wp:cNvGraphicFramePr>
+            <a:graphic xmlns:a="http://schemas.openxmlformats.org/drawingml/2006/main">
+              <a:graphicData uri="http://schemas.openxmlformats.org/drawingml/2006/picture">
+                <pic:pic xmlns:pic="http://schemas.openxmlformats.org/drawingml/2006/picture">
+                  <pic:nvPicPr>
+                    <pic:cNvPr id="1" name=""/>
+                    <pic:cNvPicPr/>
+                  </pic:nvPicPr>
+                  <pic:blipFill>
+                    <a:blip r:embed="rId30" cstate="print">
+                      <a:extLst>
+                        <a:ext uri="{28A0092B-C50C-407E-A947-70E740481C1C}">
+                          <a14:useLocalDpi xmlns:a14="http://schemas.microsoft.com/office/drawing/2010/main" val="0"/>
+                        </a:ext>
+                      </a:extLst>
+                    </a:blip>
+                    <a:stretch>
+                      <a:fillRect/>
+                    </a:stretch>
+                  </pic:blipFill>
+                  <pic:spPr>
+                    <a:xfrm>
+                      <a:off x="0" y="0"/>
+                      <a:ext cx="5257800" cy="2955925"/>
+                    </a:xfrm>
+                    <a:prstGeom prst="rect">
+                      <a:avLst/>
+                    </a:prstGeom>
+                  </pic:spPr>
+                </pic:pic>
+              </a:graphicData>
+            </a:graphic>
+            <wp14:sizeRelH relativeFrom="page">
+              <wp14:pctWidth>0</wp14:pctWidth>
+            </wp14:sizeRelH>
+            <wp14:sizeRelV relativeFrom="page">
+              <wp14:pctHeight>0</wp14:pctHeight>
+            </wp14:sizeRelV>
+          </wp:anchor>
+        </w:drawing>
+      </w:r>
       <w:r>
         <mc:AlternateContent>
           <mc:Choice Requires="wps">
             <w:drawing>
-              <wp:anchor distT="0" distB="0" distL="114300" distR="114300" simplePos="0" relativeHeight="251681792" behindDoc="0" locked="0" layoutInCell="1" allowOverlap="1" wp14:anchorId="67E5DD2E" wp14:editId="53057CA7">
+              <wp:anchor distT="0" distB="0" distL="114300" distR="114300" simplePos="0" relativeHeight="251680768" behindDoc="0" locked="0" layoutInCell="1" allowOverlap="1" wp14:anchorId="67E5DD2E" wp14:editId="65CE770A">
                 <wp:simplePos x="0" y="0"/>
-                <wp:positionH relativeFrom="column">
-                  <wp:posOffset>0</wp:posOffset>
+                <wp:positionH relativeFrom="margin">
+                  <wp:align>right</wp:align>
                 </wp:positionH>
                 <wp:positionV relativeFrom="paragraph">
-                  <wp:posOffset>3938905</wp:posOffset>
+                  <wp:posOffset>3681730</wp:posOffset>
                 </wp:positionV>
                 <wp:extent cx="5791835" cy="635"/>
-                <wp:effectExtent l="0" t="0" r="0" b="0"/>
+                <wp:effectExtent l="0" t="0" r="0" b="6985"/>
                 <wp:wrapTopAndBottom/>
                 <wp:docPr id="19" name="Text Box 19"/>
                 <wp:cNvGraphicFramePr/>
@@ -6152,7 +6621,7 @@
                             <w:pPr>
                               <w:pStyle w:val="Caption"/>
                             </w:pPr>
-                            <w:bookmarkStart w:id="30" w:name="_Toc26445103"/>
+                            <w:bookmarkStart w:id="32" w:name="_Toc26560181"/>
                             <w:r>
                               <w:t xml:space="preserve">Hình </w:t>
                             </w:r>
@@ -6174,7 +6643,7 @@
                             <w:r>
                               <w:t>: Màn hình làm việc chính</w:t>
                             </w:r>
-                            <w:bookmarkEnd w:id="30"/>
+                            <w:bookmarkEnd w:id="32"/>
                           </w:p>
                         </w:txbxContent>
                       </wps:txbx>
@@ -6192,14 +6661,14 @@
           </mc:Choice>
           <mc:Fallback>
             <w:pict>
-              <v:shape w14:anchorId="67E5DD2E" id="Text Box 19" o:spid="_x0000_s1032" type="#_x0000_t202" style="position:absolute;left:0;text-align:left;margin-left:0;margin-top:310.15pt;width:456.05pt;height:.05pt;z-index:251681792;visibility:visible;mso-wrap-style:square;mso-wrap-distance-left:9pt;mso-wrap-distance-top:0;mso-wrap-distance-right:9pt;mso-wrap-distance-bottom:0;mso-position-horizontal:absolute;mso-position-horizontal-relative:text;mso-position-vertical:absolute;mso-position-vertical-relative:text;v-text-anchor:top" o:gfxdata="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" stroked="f">
+              <v:shape w14:anchorId="67E5DD2E" id="Text Box 19" o:spid="_x0000_s1032" type="#_x0000_t202" style="position:absolute;left:0;text-align:left;margin-left:404.85pt;margin-top:289.9pt;width:456.05pt;height:.05pt;z-index:251680768;visibility:visible;mso-wrap-style:square;mso-wrap-distance-left:9pt;mso-wrap-distance-top:0;mso-wrap-distance-right:9pt;mso-wrap-distance-bottom:0;mso-position-horizontal:right;mso-position-horizontal-relative:margin;mso-position-vertical:absolute;mso-position-vertical-relative:text;v-text-anchor:top" o:gfxdata="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" stroked="f">
                 <v:textbox style="mso-fit-shape-to-text:t" inset="0,0,0,0">
                   <w:txbxContent>
                     <w:p>
                       <w:pPr>
                         <w:pStyle w:val="Caption"/>
                       </w:pPr>
-                      <w:bookmarkStart w:id="31" w:name="_Toc26445103"/>
+                      <w:bookmarkStart w:id="33" w:name="_Toc26560181"/>
                       <w:r>
                         <w:t xml:space="preserve">Hình </w:t>
                       </w:r>
@@ -6221,30 +6690,58 @@
                       <w:r>
                         <w:t>: Màn hình làm việc chính</w:t>
                       </w:r>
-                      <w:bookmarkEnd w:id="31"/>
+                      <w:bookmarkEnd w:id="33"/>
                     </w:p>
                   </w:txbxContent>
                 </v:textbox>
-                <w10:wrap type="topAndBottom"/>
+                <w10:wrap type="topAndBottom" anchorx="margin"/>
               </v:shape>
             </w:pict>
           </mc:Fallback>
         </mc:AlternateContent>
       </w:r>
       <w:r>
+        <w:t>Giao diện của Godot engine khá đơn giản và trực quan, nó bao gồm những tính năng cần thiết nhất để tạo ra game.</w:t>
+      </w:r>
+    </w:p>
+    <w:p>
+      <w:pPr>
+        <w:spacing w:after="200" w:line="276" w:lineRule="auto"/>
+        <w:rPr>
+          <w:sz w:val="26"/>
+          <w:szCs w:val="26"/>
+          <w:shd w:val="clear" w:color="auto" w:fill="FFFFFF"/>
+        </w:rPr>
+      </w:pPr>
+      <w:r>
+        <w:rPr>
+          <w:shd w:val="clear" w:color="auto" w:fill="FFFFFF"/>
+        </w:rPr>
+        <w:br w:type="page"/>
+      </w:r>
+    </w:p>
+    <w:p>
+      <w:pPr>
+        <w:pStyle w:val="Nidungvnbn"/>
+        <w:rPr>
+          <w:shd w:val="clear" w:color="auto" w:fill="FFFFFF"/>
+        </w:rPr>
+      </w:pPr>
+      <w:r>
+        <w:lastRenderedPageBreak/>
         <w:drawing>
-          <wp:anchor distT="0" distB="0" distL="114300" distR="114300" simplePos="0" relativeHeight="251679744" behindDoc="0" locked="0" layoutInCell="1" allowOverlap="1" wp14:anchorId="3583E905" wp14:editId="30BD992B">
+          <wp:anchor distT="0" distB="0" distL="114300" distR="114300" simplePos="0" relativeHeight="251693056" behindDoc="0" locked="0" layoutInCell="1" allowOverlap="1" wp14:anchorId="7DD20482" wp14:editId="29D8415A">
             <wp:simplePos x="0" y="0"/>
             <wp:positionH relativeFrom="margin">
-              <wp:align>right</wp:align>
+              <wp:align>center</wp:align>
             </wp:positionH>
             <wp:positionV relativeFrom="paragraph">
-              <wp:posOffset>625475</wp:posOffset>
+              <wp:posOffset>619125</wp:posOffset>
             </wp:positionV>
-            <wp:extent cx="5791835" cy="3256280"/>
-            <wp:effectExtent l="0" t="0" r="0" b="1270"/>
+            <wp:extent cx="5267325" cy="2981325"/>
+            <wp:effectExtent l="0" t="0" r="9525" b="9525"/>
             <wp:wrapTopAndBottom/>
-            <wp:docPr id="18" name="Picture 18"/>
+            <wp:docPr id="25" name="Picture 25"/>
             <wp:cNvGraphicFramePr>
               <a:graphicFrameLocks xmlns:a="http://schemas.openxmlformats.org/drawingml/2006/main" noChangeAspect="1"/>
             </wp:cNvGraphicFramePr>
@@ -6256,7 +6753,7 @@
                     <pic:cNvPicPr/>
                   </pic:nvPicPr>
                   <pic:blipFill>
-                    <a:blip r:embed="rId26">
+                    <a:blip r:embed="rId31" cstate="print">
                       <a:extLst>
                         <a:ext uri="{28A0092B-C50C-407E-A947-70E740481C1C}">
                           <a14:useLocalDpi xmlns:a14="http://schemas.microsoft.com/office/drawing/2010/main" val="0"/>
@@ -6270,7 +6767,7 @@
                   <pic:spPr>
                     <a:xfrm>
                       <a:off x="0" y="0"/>
-                      <a:ext cx="5791835" cy="3256280"/>
+                      <a:ext cx="5267325" cy="2981325"/>
                     </a:xfrm>
                     <a:prstGeom prst="rect">
                       <a:avLst/>
@@ -6289,33 +6786,352 @@
         </w:drawing>
       </w:r>
       <w:r>
-        <w:t>Giao diện của Godot engine khá đơn giản và trực quan, nó bao gồm những tính năng cần thiết nhất để tạo ra game.</w:t>
-      </w:r>
-    </w:p>
-    <w:p>
-      <w:pPr>
-        <w:spacing w:after="200" w:line="276" w:lineRule="auto"/>
-        <w:rPr>
-          <w:b/>
-          <w:sz w:val="28"/>
-          <w:szCs w:val="28"/>
-        </w:rPr>
-      </w:pPr>
-      <w:r>
-        <w:br w:type="page"/>
-      </w:r>
-    </w:p>
-    <w:p>
-      <w:pPr>
-        <w:pStyle w:val="Nidungvnbn"/>
-        <w:ind w:firstLine="0"/>
-      </w:pPr>
-      <w:r>
-        <w:lastRenderedPageBreak/>
         <mc:AlternateContent>
           <mc:Choice Requires="wps">
             <w:drawing>
-              <wp:anchor distT="0" distB="0" distL="114300" distR="114300" simplePos="0" relativeHeight="251685888" behindDoc="0" locked="0" layoutInCell="1" allowOverlap="1" wp14:anchorId="50B02D2E" wp14:editId="6E200A04">
+              <wp:anchor distT="0" distB="0" distL="114300" distR="114300" simplePos="0" relativeHeight="251695104" behindDoc="0" locked="0" layoutInCell="1" allowOverlap="1" wp14:anchorId="17CD172B" wp14:editId="7F9E4F15">
+                <wp:simplePos x="0" y="0"/>
+                <wp:positionH relativeFrom="page">
+                  <wp:align>center</wp:align>
+                </wp:positionH>
+                <wp:positionV relativeFrom="paragraph">
+                  <wp:posOffset>3694430</wp:posOffset>
+                </wp:positionV>
+                <wp:extent cx="5791835" cy="635"/>
+                <wp:effectExtent l="0" t="0" r="0" b="6985"/>
+                <wp:wrapTopAndBottom/>
+                <wp:docPr id="26" name="Text Box 26"/>
+                <wp:cNvGraphicFramePr/>
+                <a:graphic xmlns:a="http://schemas.openxmlformats.org/drawingml/2006/main">
+                  <a:graphicData uri="http://schemas.microsoft.com/office/word/2010/wordprocessingShape">
+                    <wps:wsp>
+                      <wps:cNvSpPr txBox="1"/>
+                      <wps:spPr>
+                        <a:xfrm>
+                          <a:off x="0" y="0"/>
+                          <a:ext cx="5791835" cy="635"/>
+                        </a:xfrm>
+                        <a:prstGeom prst="rect">
+                          <a:avLst/>
+                        </a:prstGeom>
+                        <a:solidFill>
+                          <a:prstClr val="white"/>
+                        </a:solidFill>
+                        <a:ln>
+                          <a:noFill/>
+                        </a:ln>
+                      </wps:spPr>
+                      <wps:txbx>
+                        <w:txbxContent>
+                          <w:p>
+                            <w:pPr>
+                              <w:pStyle w:val="Caption"/>
+                            </w:pPr>
+                            <w:bookmarkStart w:id="34" w:name="_Toc26560182"/>
+                            <w:r>
+                              <w:t xml:space="preserve">Hình </w:t>
+                            </w:r>
+                            <w:r>
+                              <w:fldChar w:fldCharType="begin"/>
+                            </w:r>
+                            <w:r>
+                              <w:instrText xml:space="preserve"> SEQ Hình \* ARABIC </w:instrText>
+                            </w:r>
+                            <w:r>
+                              <w:fldChar w:fldCharType="separate"/>
+                            </w:r>
+                            <w:r>
+                              <w:t>8</w:t>
+                            </w:r>
+                            <w:r>
+                              <w:fldChar w:fldCharType="end"/>
+                            </w:r>
+                            <w:r>
+                              <w:t>: Lựa chọn template</w:t>
+                            </w:r>
+                            <w:bookmarkEnd w:id="34"/>
+                            <w:r>
+                              <w:t xml:space="preserve"> </w:t>
+                            </w:r>
+                          </w:p>
+                        </w:txbxContent>
+                      </wps:txbx>
+                      <wps:bodyPr rot="0" spcFirstLastPara="0" vertOverflow="overflow" horzOverflow="overflow" vert="horz" wrap="square" lIns="0" tIns="0" rIns="0" bIns="0" numCol="1" spcCol="0" rtlCol="0" fromWordArt="0" anchor="t" anchorCtr="0" forceAA="0" compatLnSpc="1">
+                        <a:prstTxWarp prst="textNoShape">
+                          <a:avLst/>
+                        </a:prstTxWarp>
+                        <a:spAutoFit/>
+                      </wps:bodyPr>
+                    </wps:wsp>
+                  </a:graphicData>
+                </a:graphic>
+              </wp:anchor>
+            </w:drawing>
+          </mc:Choice>
+          <mc:Fallback>
+            <w:pict>
+              <v:shape w14:anchorId="17CD172B" id="Text Box 26" o:spid="_x0000_s1033" type="#_x0000_t202" style="position:absolute;left:0;text-align:left;margin-left:0;margin-top:290.9pt;width:456.05pt;height:.05pt;z-index:251695104;visibility:visible;mso-wrap-style:square;mso-wrap-distance-left:9pt;mso-wrap-distance-top:0;mso-wrap-distance-right:9pt;mso-wrap-distance-bottom:0;mso-position-horizontal:center;mso-position-horizontal-relative:page;mso-position-vertical:absolute;mso-position-vertical-relative:text;v-text-anchor:top" o:gfxdata="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" stroked="f">
+                <v:textbox style="mso-fit-shape-to-text:t" inset="0,0,0,0">
+                  <w:txbxContent>
+                    <w:p>
+                      <w:pPr>
+                        <w:pStyle w:val="Caption"/>
+                      </w:pPr>
+                      <w:bookmarkStart w:id="35" w:name="_Toc26560182"/>
+                      <w:r>
+                        <w:t xml:space="preserve">Hình </w:t>
+                      </w:r>
+                      <w:r>
+                        <w:fldChar w:fldCharType="begin"/>
+                      </w:r>
+                      <w:r>
+                        <w:instrText xml:space="preserve"> SEQ Hình \* ARABIC </w:instrText>
+                      </w:r>
+                      <w:r>
+                        <w:fldChar w:fldCharType="separate"/>
+                      </w:r>
+                      <w:r>
+                        <w:t>8</w:t>
+                      </w:r>
+                      <w:r>
+                        <w:fldChar w:fldCharType="end"/>
+                      </w:r>
+                      <w:r>
+                        <w:t>: Lựa chọn template</w:t>
+                      </w:r>
+                      <w:bookmarkEnd w:id="35"/>
+                      <w:r>
+                        <w:t xml:space="preserve"> </w:t>
+                      </w:r>
+                    </w:p>
+                  </w:txbxContent>
+                </v:textbox>
+                <w10:wrap type="topAndBottom" anchorx="page"/>
+              </v:shape>
+            </w:pict>
+          </mc:Fallback>
+        </mc:AlternateContent>
+      </w:r>
+      <w:r>
+        <w:rPr>
+          <w:shd w:val="clear" w:color="auto" w:fill="FFFFFF"/>
+        </w:rPr>
+        <w:t>Từ tab Templates, bạn có thể tải xuống các mẫu và bản trình diễn dự án project nguồn mở để giúp bạn bắt đầu nhanh hơn</w:t>
+      </w:r>
+      <w:r>
+        <w:rPr>
+          <w:shd w:val="clear" w:color="auto" w:fill="FFFFFF"/>
+        </w:rPr>
+        <w:t>:</w:t>
+      </w:r>
+    </w:p>
+    <w:p>
+      <w:pPr>
+        <w:pStyle w:val="Nidungvnbn"/>
+        <w:rPr>
+          <w:shd w:val="clear" w:color="auto" w:fill="FFFFFF"/>
+        </w:rPr>
+      </w:pPr>
+      <w:r>
+        <mc:AlternateContent>
+          <mc:Choice Requires="wps">
+            <w:drawing>
+              <wp:anchor distT="0" distB="0" distL="114300" distR="114300" simplePos="0" relativeHeight="251698176" behindDoc="0" locked="0" layoutInCell="1" allowOverlap="1" wp14:anchorId="192279BB" wp14:editId="5AFC2207">
+                <wp:simplePos x="0" y="0"/>
+                <wp:positionH relativeFrom="column">
+                  <wp:posOffset>266700</wp:posOffset>
+                </wp:positionH>
+                <wp:positionV relativeFrom="paragraph">
+                  <wp:posOffset>6828155</wp:posOffset>
+                </wp:positionV>
+                <wp:extent cx="5177790" cy="635"/>
+                <wp:effectExtent l="0" t="0" r="0" b="0"/>
+                <wp:wrapTopAndBottom/>
+                <wp:docPr id="28" name="Text Box 28"/>
+                <wp:cNvGraphicFramePr/>
+                <a:graphic xmlns:a="http://schemas.openxmlformats.org/drawingml/2006/main">
+                  <a:graphicData uri="http://schemas.microsoft.com/office/word/2010/wordprocessingShape">
+                    <wps:wsp>
+                      <wps:cNvSpPr txBox="1"/>
+                      <wps:spPr>
+                        <a:xfrm>
+                          <a:off x="0" y="0"/>
+                          <a:ext cx="5177790" cy="635"/>
+                        </a:xfrm>
+                        <a:prstGeom prst="rect">
+                          <a:avLst/>
+                        </a:prstGeom>
+                        <a:solidFill>
+                          <a:prstClr val="white"/>
+                        </a:solidFill>
+                        <a:ln>
+                          <a:noFill/>
+                        </a:ln>
+                      </wps:spPr>
+                      <wps:txbx>
+                        <w:txbxContent>
+                          <w:p>
+                            <w:pPr>
+                              <w:pStyle w:val="Caption"/>
+                            </w:pPr>
+                            <w:bookmarkStart w:id="36" w:name="_Toc26560183"/>
+                            <w:r>
+                              <w:t xml:space="preserve">Hình </w:t>
+                            </w:r>
+                            <w:r>
+                              <w:fldChar w:fldCharType="begin"/>
+                            </w:r>
+                            <w:r>
+                              <w:instrText xml:space="preserve"> SEQ Hình \* ARABIC </w:instrText>
+                            </w:r>
+                            <w:r>
+                              <w:fldChar w:fldCharType="separate"/>
+                            </w:r>
+                            <w:r>
+                              <w:t>9</w:t>
+                            </w:r>
+                            <w:r>
+                              <w:fldChar w:fldCharType="end"/>
+                            </w:r>
+                            <w:r>
+                              <w:t>: Tạo một project</w:t>
+                            </w:r>
+                            <w:bookmarkEnd w:id="36"/>
+                          </w:p>
+                        </w:txbxContent>
+                      </wps:txbx>
+                      <wps:bodyPr rot="0" spcFirstLastPara="0" vertOverflow="overflow" horzOverflow="overflow" vert="horz" wrap="square" lIns="0" tIns="0" rIns="0" bIns="0" numCol="1" spcCol="0" rtlCol="0" fromWordArt="0" anchor="t" anchorCtr="0" forceAA="0" compatLnSpc="1">
+                        <a:prstTxWarp prst="textNoShape">
+                          <a:avLst/>
+                        </a:prstTxWarp>
+                        <a:spAutoFit/>
+                      </wps:bodyPr>
+                    </wps:wsp>
+                  </a:graphicData>
+                </a:graphic>
+              </wp:anchor>
+            </w:drawing>
+          </mc:Choice>
+          <mc:Fallback>
+            <w:pict>
+              <v:shape w14:anchorId="192279BB" id="Text Box 28" o:spid="_x0000_s1034" type="#_x0000_t202" style="position:absolute;left:0;text-align:left;margin-left:21pt;margin-top:537.65pt;width:407.7pt;height:.05pt;z-index:251698176;visibility:visible;mso-wrap-style:square;mso-wrap-distance-left:9pt;mso-wrap-distance-top:0;mso-wrap-distance-right:9pt;mso-wrap-distance-bottom:0;mso-position-horizontal:absolute;mso-position-horizontal-relative:text;mso-position-vertical:absolute;mso-position-vertical-relative:text;v-text-anchor:top" o:gfxdata="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" stroked="f">
+                <v:textbox style="mso-fit-shape-to-text:t" inset="0,0,0,0">
+                  <w:txbxContent>
+                    <w:p>
+                      <w:pPr>
+                        <w:pStyle w:val="Caption"/>
+                      </w:pPr>
+                      <w:bookmarkStart w:id="37" w:name="_Toc26560183"/>
+                      <w:r>
+                        <w:t xml:space="preserve">Hình </w:t>
+                      </w:r>
+                      <w:r>
+                        <w:fldChar w:fldCharType="begin"/>
+                      </w:r>
+                      <w:r>
+                        <w:instrText xml:space="preserve"> SEQ Hình \* ARABIC </w:instrText>
+                      </w:r>
+                      <w:r>
+                        <w:fldChar w:fldCharType="separate"/>
+                      </w:r>
+                      <w:r>
+                        <w:t>9</w:t>
+                      </w:r>
+                      <w:r>
+                        <w:fldChar w:fldCharType="end"/>
+                      </w:r>
+                      <w:r>
+                        <w:t>: Tạo một project</w:t>
+                      </w:r>
+                      <w:bookmarkEnd w:id="37"/>
+                    </w:p>
+                  </w:txbxContent>
+                </v:textbox>
+                <w10:wrap type="topAndBottom"/>
+              </v:shape>
+            </w:pict>
+          </mc:Fallback>
+        </mc:AlternateContent>
+      </w:r>
+      <w:r>
+        <w:drawing>
+          <wp:anchor distT="0" distB="0" distL="114300" distR="114300" simplePos="0" relativeHeight="251696128" behindDoc="0" locked="0" layoutInCell="1" allowOverlap="1" wp14:anchorId="12F102E3" wp14:editId="3205944F">
+            <wp:simplePos x="0" y="0"/>
+            <wp:positionH relativeFrom="margin">
+              <wp:posOffset>266700</wp:posOffset>
+            </wp:positionH>
+            <wp:positionV relativeFrom="paragraph">
+              <wp:posOffset>3963670</wp:posOffset>
+            </wp:positionV>
+            <wp:extent cx="5178043" cy="3181350"/>
+            <wp:effectExtent l="0" t="0" r="3810" b="0"/>
+            <wp:wrapTopAndBottom/>
+            <wp:docPr id="27" name="Picture 27"/>
+            <wp:cNvGraphicFramePr>
+              <a:graphicFrameLocks xmlns:a="http://schemas.openxmlformats.org/drawingml/2006/main" noChangeAspect="1"/>
+            </wp:cNvGraphicFramePr>
+            <a:graphic xmlns:a="http://schemas.openxmlformats.org/drawingml/2006/main">
+              <a:graphicData uri="http://schemas.openxmlformats.org/drawingml/2006/picture">
+                <pic:pic xmlns:pic="http://schemas.openxmlformats.org/drawingml/2006/picture">
+                  <pic:nvPicPr>
+                    <pic:cNvPr id="1" name=""/>
+                    <pic:cNvPicPr/>
+                  </pic:nvPicPr>
+                  <pic:blipFill>
+                    <a:blip r:embed="rId32">
+                      <a:extLst>
+                        <a:ext uri="{28A0092B-C50C-407E-A947-70E740481C1C}">
+                          <a14:useLocalDpi xmlns:a14="http://schemas.microsoft.com/office/drawing/2010/main" val="0"/>
+                        </a:ext>
+                      </a:extLst>
+                    </a:blip>
+                    <a:stretch>
+                      <a:fillRect/>
+                    </a:stretch>
+                  </pic:blipFill>
+                  <pic:spPr>
+                    <a:xfrm>
+                      <a:off x="0" y="0"/>
+                      <a:ext cx="5178043" cy="3181350"/>
+                    </a:xfrm>
+                    <a:prstGeom prst="rect">
+                      <a:avLst/>
+                    </a:prstGeom>
+                  </pic:spPr>
+                </pic:pic>
+              </a:graphicData>
+            </a:graphic>
+            <wp14:sizeRelH relativeFrom="page">
+              <wp14:pctWidth>0</wp14:pctWidth>
+            </wp14:sizeRelH>
+            <wp14:sizeRelV relativeFrom="page">
+              <wp14:pctHeight>0</wp14:pctHeight>
+            </wp14:sizeRelV>
+          </wp:anchor>
+        </w:drawing>
+      </w:r>
+      <w:r>
+        <w:rPr>
+          <w:shd w:val="clear" w:color="auto" w:fill="FFFFFF"/>
+        </w:rPr>
+        <w:t>Để tạo một project mới, nhấp vào nút New Project ở bên phải. Đặt tên cho nó và chọn một thư mục trống trên máy tính của bạn để lưu nó.</w:t>
+      </w:r>
+    </w:p>
+    <w:p>
+      <w:pPr>
+        <w:pStyle w:val="Nidungvnbn"/>
+      </w:pPr>
+    </w:p>
+    <w:p>
+      <w:pPr>
+        <w:pStyle w:val="Nidungvnbn"/>
+        <w:ind w:firstLine="0"/>
+      </w:pPr>
+      <w:r>
+        <mc:AlternateContent>
+          <mc:Choice Requires="wps">
+            <w:drawing>
+              <wp:anchor distT="0" distB="0" distL="114300" distR="114300" simplePos="0" relativeHeight="251684864" behindDoc="0" locked="0" layoutInCell="1" allowOverlap="1" wp14:anchorId="50B02D2E" wp14:editId="2957A29B">
                 <wp:simplePos x="0" y="0"/>
                 <wp:positionH relativeFrom="column">
                   <wp:posOffset>0</wp:posOffset>
@@ -6353,7 +7169,7 @@
                             <w:pPr>
                               <w:pStyle w:val="Caption"/>
                             </w:pPr>
-                            <w:bookmarkStart w:id="32" w:name="_Toc26445104"/>
+                            <w:bookmarkStart w:id="38" w:name="_Toc26560184"/>
                             <w:r>
                               <w:t xml:space="preserve">Hình </w:t>
                             </w:r>
@@ -6367,7 +7183,7 @@
                               <w:fldChar w:fldCharType="separate"/>
                             </w:r>
                             <w:r>
-                              <w:t>8</w:t>
+                              <w:t>10</w:t>
                             </w:r>
                             <w:r>
                               <w:fldChar w:fldCharType="end"/>
@@ -6375,7 +7191,7 @@
                             <w:r>
                               <w:t>: Chỉnh sửa cơ bản trong project</w:t>
                             </w:r>
-                            <w:bookmarkEnd w:id="32"/>
+                            <w:bookmarkEnd w:id="38"/>
                           </w:p>
                         </w:txbxContent>
                       </wps:txbx>
@@ -6393,14 +7209,14 @@
           </mc:Choice>
           <mc:Fallback>
             <w:pict>
-              <v:shape w14:anchorId="50B02D2E" id="Text Box 21" o:spid="_x0000_s1033" type="#_x0000_t202" style="position:absolute;left:0;text-align:left;margin-left:0;margin-top:283.15pt;width:456.05pt;height:.05pt;z-index:251685888;visibility:visible;mso-wrap-style:square;mso-wrap-distance-left:9pt;mso-wrap-distance-top:0;mso-wrap-distance-right:9pt;mso-wrap-distance-bottom:0;mso-position-horizontal:absolute;mso-position-horizontal-relative:text;mso-position-vertical:absolute;mso-position-vertical-relative:text;v-text-anchor:top" o:gfxdata="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" stroked="f">
+              <v:shape w14:anchorId="50B02D2E" id="Text Box 21" o:spid="_x0000_s1035" type="#_x0000_t202" style="position:absolute;left:0;text-align:left;margin-left:0;margin-top:283.15pt;width:456.05pt;height:.05pt;z-index:251684864;visibility:visible;mso-wrap-style:square;mso-wrap-distance-left:9pt;mso-wrap-distance-top:0;mso-wrap-distance-right:9pt;mso-wrap-distance-bottom:0;mso-position-horizontal:absolute;mso-position-horizontal-relative:text;mso-position-vertical:absolute;mso-position-vertical-relative:text;v-text-anchor:top" o:gfxdata="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" stroked="f">
                 <v:textbox style="mso-fit-shape-to-text:t" inset="0,0,0,0">
                   <w:txbxContent>
                     <w:p>
                       <w:pPr>
                         <w:pStyle w:val="Caption"/>
                       </w:pPr>
-                      <w:bookmarkStart w:id="33" w:name="_Toc26445104"/>
+                      <w:bookmarkStart w:id="39" w:name="_Toc26560184"/>
                       <w:r>
                         <w:t xml:space="preserve">Hình </w:t>
                       </w:r>
@@ -6414,7 +7230,7 @@
                         <w:fldChar w:fldCharType="separate"/>
                       </w:r>
                       <w:r>
-                        <w:t>8</w:t>
+                        <w:t>10</w:t>
                       </w:r>
                       <w:r>
                         <w:fldChar w:fldCharType="end"/>
@@ -6422,7 +7238,7 @@
                       <w:r>
                         <w:t>: Chỉnh sửa cơ bản trong project</w:t>
                       </w:r>
-                      <w:bookmarkEnd w:id="33"/>
+                      <w:bookmarkEnd w:id="39"/>
                     </w:p>
                   </w:txbxContent>
                 </v:textbox>
@@ -6434,7 +7250,7 @@
       </w:r>
       <w:r>
         <w:drawing>
-          <wp:anchor distT="0" distB="0" distL="114300" distR="114300" simplePos="0" relativeHeight="251683840" behindDoc="0" locked="0" layoutInCell="1" allowOverlap="1" wp14:anchorId="64B31C96" wp14:editId="0E4368FC">
+          <wp:anchor distT="0" distB="0" distL="114300" distR="114300" simplePos="0" relativeHeight="251682816" behindDoc="0" locked="0" layoutInCell="1" allowOverlap="1" wp14:anchorId="64B31C96" wp14:editId="60567912">
             <wp:simplePos x="0" y="0"/>
             <wp:positionH relativeFrom="margin">
               <wp:align>right</wp:align>
@@ -6457,7 +7273,7 @@
                     <pic:cNvPicPr/>
                   </pic:nvPicPr>
                   <pic:blipFill>
-                    <a:blip r:embed="rId27">
+                    <a:blip r:embed="rId33">
                       <a:extLst>
                         <a:ext uri="{28A0092B-C50C-407E-A947-70E740481C1C}">
                           <a14:useLocalDpi xmlns:a14="http://schemas.microsoft.com/office/drawing/2010/main" val="0"/>
@@ -6495,8 +7311,529 @@
         <w:pStyle w:val="Tiumccp1"/>
       </w:pPr>
       <w:r>
+        <w:br w:type="page"/>
+      </w:r>
+      <w:bookmarkStart w:id="40" w:name="_Toc26560174"/>
+      <w:r>
+        <w:lastRenderedPageBreak/>
+        <mc:AlternateContent>
+          <mc:Choice Requires="wpg">
+            <w:drawing>
+              <wp:anchor distT="0" distB="0" distL="114300" distR="114300" simplePos="0" relativeHeight="251688960" behindDoc="0" locked="0" layoutInCell="1" allowOverlap="1" wp14:anchorId="5C8050F8" wp14:editId="4E3E6A61">
+                <wp:simplePos x="0" y="0"/>
+                <wp:positionH relativeFrom="column">
+                  <wp:posOffset>-3175</wp:posOffset>
+                </wp:positionH>
+                <wp:positionV relativeFrom="paragraph">
+                  <wp:posOffset>311150</wp:posOffset>
+                </wp:positionV>
+                <wp:extent cx="2743200" cy="5555615"/>
+                <wp:effectExtent l="0" t="0" r="0" b="6985"/>
+                <wp:wrapTight wrapText="bothSides">
+                  <wp:wrapPolygon edited="0">
+                    <wp:start x="0" y="0"/>
+                    <wp:lineTo x="0" y="21553"/>
+                    <wp:lineTo x="21450" y="21553"/>
+                    <wp:lineTo x="21450" y="0"/>
+                    <wp:lineTo x="0" y="0"/>
+                  </wp:wrapPolygon>
+                </wp:wrapTight>
+                <wp:docPr id="22" name="Group 22"/>
+                <wp:cNvGraphicFramePr/>
+                <a:graphic xmlns:a="http://schemas.openxmlformats.org/drawingml/2006/main">
+                  <a:graphicData uri="http://schemas.microsoft.com/office/word/2010/wordprocessingGroup">
+                    <wpg:wgp>
+                      <wpg:cNvGrpSpPr/>
+                      <wpg:grpSpPr>
+                        <a:xfrm>
+                          <a:off x="0" y="0"/>
+                          <a:ext cx="2743200" cy="5555615"/>
+                          <a:chOff x="0" y="0"/>
+                          <a:chExt cx="2743200" cy="5555615"/>
+                        </a:xfrm>
+                      </wpg:grpSpPr>
+                      <pic:pic xmlns:pic="http://schemas.openxmlformats.org/drawingml/2006/picture">
+                        <pic:nvPicPr>
+                          <pic:cNvPr id="15" name="Picture 15"/>
+                          <pic:cNvPicPr>
+                            <a:picLocks noChangeAspect="1"/>
+                          </pic:cNvPicPr>
+                        </pic:nvPicPr>
+                        <pic:blipFill rotWithShape="1">
+                          <a:blip r:embed="rId34">
+                            <a:extLst>
+                              <a:ext uri="{28A0092B-C50C-407E-A947-70E740481C1C}">
+                                <a14:useLocalDpi xmlns:a14="http://schemas.microsoft.com/office/drawing/2010/main" val="0"/>
+                              </a:ext>
+                            </a:extLst>
+                          </a:blip>
+                          <a:srcRect l="2041"/>
+                          <a:stretch/>
+                        </pic:blipFill>
+                        <pic:spPr bwMode="auto">
+                          <a:xfrm>
+                            <a:off x="0" y="0"/>
+                            <a:ext cx="2743200" cy="5143500"/>
+                          </a:xfrm>
+                          <a:prstGeom prst="rect">
+                            <a:avLst/>
+                          </a:prstGeom>
+                          <a:ln>
+                            <a:noFill/>
+                          </a:ln>
+                          <a:extLst>
+                            <a:ext uri="{53640926-AAD7-44D8-BBD7-CCE9431645EC}">
+                              <a14:shadowObscured xmlns:a14="http://schemas.microsoft.com/office/drawing/2010/main"/>
+                            </a:ext>
+                          </a:extLst>
+                        </pic:spPr>
+                      </pic:pic>
+                      <wps:wsp>
+                        <wps:cNvPr id="16" name="Text Box 16"/>
+                        <wps:cNvSpPr txBox="1"/>
+                        <wps:spPr>
+                          <a:xfrm>
+                            <a:off x="0" y="5238750"/>
+                            <a:ext cx="2743200" cy="316865"/>
+                          </a:xfrm>
+                          <a:prstGeom prst="rect">
+                            <a:avLst/>
+                          </a:prstGeom>
+                          <a:solidFill>
+                            <a:prstClr val="white"/>
+                          </a:solidFill>
+                          <a:ln>
+                            <a:noFill/>
+                          </a:ln>
+                        </wps:spPr>
+                        <wps:txbx>
+                          <w:txbxContent>
+                            <w:p>
+                              <w:pPr>
+                                <w:pStyle w:val="Caption"/>
+                                <w:rPr>
+                                  <w:b/>
+                                  <w:sz w:val="28"/>
+                                  <w:szCs w:val="28"/>
+                                </w:rPr>
+                              </w:pPr>
+                              <w:bookmarkStart w:id="41" w:name="_Toc26560185"/>
+                              <w:r>
+                                <w:t xml:space="preserve">Hình </w:t>
+                              </w:r>
+                              <w:r>
+                                <w:fldChar w:fldCharType="begin"/>
+                              </w:r>
+                              <w:r>
+                                <w:instrText xml:space="preserve"> SEQ Hình \* ARABIC </w:instrText>
+                              </w:r>
+                              <w:r>
+                                <w:fldChar w:fldCharType="separate"/>
+                              </w:r>
+                              <w:r>
+                                <w:t>11</w:t>
+                              </w:r>
+                              <w:r>
+                                <w:fldChar w:fldCharType="end"/>
+                              </w:r>
+                              <w:r>
+                                <w:t>: Bắt đầu game</w:t>
+                              </w:r>
+                              <w:bookmarkEnd w:id="41"/>
+                            </w:p>
+                          </w:txbxContent>
+                        </wps:txbx>
+                        <wps:bodyPr rot="0" spcFirstLastPara="0" vertOverflow="overflow" horzOverflow="overflow" vert="horz" wrap="square" lIns="0" tIns="0" rIns="0" bIns="0" numCol="1" spcCol="0" rtlCol="0" fromWordArt="0" anchor="t" anchorCtr="0" forceAA="0" compatLnSpc="1">
+                          <a:prstTxWarp prst="textNoShape">
+                            <a:avLst/>
+                          </a:prstTxWarp>
+                          <a:spAutoFit/>
+                        </wps:bodyPr>
+                      </wps:wsp>
+                    </wpg:wgp>
+                  </a:graphicData>
+                </a:graphic>
+              </wp:anchor>
+            </w:drawing>
+          </mc:Choice>
+          <mc:Fallback>
+            <w:pict>
+              <v:group w14:anchorId="5C8050F8" id="Group 22" o:spid="_x0000_s1036" style="position:absolute;margin-left:-.25pt;margin-top:24.5pt;width:3in;height:437.45pt;z-index:251688960" coordsize="27432,55556" o:gfxdata="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">
+                <v:shapetype id="_x0000_t75" coordsize="21600,21600" o:spt="75" o:preferrelative="t" path="m@4@5l@4@11@9@11@9@5xe" filled="f" stroked="f">
+                  <v:stroke joinstyle="miter"/>
+                  <v:formulas>
+                    <v:f eqn="if lineDrawn pixelLineWidth 0"/>
+                    <v:f eqn="sum @0 1 0"/>
+                    <v:f eqn="sum 0 0 @1"/>
+                    <v:f eqn="prod @2 1 2"/>
+                    <v:f eqn="prod @3 21600 pixelWidth"/>
+                    <v:f eqn="prod @3 21600 pixelHeight"/>
+                    <v:f eqn="sum @0 0 1"/>
+                    <v:f eqn="prod @6 1 2"/>
+                    <v:f eqn="prod @7 21600 pixelWidth"/>
+                    <v:f eqn="sum @8 21600 0"/>
+                    <v:f eqn="prod @7 21600 pixelHeight"/>
+                    <v:f eqn="sum @10 21600 0"/>
+                  </v:formulas>
+                  <v:path o:extrusionok="f" gradientshapeok="t" o:connecttype="rect"/>
+                  <o:lock v:ext="edit" aspectratio="t"/>
+                </v:shapetype>
+                <v:shape id="Picture 15" o:spid="_x0000_s1037" type="#_x0000_t75" style="position:absolute;width:27432;height:51435;visibility:visible;mso-wrap-style:square" o:gfxdata="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">
+                  <v:imagedata r:id="rId35" o:title="" cropleft="1338f"/>
+                </v:shape>
+                <v:shape id="Text Box 16" o:spid="_x0000_s1038" type="#_x0000_t202" style="position:absolute;top:52387;width:27432;height:3169;visibility:visible;mso-wrap-style:square;v-text-anchor:top" o:gfxdata="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" stroked="f">
+                  <v:textbox style="mso-fit-shape-to-text:t" inset="0,0,0,0">
+                    <w:txbxContent>
+                      <w:p>
+                        <w:pPr>
+                          <w:pStyle w:val="Caption"/>
+                          <w:rPr>
+                            <w:b/>
+                            <w:sz w:val="28"/>
+                            <w:szCs w:val="28"/>
+                          </w:rPr>
+                        </w:pPr>
+                        <w:bookmarkStart w:id="42" w:name="_Toc26560185"/>
+                        <w:r>
+                          <w:t xml:space="preserve">Hình </w:t>
+                        </w:r>
+                        <w:r>
+                          <w:fldChar w:fldCharType="begin"/>
+                        </w:r>
+                        <w:r>
+                          <w:instrText xml:space="preserve"> SEQ Hình \* ARABIC </w:instrText>
+                        </w:r>
+                        <w:r>
+                          <w:fldChar w:fldCharType="separate"/>
+                        </w:r>
+                        <w:r>
+                          <w:t>11</w:t>
+                        </w:r>
+                        <w:r>
+                          <w:fldChar w:fldCharType="end"/>
+                        </w:r>
+                        <w:r>
+                          <w:t>: Bắt đầu game</w:t>
+                        </w:r>
+                        <w:bookmarkEnd w:id="42"/>
+                      </w:p>
+                    </w:txbxContent>
+                  </v:textbox>
+                </v:shape>
+                <w10:wrap type="tight"/>
+              </v:group>
+            </w:pict>
+          </mc:Fallback>
+        </mc:AlternateContent>
+      </w:r>
+      <w:r>
+        <mc:AlternateContent>
+          <mc:Choice Requires="wps">
+            <w:drawing>
+              <wp:anchor distT="0" distB="0" distL="114300" distR="114300" simplePos="0" relativeHeight="251692032" behindDoc="1" locked="0" layoutInCell="1" allowOverlap="1" wp14:anchorId="65DB0323" wp14:editId="1E21521D">
+                <wp:simplePos x="0" y="0"/>
+                <wp:positionH relativeFrom="column">
+                  <wp:posOffset>2940050</wp:posOffset>
+                </wp:positionH>
+                <wp:positionV relativeFrom="paragraph">
+                  <wp:posOffset>5473700</wp:posOffset>
+                </wp:positionV>
+                <wp:extent cx="2723515" cy="635"/>
+                <wp:effectExtent l="0" t="0" r="0" b="0"/>
+                <wp:wrapTight wrapText="bothSides">
+                  <wp:wrapPolygon edited="0">
+                    <wp:start x="0" y="0"/>
+                    <wp:lineTo x="0" y="21600"/>
+                    <wp:lineTo x="21600" y="21600"/>
+                    <wp:lineTo x="21600" y="0"/>
+                  </wp:wrapPolygon>
+                </wp:wrapTight>
+                <wp:docPr id="23" name="Text Box 23"/>
+                <wp:cNvGraphicFramePr/>
+                <a:graphic xmlns:a="http://schemas.openxmlformats.org/drawingml/2006/main">
+                  <a:graphicData uri="http://schemas.microsoft.com/office/word/2010/wordprocessingShape">
+                    <wps:wsp>
+                      <wps:cNvSpPr txBox="1"/>
+                      <wps:spPr>
+                        <a:xfrm>
+                          <a:off x="0" y="0"/>
+                          <a:ext cx="2723515" cy="635"/>
+                        </a:xfrm>
+                        <a:prstGeom prst="rect">
+                          <a:avLst/>
+                        </a:prstGeom>
+                        <a:solidFill>
+                          <a:prstClr val="white"/>
+                        </a:solidFill>
+                        <a:ln>
+                          <a:noFill/>
+                        </a:ln>
+                      </wps:spPr>
+                      <wps:txbx>
+                        <w:txbxContent>
+                          <w:p>
+                            <w:pPr>
+                              <w:pStyle w:val="Caption"/>
+                              <w:rPr>
+                                <w:b/>
+                                <w:sz w:val="28"/>
+                                <w:szCs w:val="28"/>
+                              </w:rPr>
+                            </w:pPr>
+                            <w:bookmarkStart w:id="43" w:name="_Toc26560186"/>
+                            <w:r>
+                              <w:t xml:space="preserve">Hình </w:t>
+                            </w:r>
+                            <w:r>
+                              <w:fldChar w:fldCharType="begin"/>
+                            </w:r>
+                            <w:r>
+                              <w:instrText xml:space="preserve"> SEQ Hình \* ARABIC </w:instrText>
+                            </w:r>
+                            <w:r>
+                              <w:fldChar w:fldCharType="separate"/>
+                            </w:r>
+                            <w:r>
+                              <w:t>12</w:t>
+                            </w:r>
+                            <w:r>
+                              <w:fldChar w:fldCharType="end"/>
+                            </w:r>
+                            <w:r>
+                              <w:t>: Giao diện chơi</w:t>
+                            </w:r>
+                            <w:bookmarkEnd w:id="43"/>
+                          </w:p>
+                        </w:txbxContent>
+                      </wps:txbx>
+                      <wps:bodyPr rot="0" spcFirstLastPara="0" vertOverflow="overflow" horzOverflow="overflow" vert="horz" wrap="square" lIns="0" tIns="0" rIns="0" bIns="0" numCol="1" spcCol="0" rtlCol="0" fromWordArt="0" anchor="t" anchorCtr="0" forceAA="0" compatLnSpc="1">
+                        <a:prstTxWarp prst="textNoShape">
+                          <a:avLst/>
+                        </a:prstTxWarp>
+                        <a:spAutoFit/>
+                      </wps:bodyPr>
+                    </wps:wsp>
+                  </a:graphicData>
+                </a:graphic>
+              </wp:anchor>
+            </w:drawing>
+          </mc:Choice>
+          <mc:Fallback>
+            <w:pict>
+              <v:shape w14:anchorId="65DB0323" id="Text Box 23" o:spid="_x0000_s1039" type="#_x0000_t202" style="position:absolute;margin-left:231.5pt;margin-top:431pt;width:214.45pt;height:.05pt;z-index:-251624448;visibility:visible;mso-wrap-style:square;mso-wrap-distance-left:9pt;mso-wrap-distance-top:0;mso-wrap-distance-right:9pt;mso-wrap-distance-bottom:0;mso-position-horizontal:absolute;mso-position-horizontal-relative:text;mso-position-vertical:absolute;mso-position-vertical-relative:text;v-text-anchor:top" o:gfxdata="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" stroked="f">
+                <v:textbox style="mso-fit-shape-to-text:t" inset="0,0,0,0">
+                  <w:txbxContent>
+                    <w:p>
+                      <w:pPr>
+                        <w:pStyle w:val="Caption"/>
+                        <w:rPr>
+                          <w:b/>
+                          <w:sz w:val="28"/>
+                          <w:szCs w:val="28"/>
+                        </w:rPr>
+                      </w:pPr>
+                      <w:bookmarkStart w:id="44" w:name="_Toc26560186"/>
+                      <w:r>
+                        <w:t xml:space="preserve">Hình </w:t>
+                      </w:r>
+                      <w:r>
+                        <w:fldChar w:fldCharType="begin"/>
+                      </w:r>
+                      <w:r>
+                        <w:instrText xml:space="preserve"> SEQ Hình \* ARABIC </w:instrText>
+                      </w:r>
+                      <w:r>
+                        <w:fldChar w:fldCharType="separate"/>
+                      </w:r>
+                      <w:r>
+                        <w:t>12</w:t>
+                      </w:r>
+                      <w:r>
+                        <w:fldChar w:fldCharType="end"/>
+                      </w:r>
+                      <w:r>
+                        <w:t>: Giao diện chơi</w:t>
+                      </w:r>
+                      <w:bookmarkEnd w:id="44"/>
+                    </w:p>
+                  </w:txbxContent>
+                </v:textbox>
+                <w10:wrap type="tight"/>
+              </v:shape>
+            </w:pict>
+          </mc:Fallback>
+        </mc:AlternateContent>
+      </w:r>
+      <w:r>
+        <w:drawing>
+          <wp:anchor distT="0" distB="0" distL="114300" distR="114300" simplePos="0" relativeHeight="251689984" behindDoc="1" locked="0" layoutInCell="1" allowOverlap="1" wp14:anchorId="7528369E" wp14:editId="1A591F94">
+            <wp:simplePos x="0" y="0"/>
+            <wp:positionH relativeFrom="column">
+              <wp:posOffset>2940050</wp:posOffset>
+            </wp:positionH>
+            <wp:positionV relativeFrom="paragraph">
+              <wp:posOffset>320675</wp:posOffset>
+            </wp:positionV>
+            <wp:extent cx="2723515" cy="5095875"/>
+            <wp:effectExtent l="0" t="0" r="635" b="9525"/>
+            <wp:wrapTight wrapText="bothSides">
+              <wp:wrapPolygon edited="0">
+                <wp:start x="0" y="0"/>
+                <wp:lineTo x="0" y="21560"/>
+                <wp:lineTo x="21454" y="21560"/>
+                <wp:lineTo x="21454" y="0"/>
+                <wp:lineTo x="0" y="0"/>
+              </wp:wrapPolygon>
+            </wp:wrapTight>
+            <wp:docPr id="17" name="Picture 17"/>
+            <wp:cNvGraphicFramePr>
+              <a:graphicFrameLocks xmlns:a="http://schemas.openxmlformats.org/drawingml/2006/main" noChangeAspect="1"/>
+            </wp:cNvGraphicFramePr>
+            <a:graphic xmlns:a="http://schemas.openxmlformats.org/drawingml/2006/main">
+              <a:graphicData uri="http://schemas.openxmlformats.org/drawingml/2006/picture">
+                <pic:pic xmlns:pic="http://schemas.openxmlformats.org/drawingml/2006/picture">
+                  <pic:nvPicPr>
+                    <pic:cNvPr id="1" name=""/>
+                    <pic:cNvPicPr/>
+                  </pic:nvPicPr>
+                  <pic:blipFill rotWithShape="1">
+                    <a:blip r:embed="rId36">
+                      <a:extLst>
+                        <a:ext uri="{28A0092B-C50C-407E-A947-70E740481C1C}">
+                          <a14:useLocalDpi xmlns:a14="http://schemas.microsoft.com/office/drawing/2010/main" val="0"/>
+                        </a:ext>
+                      </a:extLst>
+                    </a:blip>
+                    <a:srcRect l="39717" t="16673" r="38987" b="13261"/>
+                    <a:stretch/>
+                  </pic:blipFill>
+                  <pic:spPr bwMode="auto">
+                    <a:xfrm>
+                      <a:off x="0" y="0"/>
+                      <a:ext cx="2723515" cy="5095875"/>
+                    </a:xfrm>
+                    <a:prstGeom prst="rect">
+                      <a:avLst/>
+                    </a:prstGeom>
+                    <a:ln>
+                      <a:noFill/>
+                    </a:ln>
+                    <a:extLst>
+                      <a:ext uri="{53640926-AAD7-44D8-BBD7-CCE9431645EC}">
+                        <a14:shadowObscured xmlns:a14="http://schemas.microsoft.com/office/drawing/2010/main"/>
+                      </a:ext>
+                    </a:extLst>
+                  </pic:spPr>
+                </pic:pic>
+              </a:graphicData>
+            </a:graphic>
+            <wp14:sizeRelH relativeFrom="page">
+              <wp14:pctWidth>0</wp14:pctWidth>
+            </wp14:sizeRelH>
+            <wp14:sizeRelV relativeFrom="page">
+              <wp14:pctHeight>0</wp14:pctHeight>
+            </wp14:sizeRelV>
+          </wp:anchor>
+        </w:drawing>
+      </w:r>
+      <w:r>
         <w:t>3.2 Demo game Flappy Bird</w:t>
       </w:r>
+      <w:bookmarkEnd w:id="40"/>
+    </w:p>
+    <w:p>
+      <w:pPr>
+        <w:pStyle w:val="Nidungvnbn"/>
+        <w:rPr>
+          <w:b/>
+          <w:sz w:val="28"/>
+          <w:szCs w:val="28"/>
+        </w:rPr>
+      </w:pPr>
+    </w:p>
+    <w:p>
+      <w:pPr>
+        <w:pStyle w:val="Nidungvnbn"/>
+        <w:keepNext/>
+        <w:jc w:val="center"/>
+      </w:pPr>
+      <w:r>
+        <w:lastRenderedPageBreak/>
+        <w:drawing>
+          <wp:inline distT="0" distB="0" distL="0" distR="0" wp14:anchorId="13B54AE2" wp14:editId="2D06821D">
+            <wp:extent cx="2743200" cy="5114925"/>
+            <wp:effectExtent l="0" t="0" r="0" b="9525"/>
+            <wp:docPr id="24" name="Picture 24"/>
+            <wp:cNvGraphicFramePr>
+              <a:graphicFrameLocks xmlns:a="http://schemas.openxmlformats.org/drawingml/2006/main" noChangeAspect="1"/>
+            </wp:cNvGraphicFramePr>
+            <a:graphic xmlns:a="http://schemas.openxmlformats.org/drawingml/2006/main">
+              <a:graphicData uri="http://schemas.openxmlformats.org/drawingml/2006/picture">
+                <pic:pic xmlns:pic="http://schemas.openxmlformats.org/drawingml/2006/picture">
+                  <pic:nvPicPr>
+                    <pic:cNvPr id="1" name=""/>
+                    <pic:cNvPicPr/>
+                  </pic:nvPicPr>
+                  <pic:blipFill>
+                    <a:blip r:embed="rId37"/>
+                    <a:stretch>
+                      <a:fillRect/>
+                    </a:stretch>
+                  </pic:blipFill>
+                  <pic:spPr>
+                    <a:xfrm>
+                      <a:off x="0" y="0"/>
+                      <a:ext cx="2743200" cy="5114925"/>
+                    </a:xfrm>
+                    <a:prstGeom prst="rect">
+                      <a:avLst/>
+                    </a:prstGeom>
+                  </pic:spPr>
+                </pic:pic>
+              </a:graphicData>
+            </a:graphic>
+          </wp:inline>
+        </w:drawing>
+      </w:r>
+    </w:p>
+    <w:p>
+      <w:pPr>
+        <w:pStyle w:val="Caption"/>
+        <w:spacing w:line="360" w:lineRule="auto"/>
+      </w:pPr>
+      <w:bookmarkStart w:id="45" w:name="_Toc26560187"/>
+      <w:r>
+        <w:t xml:space="preserve">Hình </w:t>
+      </w:r>
+      <w:r>
+        <w:fldChar w:fldCharType="begin"/>
+      </w:r>
+      <w:r>
+        <w:instrText xml:space="preserve"> SEQ Hình \* ARABIC </w:instrText>
+      </w:r>
+      <w:r>
+        <w:fldChar w:fldCharType="separate"/>
+      </w:r>
+      <w:r>
+        <w:t>13</w:t>
+      </w:r>
+      <w:r>
+        <w:fldChar w:fldCharType="end"/>
+      </w:r>
+      <w:r>
+        <w:t>: Game over</w:t>
+      </w:r>
+      <w:bookmarkEnd w:id="45"/>
+    </w:p>
+    <w:p>
+      <w:pPr>
+        <w:pStyle w:val="Tiumccp1"/>
+      </w:pPr>
+    </w:p>
+    <w:p>
+      <w:pPr>
+        <w:pStyle w:val="Nidungvnbn"/>
+      </w:pPr>
       <w:r>
         <w:br w:type="page"/>
       </w:r>
@@ -6506,7 +7843,7 @@
         <w:tabs>
           <w:tab w:val="center" w:pos="6379"/>
         </w:tabs>
-        <w:spacing w:after="200" w:line="276" w:lineRule="auto"/>
+        <w:spacing w:after="200" w:line="360" w:lineRule="auto"/>
         <w:jc w:val="center"/>
         <w:rPr>
           <w:b/>
@@ -6540,130 +7877,95 @@
           <w:sz w:val="26"/>
           <w:szCs w:val="26"/>
         </w:rPr>
-        <w:t>Tiếng Việt</w:t>
-      </w:r>
-    </w:p>
-    <w:p>
-      <w:pPr>
+        <w:t>Tiếng Anh</w:t>
+      </w:r>
+    </w:p>
+    <w:p>
+      <w:pPr>
+        <w:pStyle w:val="ListParagraph"/>
         <w:numPr>
           <w:ilvl w:val="0"/>
-          <w:numId w:val="2"/>
+          <w:numId w:val="17"/>
         </w:numPr>
         <w:spacing w:line="360" w:lineRule="auto"/>
-        <w:ind w:left="993"/>
-        <w:jc w:val="both"/>
-        <w:rPr>
-          <w:sz w:val="26"/>
-          <w:szCs w:val="26"/>
-        </w:rPr>
-      </w:pPr>
-      <w:r>
-        <w:rPr>
-          <w:sz w:val="26"/>
-          <w:szCs w:val="26"/>
-        </w:rPr>
-        <w:t xml:space="preserve">Quách Ngọc Ân (1992), “Nhìn lại hai năm phát triển lúa lai”, </w:t>
-      </w:r>
-      <w:r>
-        <w:rPr>
-          <w:i/>
-          <w:sz w:val="26"/>
-          <w:szCs w:val="26"/>
-        </w:rPr>
-        <w:t>Di tuyền học ứng dụng</w:t>
-      </w:r>
-      <w:r>
-        <w:rPr>
-          <w:sz w:val="26"/>
-          <w:szCs w:val="26"/>
-        </w:rPr>
-        <w:t>, 98(1), tr. 10-16.</w:t>
-      </w:r>
-    </w:p>
-    <w:p>
-      <w:pPr>
-        <w:spacing w:line="360" w:lineRule="auto"/>
-        <w:ind w:left="360" w:firstLine="360"/>
-        <w:rPr>
-          <w:b/>
-          <w:sz w:val="26"/>
-          <w:szCs w:val="26"/>
-        </w:rPr>
-      </w:pPr>
-      <w:r>
-        <w:rPr>
-          <w:b/>
-          <w:sz w:val="26"/>
-          <w:szCs w:val="26"/>
-        </w:rPr>
-        <w:t>Tiếng Anh</w:t>
-      </w:r>
-    </w:p>
-    <w:p>
-      <w:pPr>
+      </w:pPr>
+      <w:hyperlink r:id="rId38" w:history="1">
+        <w:r>
+          <w:rPr>
+            <w:rStyle w:val="Hyperlink"/>
+          </w:rPr>
+          <w:t>https://www.youtube.com/playlist?list=PLv3l-oZCXaql20IlPe7gfBEzomnPSLekY</w:t>
+        </w:r>
+      </w:hyperlink>
+      <w:r>
+        <w:t xml:space="preserve"> (5/12/2019)</w:t>
+      </w:r>
+    </w:p>
+    <w:p>
+      <w:pPr>
+        <w:pStyle w:val="ListParagraph"/>
         <w:numPr>
           <w:ilvl w:val="0"/>
-          <w:numId w:val="3"/>
+          <w:numId w:val="17"/>
         </w:numPr>
         <w:spacing w:line="360" w:lineRule="auto"/>
-        <w:ind w:left="1080"/>
-        <w:jc w:val="both"/>
-        <w:rPr>
-          <w:sz w:val="26"/>
-          <w:szCs w:val="26"/>
-        </w:rPr>
-      </w:pPr>
-      <w:smartTag w:uri="urn:schemas-microsoft-com:office:smarttags" w:element="City">
-        <w:smartTag w:uri="urn:schemas-microsoft-com:office:smarttags" w:element="place">
-          <w:r>
-            <w:rPr>
-              <w:sz w:val="26"/>
-              <w:szCs w:val="26"/>
-            </w:rPr>
-            <w:t>Anderson</w:t>
-          </w:r>
-        </w:smartTag>
-      </w:smartTag>
-      <w:r>
-        <w:rPr>
-          <w:sz w:val="26"/>
-          <w:szCs w:val="26"/>
-        </w:rPr>
-        <w:t xml:space="preserve"> J.E. (1985), The Relative Inefficiency of Quota, The Cheese Case, </w:t>
-      </w:r>
-      <w:r>
-        <w:rPr>
-          <w:i/>
-          <w:sz w:val="26"/>
-          <w:szCs w:val="26"/>
-        </w:rPr>
-        <w:t>American</w:t>
-      </w:r>
-      <w:r>
-        <w:rPr>
-          <w:sz w:val="26"/>
-          <w:szCs w:val="26"/>
-        </w:rPr>
-        <w:t xml:space="preserve"> </w:t>
-      </w:r>
-      <w:r>
-        <w:rPr>
-          <w:i/>
-          <w:sz w:val="26"/>
-          <w:szCs w:val="26"/>
-        </w:rPr>
-        <w:t>Economic Review</w:t>
-      </w:r>
-      <w:r>
-        <w:rPr>
-          <w:sz w:val="26"/>
-          <w:szCs w:val="26"/>
-        </w:rPr>
-        <w:t>, 75(1), pp. 178-90.</w:t>
+      </w:pPr>
+      <w:hyperlink r:id="rId39" w:history="1">
+        <w:r>
+          <w:rPr>
+            <w:rStyle w:val="Hyperlink"/>
+          </w:rPr>
+          <w:t>https://docs.godotengine.org/en/3.1/getting_started/step_by_step/index.html</w:t>
+        </w:r>
+      </w:hyperlink>
+      <w:r>
+        <w:t xml:space="preserve"> (6/12/2019)</w:t>
+      </w:r>
+    </w:p>
+    <w:p>
+      <w:pPr>
+        <w:pStyle w:val="ListParagraph"/>
+        <w:numPr>
+          <w:ilvl w:val="0"/>
+          <w:numId w:val="17"/>
+        </w:numPr>
+        <w:spacing w:line="360" w:lineRule="auto"/>
+      </w:pPr>
+      <w:hyperlink r:id="rId40" w:history="1">
+        <w:r>
+          <w:rPr>
+            <w:rStyle w:val="Hyperlink"/>
+          </w:rPr>
+          <w:t>https://docs.godotengine.org/en/3.1/getting_started/step_by_step/animations.html</w:t>
+        </w:r>
+      </w:hyperlink>
+      <w:r>
+        <w:t xml:space="preserve"> (6/12/2019)</w:t>
+      </w:r>
+    </w:p>
+    <w:p>
+      <w:pPr>
+        <w:pStyle w:val="ListParagraph"/>
+        <w:numPr>
+          <w:ilvl w:val="0"/>
+          <w:numId w:val="17"/>
+        </w:numPr>
+        <w:spacing w:line="360" w:lineRule="auto"/>
+      </w:pPr>
+      <w:hyperlink r:id="rId41" w:history="1">
+        <w:r>
+          <w:rPr>
+            <w:rStyle w:val="Hyperlink"/>
+          </w:rPr>
+          <w:t>https://github.com/godotengine/godot/issues/6593</w:t>
+        </w:r>
+      </w:hyperlink>
+      <w:r>
+        <w:t xml:space="preserve"> (5/12/2019)</w:t>
       </w:r>
     </w:p>
     <w:sectPr>
-      <w:headerReference w:type="default" r:id="rId28"/>
+      <w:headerReference w:type="default" r:id="rId42"/>
       <w:pgSz w:w="12240" w:h="15840"/>
       <w:pgMar w:top="1985" w:right="1134" w:bottom="1701" w:left="1985" w:header="720" w:footer="720" w:gutter="0"/>
       <w:pgNumType w:start="1"/>
@@ -6754,6 +8056,7 @@
         <w:docPartUnique/>
       </w:docPartObj>
     </w:sdtPr>
+    <w:sdtEndPr/>
     <w:sdtContent>
       <w:p>
         <w:pPr>
@@ -6802,6 +8105,7 @@
         <w:docPartUnique/>
       </w:docPartObj>
     </w:sdtPr>
+    <w:sdtEndPr/>
     <w:sdtContent>
       <w:p>
         <w:pPr>
@@ -7924,6 +9228,178 @@
     </w:lvl>
   </w:abstractNum>
   <w:abstractNum w:abstractNumId="10" w15:restartNumberingAfterBreak="0">
+    <w:nsid w:val="5B49375C"/>
+    <w:multiLevelType w:val="hybridMultilevel"/>
+    <w:tmpl w:val="09A8DF7E"/>
+    <w:lvl w:ilvl="0" w:tplc="0409000F">
+      <w:start w:val="1"/>
+      <w:numFmt w:val="decimal"/>
+      <w:lvlText w:val="%1."/>
+      <w:lvlJc w:val="left"/>
+      <w:pPr>
+        <w:ind w:left="1440" w:hanging="360"/>
+      </w:pPr>
+    </w:lvl>
+    <w:lvl w:ilvl="1" w:tplc="04090019" w:tentative="1">
+      <w:start w:val="1"/>
+      <w:numFmt w:val="lowerLetter"/>
+      <w:lvlText w:val="%2."/>
+      <w:lvlJc w:val="left"/>
+      <w:pPr>
+        <w:ind w:left="2160" w:hanging="360"/>
+      </w:pPr>
+    </w:lvl>
+    <w:lvl w:ilvl="2" w:tplc="0409001B" w:tentative="1">
+      <w:start w:val="1"/>
+      <w:numFmt w:val="lowerRoman"/>
+      <w:lvlText w:val="%3."/>
+      <w:lvlJc w:val="right"/>
+      <w:pPr>
+        <w:ind w:left="2880" w:hanging="180"/>
+      </w:pPr>
+    </w:lvl>
+    <w:lvl w:ilvl="3" w:tplc="0409000F" w:tentative="1">
+      <w:start w:val="1"/>
+      <w:numFmt w:val="decimal"/>
+      <w:lvlText w:val="%4."/>
+      <w:lvlJc w:val="left"/>
+      <w:pPr>
+        <w:ind w:left="3600" w:hanging="360"/>
+      </w:pPr>
+    </w:lvl>
+    <w:lvl w:ilvl="4" w:tplc="04090019" w:tentative="1">
+      <w:start w:val="1"/>
+      <w:numFmt w:val="lowerLetter"/>
+      <w:lvlText w:val="%5."/>
+      <w:lvlJc w:val="left"/>
+      <w:pPr>
+        <w:ind w:left="4320" w:hanging="360"/>
+      </w:pPr>
+    </w:lvl>
+    <w:lvl w:ilvl="5" w:tplc="0409001B" w:tentative="1">
+      <w:start w:val="1"/>
+      <w:numFmt w:val="lowerRoman"/>
+      <w:lvlText w:val="%6."/>
+      <w:lvlJc w:val="right"/>
+      <w:pPr>
+        <w:ind w:left="5040" w:hanging="180"/>
+      </w:pPr>
+    </w:lvl>
+    <w:lvl w:ilvl="6" w:tplc="0409000F" w:tentative="1">
+      <w:start w:val="1"/>
+      <w:numFmt w:val="decimal"/>
+      <w:lvlText w:val="%7."/>
+      <w:lvlJc w:val="left"/>
+      <w:pPr>
+        <w:ind w:left="5760" w:hanging="360"/>
+      </w:pPr>
+    </w:lvl>
+    <w:lvl w:ilvl="7" w:tplc="04090019" w:tentative="1">
+      <w:start w:val="1"/>
+      <w:numFmt w:val="lowerLetter"/>
+      <w:lvlText w:val="%8."/>
+      <w:lvlJc w:val="left"/>
+      <w:pPr>
+        <w:ind w:left="6480" w:hanging="360"/>
+      </w:pPr>
+    </w:lvl>
+    <w:lvl w:ilvl="8" w:tplc="0409001B" w:tentative="1">
+      <w:start w:val="1"/>
+      <w:numFmt w:val="lowerRoman"/>
+      <w:lvlText w:val="%9."/>
+      <w:lvlJc w:val="right"/>
+      <w:pPr>
+        <w:ind w:left="7200" w:hanging="180"/>
+      </w:pPr>
+    </w:lvl>
+  </w:abstractNum>
+  <w:abstractNum w:abstractNumId="11" w15:restartNumberingAfterBreak="0">
+    <w:nsid w:val="62366B72"/>
+    <w:multiLevelType w:val="hybridMultilevel"/>
+    <w:tmpl w:val="5F605DD8"/>
+    <w:lvl w:ilvl="0" w:tplc="0409000F">
+      <w:start w:val="1"/>
+      <w:numFmt w:val="decimal"/>
+      <w:lvlText w:val="%1."/>
+      <w:lvlJc w:val="left"/>
+      <w:pPr>
+        <w:ind w:left="720" w:hanging="360"/>
+      </w:pPr>
+    </w:lvl>
+    <w:lvl w:ilvl="1" w:tplc="04090019">
+      <w:start w:val="1"/>
+      <w:numFmt w:val="lowerLetter"/>
+      <w:lvlText w:val="%2."/>
+      <w:lvlJc w:val="left"/>
+      <w:pPr>
+        <w:ind w:left="1440" w:hanging="360"/>
+      </w:pPr>
+    </w:lvl>
+    <w:lvl w:ilvl="2" w:tplc="0409001B" w:tentative="1">
+      <w:start w:val="1"/>
+      <w:numFmt w:val="lowerRoman"/>
+      <w:lvlText w:val="%3."/>
+      <w:lvlJc w:val="right"/>
+      <w:pPr>
+        <w:ind w:left="2160" w:hanging="180"/>
+      </w:pPr>
+    </w:lvl>
+    <w:lvl w:ilvl="3" w:tplc="0409000F" w:tentative="1">
+      <w:start w:val="1"/>
+      <w:numFmt w:val="decimal"/>
+      <w:lvlText w:val="%4."/>
+      <w:lvlJc w:val="left"/>
+      <w:pPr>
+        <w:ind w:left="2880" w:hanging="360"/>
+      </w:pPr>
+    </w:lvl>
+    <w:lvl w:ilvl="4" w:tplc="04090019" w:tentative="1">
+      <w:start w:val="1"/>
+      <w:numFmt w:val="lowerLetter"/>
+      <w:lvlText w:val="%5."/>
+      <w:lvlJc w:val="left"/>
+      <w:pPr>
+        <w:ind w:left="3600" w:hanging="360"/>
+      </w:pPr>
+    </w:lvl>
+    <w:lvl w:ilvl="5" w:tplc="0409001B" w:tentative="1">
+      <w:start w:val="1"/>
+      <w:numFmt w:val="lowerRoman"/>
+      <w:lvlText w:val="%6."/>
+      <w:lvlJc w:val="right"/>
+      <w:pPr>
+        <w:ind w:left="4320" w:hanging="180"/>
+      </w:pPr>
+    </w:lvl>
+    <w:lvl w:ilvl="6" w:tplc="0409000F" w:tentative="1">
+      <w:start w:val="1"/>
+      <w:numFmt w:val="decimal"/>
+      <w:lvlText w:val="%7."/>
+      <w:lvlJc w:val="left"/>
+      <w:pPr>
+        <w:ind w:left="5040" w:hanging="360"/>
+      </w:pPr>
+    </w:lvl>
+    <w:lvl w:ilvl="7" w:tplc="04090019" w:tentative="1">
+      <w:start w:val="1"/>
+      <w:numFmt w:val="lowerLetter"/>
+      <w:lvlText w:val="%8."/>
+      <w:lvlJc w:val="left"/>
+      <w:pPr>
+        <w:ind w:left="5760" w:hanging="360"/>
+      </w:pPr>
+    </w:lvl>
+    <w:lvl w:ilvl="8" w:tplc="0409001B" w:tentative="1">
+      <w:start w:val="1"/>
+      <w:numFmt w:val="lowerRoman"/>
+      <w:lvlText w:val="%9."/>
+      <w:lvlJc w:val="right"/>
+      <w:pPr>
+        <w:ind w:left="6480" w:hanging="180"/>
+      </w:pPr>
+    </w:lvl>
+  </w:abstractNum>
+  <w:abstractNum w:abstractNumId="12" w15:restartNumberingAfterBreak="0">
     <w:nsid w:val="66BA4732"/>
     <w:multiLevelType w:val="hybridMultilevel"/>
     <w:tmpl w:val="9C70E27C"/>
@@ -8012,7 +9488,7 @@
       </w:pPr>
     </w:lvl>
   </w:abstractNum>
-  <w:abstractNum w:abstractNumId="11" w15:restartNumberingAfterBreak="0">
+  <w:abstractNum w:abstractNumId="13" w15:restartNumberingAfterBreak="0">
     <w:nsid w:val="71811F32"/>
     <w:multiLevelType w:val="hybridMultilevel"/>
     <w:tmpl w:val="07CA2C4E"/>
@@ -8125,7 +9601,7 @@
       </w:rPr>
     </w:lvl>
   </w:abstractNum>
-  <w:abstractNum w:abstractNumId="12" w15:restartNumberingAfterBreak="0">
+  <w:abstractNum w:abstractNumId="14" w15:restartNumberingAfterBreak="0">
     <w:nsid w:val="72EF16E7"/>
     <w:multiLevelType w:val="hybridMultilevel"/>
     <w:tmpl w:val="C84469DE"/>
@@ -8238,7 +9714,7 @@
       </w:rPr>
     </w:lvl>
   </w:abstractNum>
-  <w:abstractNum w:abstractNumId="13" w15:restartNumberingAfterBreak="0">
+  <w:abstractNum w:abstractNumId="15" w15:restartNumberingAfterBreak="0">
     <w:nsid w:val="79A33DFE"/>
     <w:multiLevelType w:val="hybridMultilevel"/>
     <w:tmpl w:val="10700184"/>
@@ -8351,7 +9827,7 @@
       </w:rPr>
     </w:lvl>
   </w:abstractNum>
-  <w:abstractNum w:abstractNumId="14" w15:restartNumberingAfterBreak="0">
+  <w:abstractNum w:abstractNumId="16" w15:restartNumberingAfterBreak="0">
     <w:nsid w:val="7B7762A8"/>
     <w:multiLevelType w:val="hybridMultilevel"/>
     <w:tmpl w:val="C1CE738C"/>
@@ -8447,10 +9923,10 @@
     <w:abstractNumId w:val="8"/>
   </w:num>
   <w:num w:numId="3">
-    <w:abstractNumId w:val="10"/>
+    <w:abstractNumId w:val="12"/>
   </w:num>
   <w:num w:numId="4">
-    <w:abstractNumId w:val="14"/>
+    <w:abstractNumId w:val="16"/>
   </w:num>
   <w:num w:numId="5">
     <w:abstractNumId w:val="1"/>
@@ -8462,7 +9938,7 @@
     <w:abstractNumId w:val="9"/>
   </w:num>
   <w:num w:numId="8">
-    <w:abstractNumId w:val="11"/>
+    <w:abstractNumId w:val="13"/>
   </w:num>
   <w:num w:numId="9">
     <w:abstractNumId w:val="3"/>
@@ -8471,7 +9947,7 @@
     <w:abstractNumId w:val="6"/>
   </w:num>
   <w:num w:numId="11">
-    <w:abstractNumId w:val="13"/>
+    <w:abstractNumId w:val="15"/>
   </w:num>
   <w:num w:numId="12">
     <w:abstractNumId w:val="7"/>
@@ -8480,10 +9956,16 @@
     <w:abstractNumId w:val="4"/>
   </w:num>
   <w:num w:numId="14">
-    <w:abstractNumId w:val="12"/>
+    <w:abstractNumId w:val="14"/>
   </w:num>
   <w:num w:numId="15">
     <w:abstractNumId w:val="0"/>
+  </w:num>
+  <w:num w:numId="16">
+    <w:abstractNumId w:val="10"/>
+  </w:num>
+  <w:num w:numId="17">
+    <w:abstractNumId w:val="11"/>
   </w:num>
 </w:numbering>
 </file>
@@ -9605,6 +11087,17 @@
     <w:basedOn w:val="DefaultParagraphFont"/>
     <w:rsid w:val="00447141"/>
   </w:style>
+  <w:style w:type="paragraph" w:styleId="ListParagraph">
+    <w:name w:val="List Paragraph"/>
+    <w:basedOn w:val="Normal"/>
+    <w:uiPriority w:val="34"/>
+    <w:qFormat/>
+    <w:rsid w:val="007A2791"/>
+    <w:pPr>
+      <w:ind w:left="720"/>
+      <w:contextualSpacing/>
+    </w:pPr>
+  </w:style>
 </w:styles>
 </file>
 
@@ -9898,7 +11391,7 @@
 </file>
 
 <file path=customXml/itemProps1.xml><?xml version="1.0" encoding="utf-8"?>
-<ds:datastoreItem xmlns:ds="http://schemas.openxmlformats.org/officeDocument/2006/customXml" ds:itemID="{ED411C35-661E-481F-9524-4D0BBC243F12}">
+<ds:datastoreItem xmlns:ds="http://schemas.openxmlformats.org/officeDocument/2006/customXml" ds:itemID="{54938D80-BCBF-4C6A-8D7A-565DEFE51A1E}">
   <ds:schemaRefs>
     <ds:schemaRef ds:uri="http://schemas.openxmlformats.org/officeDocument/2006/bibliography"/>
   </ds:schemaRefs>

</xml_diff>